<commit_message>
Cap nhat bao cao lan 1
</commit_message>
<xml_diff>
--- a/2021606772_NguyenMinhTuan.docx
+++ b/2021606772_NguyenMinhTuan.docx
@@ -445,7 +445,6 @@
           <w:b/>
           <w:kern w:val="0"/>
           <w:szCs w:val="28"/>
-          <w:lang w:val="de-DE"/>
           <w14:ligatures w14:val="none"/>
         </w:rPr>
         <w:sectPr>
@@ -481,8 +480,272 @@
           <w:lang w:val="vi-VN"/>
           <w14:ligatures w14:val="none"/>
         </w:rPr>
-        <w:t>2025</w:t>
-      </w:r>
+        <w:t>202</w:t>
+      </w:r>
+      <w:r>
+        <w:rPr>
+          <w:rFonts w:eastAsia="Calibri" w:cs="Times New Roman"/>
+          <w:b/>
+          <w:kern w:val="0"/>
+          <w:szCs w:val="28"/>
+          <w14:ligatures w14:val="none"/>
+        </w:rPr>
+        <w:t>5</w:t>
+      </w:r>
+    </w:p>
+    <w:p>
+      <w:pPr>
+        <w:pStyle w:val="Heading1"/>
+        <w:spacing w:before="0" w:after="0" w:line="360" w:lineRule="auto"/>
+        <w:jc w:val="center"/>
+        <w:rPr>
+          <w:rFonts w:ascii="Times New Roman" w:hAnsi="Times New Roman" w:cs="Times New Roman"/>
+          <w:b/>
+          <w:bCs/>
+          <w:color w:val="auto"/>
+          <w:sz w:val="30"/>
+          <w:szCs w:val="30"/>
+          <w:lang w:val="pt-BR"/>
+        </w:rPr>
+      </w:pPr>
+      <w:r>
+        <w:rPr>
+          <w:rFonts w:ascii="Times New Roman" w:hAnsi="Times New Roman" w:cs="Times New Roman"/>
+          <w:b/>
+          <w:bCs/>
+          <w:color w:val="auto"/>
+          <w:sz w:val="30"/>
+          <w:szCs w:val="30"/>
+          <w:lang w:val="pt-BR"/>
+        </w:rPr>
+        <w:lastRenderedPageBreak/>
+        <w:t>LỜI CẢM ƠN</w:t>
+      </w:r>
+    </w:p>
+    <w:p>
+      <w:pPr>
+        <w:ind w:firstLine="720"/>
+        <w:rPr>
+          <w:rFonts w:cs="Times New Roman"/>
+          <w:szCs w:val="28"/>
+          <w:lang w:val="de-DE"/>
+        </w:rPr>
+      </w:pPr>
+      <w:r>
+        <w:rPr>
+          <w:rFonts w:cs="Times New Roman"/>
+          <w:szCs w:val="28"/>
+          <w:lang w:val="de-DE"/>
+        </w:rPr>
+        <w:t>Lời đầu tiên, em muốn bày tỏ lòng biết ơn sâu sắc đến các thầy cô Trường Đại học Công nghiệp Hà Nội, đặc biệt là các thầy cô trong khoa Công nghệ thông tin đã tận tình dạy dỗ và hướng dẫn em trong suốt quãng thời gian học tập ở trường. Sự hiểu biết, tận tâm và kiến thức chuyên môn của các thầy, cô chính là nguồn động viên to lớn, là hành trang cho em trong quá trình chinh phục con đường học tập và sự nghiệp.</w:t>
+      </w:r>
+    </w:p>
+    <w:p>
+      <w:pPr>
+        <w:ind w:firstLine="720"/>
+        <w:rPr>
+          <w:rFonts w:cs="Times New Roman"/>
+          <w:szCs w:val="28"/>
+          <w:lang w:val="de-DE"/>
+        </w:rPr>
+      </w:pPr>
+      <w:r>
+        <w:rPr>
+          <w:rFonts w:cs="Times New Roman"/>
+          <w:szCs w:val="28"/>
+          <w:lang w:val="de-DE"/>
+        </w:rPr>
+        <w:t xml:space="preserve">Đặc biệt, em xin gửi lời cảm ơn chân thành </w:t>
+      </w:r>
+      <w:r>
+        <w:rPr>
+          <w:rFonts w:cs="Times New Roman"/>
+          <w:szCs w:val="28"/>
+          <w:lang w:val="de-DE"/>
+        </w:rPr>
+        <w:t>cô Nguyễn Thị Hương Lan</w:t>
+      </w:r>
+      <w:r>
+        <w:rPr>
+          <w:rFonts w:cs="Times New Roman"/>
+          <w:szCs w:val="28"/>
+          <w:lang w:val="de-DE"/>
+        </w:rPr>
+        <w:t xml:space="preserve">, người đã giúp em vượt qua những thách thức và phát triển bản thân, cảm ơn </w:t>
+      </w:r>
+      <w:r>
+        <w:rPr>
+          <w:rFonts w:cs="Times New Roman"/>
+          <w:szCs w:val="28"/>
+          <w:lang w:val="de-DE"/>
+        </w:rPr>
+        <w:t>cô</w:t>
+      </w:r>
+      <w:r>
+        <w:rPr>
+          <w:rFonts w:cs="Times New Roman"/>
+          <w:szCs w:val="28"/>
+          <w:lang w:val="de-DE"/>
+        </w:rPr>
+        <w:t xml:space="preserve"> đã tận tình dõi theo, giải đáp thắc mắc trong suốt quãng thời gian vừa qua. </w:t>
+      </w:r>
+      <w:r>
+        <w:rPr>
+          <w:rFonts w:cs="Times New Roman"/>
+          <w:lang w:val="de-DE"/>
+        </w:rPr>
+        <w:t xml:space="preserve">Những lời khuyên, định hướng và sự hỗ trợ của </w:t>
+      </w:r>
+      <w:r>
+        <w:rPr>
+          <w:rFonts w:cs="Times New Roman"/>
+          <w:lang w:val="de-DE"/>
+        </w:rPr>
+        <w:t>cô</w:t>
+      </w:r>
+      <w:r>
+        <w:rPr>
+          <w:rFonts w:cs="Times New Roman"/>
+          <w:lang w:val="de-DE"/>
+        </w:rPr>
+        <w:t xml:space="preserve"> đã giúp em hoàn thành đề tài của mình một cách tốt nhất.</w:t>
+      </w:r>
+    </w:p>
+    <w:p>
+      <w:pPr>
+        <w:rPr>
+          <w:rFonts w:cs="Times New Roman"/>
+          <w:szCs w:val="28"/>
+          <w:lang w:val="de-DE"/>
+        </w:rPr>
+      </w:pPr>
+      <w:r>
+        <w:rPr>
+          <w:rFonts w:cs="Times New Roman"/>
+          <w:szCs w:val="28"/>
+          <w:lang w:val="de-DE"/>
+        </w:rPr>
+        <w:tab/>
+      </w:r>
+      <w:r>
+        <w:rPr>
+          <w:rFonts w:cs="Times New Roman"/>
+          <w:lang w:val="de-DE"/>
+        </w:rPr>
+        <w:t>Học phần Đồ án tốt nghiệp là một học phần vô cùng quan trọng, đó là minh chứng cho những kiến thức đã có sau bốn năm học tập tại trường.</w:t>
+      </w:r>
+      <w:r>
+        <w:rPr>
+          <w:rFonts w:cs="Times New Roman"/>
+          <w:szCs w:val="28"/>
+          <w:lang w:val="de-DE"/>
+        </w:rPr>
+        <w:t xml:space="preserve">Quá trình thực hiện đồ án không chỉ là thách thức còn là cơ hội để em có thể áp dụng những kiến thức đã học vào thực tế. Em đã cố gắng hết mình để có thể hoàn thiện đồ án, song em vẫn luôn trân trọng và mong nhận được những sự đóng góp ý kiến quý báu của các thầy cô để bài làm của em được hoàn thiện hơn. </w:t>
+      </w:r>
+    </w:p>
+    <w:p>
+      <w:pPr>
+        <w:ind w:firstLine="720"/>
+        <w:rPr>
+          <w:rFonts w:cs="Times New Roman"/>
+          <w:szCs w:val="28"/>
+          <w:lang w:val="de-DE"/>
+        </w:rPr>
+      </w:pPr>
+      <w:r>
+        <w:rPr>
+          <w:rFonts w:cs="Times New Roman"/>
+          <w:szCs w:val="28"/>
+          <w:lang w:val="de-DE"/>
+        </w:rPr>
+        <w:t>Em xin chân thành cảm ơn!</w:t>
+      </w:r>
+    </w:p>
+    <w:p>
+      <w:pPr>
+        <w:ind w:left="3686"/>
+        <w:jc w:val="center"/>
+        <w:rPr>
+          <w:rFonts w:cs="Times New Roman"/>
+          <w:szCs w:val="28"/>
+          <w:lang w:val="de-DE"/>
+        </w:rPr>
+      </w:pPr>
+      <w:r>
+        <w:rPr>
+          <w:rFonts w:cs="Times New Roman"/>
+          <w:szCs w:val="28"/>
+          <w:lang w:val="de-DE"/>
+        </w:rPr>
+        <w:t>Sinh viên thực hiện</w:t>
+      </w:r>
+    </w:p>
+    <w:p>
+      <w:pPr>
+        <w:ind w:left="6480" w:firstLine="720"/>
+        <w:rPr>
+          <w:rFonts w:cs="Times New Roman"/>
+          <w:b/>
+          <w:bCs/>
+          <w:sz w:val="30"/>
+          <w:szCs w:val="30"/>
+        </w:rPr>
+      </w:pPr>
+      <w:r>
+        <w:rPr>
+          <w:rFonts w:cs="Times New Roman"/>
+          <w:szCs w:val="28"/>
+        </w:rPr>
+        <w:t>Nguyễn Minh Tuân</w:t>
+      </w:r>
+    </w:p>
+    <w:p>
+      <w:pPr>
+        <w:rPr>
+          <w:rFonts w:cs="Times New Roman"/>
+          <w:b/>
+          <w:bCs/>
+          <w:sz w:val="30"/>
+          <w:szCs w:val="30"/>
+          <w:lang w:val="pt-BR"/>
+        </w:rPr>
+      </w:pPr>
+    </w:p>
+    <w:p>
+      <w:pPr>
+        <w:rPr>
+          <w:rFonts w:cs="Times New Roman"/>
+          <w:b/>
+          <w:bCs/>
+          <w:sz w:val="30"/>
+          <w:szCs w:val="30"/>
+          <w:lang w:val="pt-BR"/>
+        </w:rPr>
+      </w:pPr>
+    </w:p>
+    <w:p>
+      <w:pPr>
+        <w:rPr>
+          <w:rFonts w:cs="Times New Roman"/>
+          <w:b/>
+          <w:bCs/>
+          <w:sz w:val="30"/>
+          <w:szCs w:val="30"/>
+          <w:lang w:val="pt-BR"/>
+        </w:rPr>
+      </w:pPr>
+    </w:p>
+    <w:p>
+      <w:pPr>
+        <w:rPr>
+          <w:rFonts w:cs="Times New Roman"/>
+          <w:b/>
+          <w:bCs/>
+          <w:sz w:val="30"/>
+          <w:szCs w:val="30"/>
+          <w:lang w:val="pt-BR"/>
+        </w:rPr>
+      </w:pPr>
     </w:p>
     <w:p>
       <w:pPr>
@@ -1102,15 +1365,7 @@
           <w:sz w:val="28"/>
           <w:szCs w:val="28"/>
         </w:rPr>
-        <w:t>Tham khảo các website thương mại điện tử bán sách hiện có như Tiki, Fahasa, NewShop... để phân tích chức năng, giao diện và trải nghiệm người dùn</w:t>
-      </w:r>
-      <w:r>
-        <w:rPr>
-          <w:rFonts w:ascii="Times New Roman" w:hAnsi="Times New Roman" w:cs="Times New Roman"/>
-          <w:sz w:val="28"/>
-          <w:szCs w:val="28"/>
-        </w:rPr>
-        <w:t>g</w:t>
+        <w:t>Tham khảo các website thương mại điện tử bán sách hiện có như Tiki, Fahasa, NewShop... để phân tích chức năng, giao diện và trải nghiệm người dùng</w:t>
       </w:r>
       <w:r>
         <w:rPr>
@@ -1300,15 +1555,7 @@
           <w:szCs w:val="28"/>
         </w:rPr>
         <w:lastRenderedPageBreak/>
-        <w:t>Hoàn thiện một hệ thống website bán sách có thể đăng ký, đăng nhập, mua hàng, thanh toán, quản lý và thống kê, phục vụ bài toán thực tế trong thương mại điện tử</w:t>
-      </w:r>
-      <w:r>
-        <w:rPr>
-          <w:rFonts w:ascii="Times New Roman" w:hAnsi="Times New Roman" w:cs="Times New Roman"/>
-          <w:sz w:val="28"/>
-          <w:szCs w:val="28"/>
-        </w:rPr>
-        <w:t>.</w:t>
+        <w:t>Hoàn thiện một hệ thống website bán sách có thể đăng ký, đăng nhập, mua hàng, thanh toán, quản lý và thống kê, phục vụ bài toán thực tế trong thương mại điện tử.</w:t>
       </w:r>
     </w:p>
     <w:p>
@@ -1371,15 +1618,7 @@
           <w:sz w:val="28"/>
           <w:szCs w:val="28"/>
         </w:rPr>
-        <w:t>Ứng dụng các công nghệ hiện đại như ASP.NET Core MVC, AI đề xuất sản phẩm, giúp sinh viên tiếp cận công nghệ mới và nâng cao trình độ chuyên môn trong lĩnh vực phát triển phần mềm</w:t>
-      </w:r>
-      <w:r>
-        <w:rPr>
-          <w:rFonts w:ascii="Times New Roman" w:hAnsi="Times New Roman" w:cs="Times New Roman"/>
-          <w:sz w:val="28"/>
-          <w:szCs w:val="28"/>
-        </w:rPr>
-        <w:t>.</w:t>
+        <w:t>Ứng dụng các công nghệ hiện đại như ASP.NET Core MVC, AI đề xuất sản phẩm, giúp sinh viên tiếp cận công nghệ mới và nâng cao trình độ chuyên môn trong lĩnh vực phát triển phần mềm.</w:t>
       </w:r>
     </w:p>
     <w:p>
@@ -1403,15 +1642,7 @@
           <w:sz w:val="28"/>
           <w:szCs w:val="28"/>
         </w:rPr>
-        <w:t>Tích hợp đa dạng công nghệ như HTML, CSS, JavaScript, Bootstrap, SQL Server và mô hình gợi ý AI, tạo nên một hệ thống hoàn chỉnh, có khả năng mở rộng và dễ bảo trì</w:t>
-      </w:r>
-      <w:r>
-        <w:rPr>
-          <w:rFonts w:ascii="Times New Roman" w:hAnsi="Times New Roman" w:cs="Times New Roman"/>
-          <w:sz w:val="28"/>
-          <w:szCs w:val="28"/>
-        </w:rPr>
-        <w:t>.</w:t>
+        <w:t>Tích hợp đa dạng công nghệ như HTML, CSS, JavaScript, Bootstrap, SQL Server và mô hình gợi ý AI, tạo nên một hệ thống hoàn chỉnh, có khả năng mở rộng và dễ bảo trì.</w:t>
       </w:r>
     </w:p>
     <w:p>
@@ -1577,7 +1808,7 @@
       <w:pPr>
         <w:pStyle w:val="ListParagraph"/>
         <w:numPr>
-          <w:ilvl w:val="0"/>
+          <w:ilvl w:val="1"/>
           <w:numId w:val="6"/>
         </w:numPr>
         <w:rPr>
@@ -1601,492 +1832,139 @@
     </w:p>
     <w:p>
       <w:pPr>
-        <w:ind w:firstLine="720"/>
-        <w:rPr>
-          <w:rFonts w:cs="Times New Roman"/>
-          <w:szCs w:val="28"/>
-        </w:rPr>
-      </w:pPr>
-      <w:r>
-        <w:rPr>
-          <w:rFonts w:cs="Times New Roman"/>
-          <w:szCs w:val="28"/>
-        </w:rPr>
-        <w:t>C# là một ngôn ngữ lập trình mạnh mẽ và đa mục đích, được phát triển bởi Microsoft vào những năm 2000. C# là một phần của nền tảng phát triển phần mềm .NET Framework, và nó được sử dụng rộng rãi để xây dựng ứng dụng từ các ứng dụng máy tính đơn giản cho đến các ứng dụng di động, ứng dụng web và hệ thống phần mềm phức tạp.</w:t>
-      </w:r>
-    </w:p>
-    <w:p>
-      <w:pPr>
-        <w:ind w:firstLine="720"/>
-        <w:rPr>
-          <w:rFonts w:cs="Times New Roman"/>
-          <w:szCs w:val="28"/>
-        </w:rPr>
-      </w:pPr>
-      <w:r>
-        <w:rPr>
-          <w:rFonts w:cs="Times New Roman"/>
-          <w:szCs w:val="28"/>
-        </w:rPr>
-        <w:t>Dưới đây là một số đặc điểm chính của ngôn ngữ C#:</w:t>
-      </w:r>
-    </w:p>
-    <w:p>
-      <w:pPr>
         <w:pStyle w:val="ListParagraph"/>
         <w:numPr>
-          <w:ilvl w:val="0"/>
-          <w:numId w:val="7"/>
+          <w:ilvl w:val="1"/>
+          <w:numId w:val="6"/>
         </w:numPr>
-        <w:spacing w:line="360" w:lineRule="auto"/>
-        <w:ind w:left="1418"/>
-        <w:jc w:val="both"/>
-        <w:rPr>
-          <w:rFonts w:ascii="Times New Roman" w:hAnsi="Times New Roman" w:cs="Times New Roman"/>
-          <w:sz w:val="28"/>
-          <w:szCs w:val="28"/>
-        </w:rPr>
-      </w:pPr>
-      <w:r>
-        <w:rPr>
-          <w:rFonts w:ascii="Times New Roman" w:hAnsi="Times New Roman" w:cs="Times New Roman"/>
-          <w:sz w:val="28"/>
-          <w:szCs w:val="28"/>
-        </w:rPr>
-        <w:t>Tính đa nền tảng: C# là một ngôn ngữ đa nền tảng, có thể chạy trên nhiều hệ điều hành như Windows, macOS và Linux. Điều này cho phép nhà phát triển viết mã một lần và chạy ứng dụng trên nhiều nền tảng khác nhau, giảm thiểu công sức phát triển và tăng tính linh hoạt.</w:t>
+        <w:rPr>
+          <w:rFonts w:ascii="Times New Roman" w:hAnsi="Times New Roman" w:cs="Times New Roman"/>
+          <w:b/>
+          <w:bCs/>
+          <w:sz w:val="28"/>
+          <w:szCs w:val="28"/>
+        </w:rPr>
+      </w:pPr>
+      <w:r>
+        <w:rPr>
+          <w:rFonts w:ascii="Times New Roman" w:hAnsi="Times New Roman" w:cs="Times New Roman"/>
+          <w:b/>
+          <w:bCs/>
+          <w:sz w:val="28"/>
+          <w:szCs w:val="28"/>
+        </w:rPr>
+        <w:t>Giới thiệu về hệ thống thương mại điện tử</w:t>
       </w:r>
     </w:p>
     <w:p>
       <w:pPr>
         <w:pStyle w:val="ListParagraph"/>
         <w:numPr>
-          <w:ilvl w:val="0"/>
-          <w:numId w:val="7"/>
+          <w:ilvl w:val="2"/>
+          <w:numId w:val="6"/>
         </w:numPr>
-        <w:spacing w:line="360" w:lineRule="auto"/>
-        <w:ind w:left="1418"/>
-        <w:jc w:val="both"/>
-        <w:rPr>
-          <w:rFonts w:ascii="Times New Roman" w:hAnsi="Times New Roman" w:cs="Times New Roman"/>
-          <w:sz w:val="28"/>
-          <w:szCs w:val="28"/>
-        </w:rPr>
-      </w:pPr>
-      <w:r>
-        <w:rPr>
-          <w:rFonts w:ascii="Times New Roman" w:hAnsi="Times New Roman" w:cs="Times New Roman"/>
-          <w:sz w:val="28"/>
-          <w:szCs w:val="28"/>
-        </w:rPr>
-        <w:t>Tính dễ học và dễ sử dụng: C# có cú pháp gần gũi với ngôn ngữ C++ và Java, điều này làm cho việc học và chuyển đổi từ các ngôn ngữ khác sang C# trở nên dễ dàng. Nó hỗ trợ mô hình lập trình hướng đối tượng (OOP), cho phép nhà phát triển xây dựng các đối tượng có tính chất, phương thức và sự tương tác giữa chúng.</w:t>
+        <w:rPr>
+          <w:rFonts w:ascii="Times New Roman" w:hAnsi="Times New Roman" w:cs="Times New Roman"/>
+          <w:b/>
+          <w:bCs/>
+          <w:sz w:val="28"/>
+          <w:szCs w:val="28"/>
+        </w:rPr>
+      </w:pPr>
+      <w:r>
+        <w:rPr>
+          <w:rFonts w:ascii="Times New Roman" w:hAnsi="Times New Roman" w:cs="Times New Roman"/>
+          <w:b/>
+          <w:bCs/>
+          <w:sz w:val="28"/>
+          <w:szCs w:val="28"/>
+        </w:rPr>
+        <w:t>Khái niệm</w:t>
       </w:r>
     </w:p>
     <w:p>
       <w:pPr>
         <w:pStyle w:val="ListParagraph"/>
         <w:numPr>
-          <w:ilvl w:val="0"/>
-          <w:numId w:val="7"/>
+          <w:ilvl w:val="2"/>
+          <w:numId w:val="6"/>
         </w:numPr>
-        <w:spacing w:line="360" w:lineRule="auto"/>
-        <w:ind w:left="1418"/>
-        <w:jc w:val="both"/>
-        <w:rPr>
-          <w:rFonts w:ascii="Times New Roman" w:hAnsi="Times New Roman" w:cs="Times New Roman"/>
-          <w:sz w:val="28"/>
-          <w:szCs w:val="28"/>
-        </w:rPr>
-      </w:pPr>
-      <w:r>
-        <w:rPr>
-          <w:rFonts w:ascii="Times New Roman" w:hAnsi="Times New Roman" w:cs="Times New Roman"/>
-          <w:sz w:val="28"/>
-          <w:szCs w:val="28"/>
-        </w:rPr>
-        <w:t>Công cụ phát triển tích hợp: C# được tích hợp chặt chẽ với Visual Studio, một môi trường phát triển tích hợp (IDE) mạnh mẽ từ Microsoft. Visual Studio cung cấp các công cụ hỗ trợ mạnh mẽ như gỡ lỗi, thông báo lỗi cú pháp, hoàn thành mã tự động và nhiều tính năng khác để tăng hiệu suất và sức sáng tạo của nhà phát triển.</w:t>
-      </w:r>
+        <w:rPr>
+          <w:rFonts w:ascii="Times New Roman" w:hAnsi="Times New Roman" w:cs="Times New Roman"/>
+          <w:b/>
+          <w:bCs/>
+          <w:sz w:val="28"/>
+          <w:szCs w:val="28"/>
+        </w:rPr>
+      </w:pPr>
     </w:p>
     <w:p>
       <w:pPr>
         <w:pStyle w:val="ListParagraph"/>
         <w:numPr>
-          <w:ilvl w:val="0"/>
-          <w:numId w:val="7"/>
+          <w:ilvl w:val="1"/>
+          <w:numId w:val="6"/>
         </w:numPr>
-        <w:spacing w:line="360" w:lineRule="auto"/>
-        <w:ind w:left="1418"/>
-        <w:jc w:val="both"/>
-        <w:rPr>
-          <w:rFonts w:ascii="Times New Roman" w:hAnsi="Times New Roman" w:cs="Times New Roman"/>
-          <w:sz w:val="28"/>
-          <w:szCs w:val="28"/>
-        </w:rPr>
-      </w:pPr>
-      <w:r>
-        <w:rPr>
-          <w:rFonts w:ascii="Times New Roman" w:hAnsi="Times New Roman" w:cs="Times New Roman"/>
-          <w:sz w:val="28"/>
-          <w:szCs w:val="28"/>
-        </w:rPr>
-        <w:lastRenderedPageBreak/>
-        <w:t>Hỗ trợ rộng rãi cho các loại ứng dụng: C# có thể được sử dụng để phát triển rất nhiều loại ứng dụng, bao gồm ứng dụng máy tính, ứng dụng di động (qua Xamarin), ứng dụng web (qua ASP.NET và Blazor), ứng dụng trò chơi và nhiều hơn nữa. Điều này cho phép nhà phát triển tận dụng sức mạnh của C# để xây dựng các ứng dụng đa dạng và đáp ứng nhu cầu của nhiều lĩnh vực khác nhau.</w:t>
+        <w:rPr>
+          <w:rFonts w:ascii="Times New Roman" w:hAnsi="Times New Roman" w:cs="Times New Roman"/>
+          <w:b/>
+          <w:bCs/>
+          <w:sz w:val="28"/>
+          <w:szCs w:val="28"/>
+        </w:rPr>
+      </w:pPr>
+      <w:r>
+        <w:rPr>
+          <w:rFonts w:ascii="Times New Roman" w:hAnsi="Times New Roman" w:cs="Times New Roman"/>
+          <w:b/>
+          <w:bCs/>
+          <w:sz w:val="28"/>
+          <w:szCs w:val="28"/>
+        </w:rPr>
+        <w:t>Giới thiệu về ASP.NET CoRe</w:t>
       </w:r>
     </w:p>
     <w:p>
       <w:pPr>
         <w:pStyle w:val="ListParagraph"/>
         <w:numPr>
-          <w:ilvl w:val="0"/>
-          <w:numId w:val="7"/>
+          <w:ilvl w:val="1"/>
+          <w:numId w:val="6"/>
         </w:numPr>
-        <w:spacing w:line="360" w:lineRule="auto"/>
-        <w:ind w:left="1418"/>
-        <w:jc w:val="both"/>
-        <w:rPr>
-          <w:rFonts w:ascii="Times New Roman" w:hAnsi="Times New Roman" w:cs="Times New Roman"/>
-          <w:sz w:val="28"/>
-          <w:szCs w:val="28"/>
-        </w:rPr>
-      </w:pPr>
-      <w:r>
-        <w:rPr>
-          <w:rFonts w:ascii="Times New Roman" w:hAnsi="Times New Roman" w:cs="Times New Roman"/>
-          <w:sz w:val="28"/>
-          <w:szCs w:val="28"/>
-        </w:rPr>
-        <w:t>Hệ sinh thái mạnh mẽ: C# có một cộng đồng lập trình viên đông đảo và hệ sinh thái phong phú. Có rất nhiều tài liệu, sách, diễn đàn và nguồn học trực tuyến để hỗ trợ nhà phát triển trong việc học và phát triển ứng dụng bằng C#. Microsoft và cộng đồng cũng cung cấp các thư viện và framework mạnh mẽ như Entity Framework, ASP.NET Core, Xamarin và nhiều công nghệ khác để giúp nhà phát triển nhanh chóng xây dựngcác ứng dụng và giảm thiểu công việc lặp lại.</w:t>
-      </w:r>
-    </w:p>
-    <w:p>
-      <w:pPr>
-        <w:pStyle w:val="ListParagraph"/>
-        <w:numPr>
-          <w:ilvl w:val="0"/>
-          <w:numId w:val="7"/>
-        </w:numPr>
-        <w:spacing w:line="360" w:lineRule="auto"/>
-        <w:ind w:left="1418"/>
-        <w:jc w:val="both"/>
-        <w:rPr>
-          <w:rFonts w:ascii="Times New Roman" w:hAnsi="Times New Roman" w:cs="Times New Roman"/>
-          <w:sz w:val="28"/>
-          <w:szCs w:val="28"/>
-        </w:rPr>
-      </w:pPr>
-      <w:r>
-        <w:rPr>
-          <w:rFonts w:ascii="Times New Roman" w:hAnsi="Times New Roman" w:cs="Times New Roman"/>
-          <w:sz w:val="28"/>
-          <w:szCs w:val="28"/>
-        </w:rPr>
-        <w:t>Tính bảo mật và kiểm soát lỗi: C# cung cấp các tính năng bảo mật tích hợp như kiểm soát truy cập, quản lý bộ nhớ tự động và xử lý ngoại lệ. Điều này giúp ngăn chặn các lỗ hổng bảo mật và giảm rủi ro lỗi trong quá trình phát triển và triển khai ứng dụng.</w:t>
-      </w:r>
-    </w:p>
-    <w:p>
-      <w:pPr>
-        <w:pStyle w:val="ListParagraph"/>
-        <w:numPr>
-          <w:ilvl w:val="0"/>
-          <w:numId w:val="7"/>
-        </w:numPr>
-        <w:spacing w:line="360" w:lineRule="auto"/>
-        <w:ind w:left="1418"/>
-        <w:jc w:val="both"/>
-        <w:rPr>
-          <w:rFonts w:ascii="Times New Roman" w:hAnsi="Times New Roman" w:cs="Times New Roman"/>
-          <w:sz w:val="28"/>
-          <w:szCs w:val="28"/>
-        </w:rPr>
-      </w:pPr>
-      <w:r>
-        <w:rPr>
-          <w:rFonts w:ascii="Times New Roman" w:hAnsi="Times New Roman" w:cs="Times New Roman"/>
-          <w:sz w:val="28"/>
-          <w:szCs w:val="28"/>
-        </w:rPr>
-        <w:t>Hỗ trợ cho phát triển đội ngũ: C# được thiết kế để hỗ trợ phát triển đội ngũ và làm việc nhóm. Nó cung cấp các công cụ như quản lý mã nguồn, hệ thống kiểm soát phiên bản và tích hợp liên kết dữ liệu, giúp các nhà phát triển làm việc cùng nhau và duy trì mã nguồn dễ dàng.</w:t>
-      </w:r>
-    </w:p>
-    <w:p>
-      <w:pPr>
-        <w:pStyle w:val="ListParagraph"/>
-        <w:numPr>
-          <w:ilvl w:val="0"/>
-          <w:numId w:val="7"/>
-        </w:numPr>
-        <w:spacing w:line="360" w:lineRule="auto"/>
-        <w:ind w:left="1418"/>
-        <w:jc w:val="both"/>
-        <w:rPr>
-          <w:rFonts w:ascii="Times New Roman" w:hAnsi="Times New Roman" w:cs="Times New Roman"/>
-          <w:sz w:val="28"/>
-          <w:szCs w:val="28"/>
-        </w:rPr>
-      </w:pPr>
-      <w:r>
-        <w:rPr>
-          <w:rFonts w:ascii="Times New Roman" w:hAnsi="Times New Roman" w:cs="Times New Roman"/>
-          <w:sz w:val="28"/>
-          <w:szCs w:val="28"/>
-        </w:rPr>
-        <w:t>Tương thích và tích hợp: C# tương thích tốt với các ngôn ngữ và công nghệ khác trong hệ sinh thái .NET, bao gồm VB.NET, F#, ASP.NET và nhiều hơn nữa. Nó cũng có khả năng tích hợp với các công nghệ khác như SQL Server, Azure và các dịch vụ web khác, tạo điều kiện cho việc phát triển ứng dụng phức tạp và kết nối với các hệ thống khác.</w:t>
-      </w:r>
-    </w:p>
-    <w:p>
-      <w:pPr>
-        <w:pStyle w:val="ListParagraph"/>
-        <w:numPr>
-          <w:ilvl w:val="0"/>
-          <w:numId w:val="7"/>
-        </w:numPr>
-        <w:spacing w:line="360" w:lineRule="auto"/>
-        <w:ind w:left="1418"/>
-        <w:jc w:val="both"/>
-        <w:rPr>
-          <w:rFonts w:ascii="Times New Roman" w:hAnsi="Times New Roman" w:cs="Times New Roman"/>
-          <w:sz w:val="28"/>
-          <w:szCs w:val="28"/>
-        </w:rPr>
-      </w:pPr>
-      <w:r>
-        <w:rPr>
-          <w:rFonts w:ascii="Times New Roman" w:hAnsi="Times New Roman" w:cs="Times New Roman"/>
-          <w:sz w:val="28"/>
-          <w:szCs w:val="28"/>
-        </w:rPr>
-        <w:lastRenderedPageBreak/>
-        <w:t>Hỗ trợ và cập nhật liên tục: C# được Microsoft hỗ trợ và phát triển liên tục. Cập nhật và phiên bản mới được phát hành thường xuyên để cải thiện hiệu suất, tăng tính năng và sửa các lỗi. Điều này đảm bảo rằng ngôn ngữ C# luôn giữ được tính tương thích và đáp ứng các xu hướng công nghệ mới.</w:t>
-      </w:r>
-    </w:p>
-    <w:p>
-      <w:pPr>
-        <w:ind w:firstLine="720"/>
-        <w:rPr>
-          <w:rFonts w:cs="Times New Roman"/>
-          <w:szCs w:val="28"/>
-        </w:rPr>
-      </w:pPr>
-      <w:r>
-        <w:rPr>
-          <w:rFonts w:cs="Times New Roman"/>
-          <w:szCs w:val="28"/>
-        </w:rPr>
-        <w:t>Các phiên bản của ngôn ngữ C#:</w:t>
-      </w:r>
-    </w:p>
-    <w:p>
-      <w:pPr>
-        <w:pStyle w:val="ListParagraph"/>
-        <w:numPr>
-          <w:ilvl w:val="0"/>
-          <w:numId w:val="8"/>
-        </w:numPr>
-        <w:spacing w:line="360" w:lineRule="auto"/>
-        <w:jc w:val="both"/>
-        <w:rPr>
-          <w:rFonts w:ascii="Times New Roman" w:hAnsi="Times New Roman" w:cs="Times New Roman"/>
-          <w:sz w:val="28"/>
-          <w:szCs w:val="28"/>
-        </w:rPr>
-      </w:pPr>
-      <w:r>
-        <w:rPr>
-          <w:rFonts w:ascii="Times New Roman" w:hAnsi="Times New Roman" w:cs="Times New Roman"/>
-          <w:sz w:val="28"/>
-          <w:szCs w:val="28"/>
-        </w:rPr>
-        <w:t>C# 1.0 (2002): Đây là phiên bản đầu tiên của ngôn ngữ C#. Nó được giới thiệu cùng với .NET Framework 1.0. C# 1.0 cung cấp các tính năng cơ bản như lớp, đối tượng, kế thừa, giao diện, các kiểu dữ liệu cơ bản, xử lý ngoại lệ, tham số hóa kiểu và quản lý bộ nhớ tự động.</w:t>
-      </w:r>
-    </w:p>
-    <w:p>
-      <w:pPr>
-        <w:pStyle w:val="ListParagraph"/>
-        <w:numPr>
-          <w:ilvl w:val="0"/>
-          <w:numId w:val="8"/>
-        </w:numPr>
-        <w:spacing w:line="360" w:lineRule="auto"/>
-        <w:jc w:val="both"/>
-        <w:rPr>
-          <w:rFonts w:ascii="Times New Roman" w:hAnsi="Times New Roman" w:cs="Times New Roman"/>
-          <w:sz w:val="28"/>
-          <w:szCs w:val="28"/>
-        </w:rPr>
-      </w:pPr>
-      <w:r>
-        <w:rPr>
-          <w:rFonts w:ascii="Times New Roman" w:hAnsi="Times New Roman" w:cs="Times New Roman"/>
-          <w:sz w:val="28"/>
-          <w:szCs w:val="28"/>
-        </w:rPr>
-        <w:t>C# 2.0 (2005): Phiên bản này được phát hành cùng với .NET Framework 2.0 và Visual Studio 2005. C# 2.0 bổ sung nhiều tính năng mới như kiểu đối tượng tùy chỉnh, phạm vi (partial types), phạm vi tùy chỉnh (nullable types), phạm vi tùy chỉnh (anonymous methods), kiểu dữ liệu var, phạm vi mở rộng (extension methods) và lớp generic.</w:t>
-      </w:r>
-    </w:p>
-    <w:p>
-      <w:pPr>
-        <w:pStyle w:val="ListParagraph"/>
-        <w:numPr>
-          <w:ilvl w:val="0"/>
-          <w:numId w:val="8"/>
-        </w:numPr>
-        <w:spacing w:line="360" w:lineRule="auto"/>
-        <w:jc w:val="both"/>
-        <w:rPr>
-          <w:rFonts w:ascii="Times New Roman" w:hAnsi="Times New Roman" w:cs="Times New Roman"/>
-          <w:sz w:val="28"/>
-          <w:szCs w:val="28"/>
-        </w:rPr>
-      </w:pPr>
-      <w:r>
-        <w:rPr>
-          <w:rFonts w:ascii="Times New Roman" w:hAnsi="Times New Roman" w:cs="Times New Roman"/>
-          <w:sz w:val="28"/>
-          <w:szCs w:val="28"/>
-        </w:rPr>
-        <w:t>C# 3.0 (2007): Được phát hành cùng với .NET Framework 3.5 và Visual Studio 2008, C# 3.0 mang đến một số tính năng mới quan trọng như cú pháp LINQ (Language Integrated Query), biểu thức lambda, khởi tạo đối tượng tự động (automatic properties), khởi tạo đối tượng kiểu vô danh (anonymous types) và phạm vi mở rộng LINQ (LINQ extension methods).</w:t>
-      </w:r>
-    </w:p>
-    <w:p>
-      <w:pPr>
-        <w:pStyle w:val="ListParagraph"/>
-        <w:numPr>
-          <w:ilvl w:val="0"/>
-          <w:numId w:val="8"/>
-        </w:numPr>
-        <w:spacing w:line="360" w:lineRule="auto"/>
-        <w:jc w:val="both"/>
-        <w:rPr>
-          <w:rFonts w:ascii="Times New Roman" w:hAnsi="Times New Roman" w:cs="Times New Roman"/>
-          <w:sz w:val="28"/>
-          <w:szCs w:val="28"/>
-        </w:rPr>
-      </w:pPr>
-      <w:r>
-        <w:rPr>
-          <w:rFonts w:ascii="Times New Roman" w:hAnsi="Times New Roman" w:cs="Times New Roman"/>
-          <w:sz w:val="28"/>
-          <w:szCs w:val="28"/>
-        </w:rPr>
-        <w:t>C# 4.0 (2010): Phiên bản này được phát hành cùng với .NET Framework 4.0 và Visual Studio 2010. C# 4.0 bổ sung các tính năng như đặc tả tên tham số tùy chọn (optional parameter), tham số tùy chỉnh (named parameter), kiểu động (dynamic type), kiểu phạm vi động (covariant return type) và phạm vi nghịch đảo (contravariant type parameter).</w:t>
-      </w:r>
-    </w:p>
-    <w:p>
-      <w:pPr>
-        <w:pStyle w:val="ListParagraph"/>
-        <w:numPr>
-          <w:ilvl w:val="0"/>
-          <w:numId w:val="8"/>
-        </w:numPr>
-        <w:spacing w:line="360" w:lineRule="auto"/>
-        <w:jc w:val="both"/>
-        <w:rPr>
-          <w:rFonts w:ascii="Times New Roman" w:hAnsi="Times New Roman" w:cs="Times New Roman"/>
-          <w:sz w:val="28"/>
-          <w:szCs w:val="28"/>
-        </w:rPr>
-      </w:pPr>
-      <w:r>
-        <w:rPr>
-          <w:rFonts w:ascii="Times New Roman" w:hAnsi="Times New Roman" w:cs="Times New Roman"/>
-          <w:sz w:val="28"/>
-          <w:szCs w:val="28"/>
-        </w:rPr>
-        <w:lastRenderedPageBreak/>
-        <w:t>C# 5.0 (2012): Được phát hành cùng với .NET Framework 4.5 và Visual Studio 2012, C# 5.0 đưa ra các tính năng như phương thức bất đồng bộ (asynchronous methods), từ khóa await/async, khóa đè (caller info attribute) và biểu thức lambda với các tham số tùy chọn.</w:t>
-      </w:r>
-    </w:p>
-    <w:p>
-      <w:pPr>
-        <w:pStyle w:val="ListParagraph"/>
-        <w:numPr>
-          <w:ilvl w:val="0"/>
-          <w:numId w:val="8"/>
-        </w:numPr>
-        <w:spacing w:line="360" w:lineRule="auto"/>
-        <w:jc w:val="both"/>
-        <w:rPr>
-          <w:rFonts w:ascii="Times New Roman" w:hAnsi="Times New Roman" w:cs="Times New Roman"/>
-          <w:sz w:val="28"/>
-          <w:szCs w:val="28"/>
-        </w:rPr>
-      </w:pPr>
-      <w:r>
-        <w:rPr>
-          <w:rFonts w:ascii="Times New Roman" w:hAnsi="Times New Roman" w:cs="Times New Roman"/>
-          <w:sz w:val="28"/>
-          <w:szCs w:val="28"/>
-        </w:rPr>
-        <w:t>C# 6.0 (2015): Phiên bản này được phát hành cùng với .NET Framework 4.6 và Visual Studio 2015. C# 6.0 mang đến các cải tiến như biểu thức null-conditional (null-conditional expressions), chuỗi kiểu (string interpolation), khai báo using tĩnh (static using directives), khai báo tên tùy chỉnh (custom name declarations), khởi tạo chỉ mục tĩnh (static index initializers) và các tính năng khác.</w:t>
-      </w:r>
-    </w:p>
-    <w:p>
-      <w:pPr>
-        <w:pStyle w:val="ListParagraph"/>
-        <w:numPr>
-          <w:ilvl w:val="0"/>
-          <w:numId w:val="8"/>
-        </w:numPr>
-        <w:spacing w:line="360" w:lineRule="auto"/>
-        <w:jc w:val="both"/>
-        <w:rPr>
-          <w:rFonts w:ascii="Times New Roman" w:hAnsi="Times New Roman" w:cs="Times New Roman"/>
-          <w:sz w:val="28"/>
-          <w:szCs w:val="28"/>
-        </w:rPr>
-      </w:pPr>
-      <w:r>
-        <w:rPr>
-          <w:rFonts w:ascii="Times New Roman" w:hAnsi="Times New Roman" w:cs="Times New Roman"/>
-          <w:sz w:val="28"/>
-          <w:szCs w:val="28"/>
-        </w:rPr>
-        <w:t>C# 7.0 (2017): Phiên bản này được phát hành cùng với .NET Core 2.0 và Visual Studio 2017. C# 7.0 bổ sung nhiều tính năng mới như tuple, mẫu khớp (pattern matching), phương thức mở rộng chỉ mục (indexers), tham số khởi tạo (ref locals and returns), bắt ngoại lệ (throw expressions) và các cải tiến khác.</w:t>
-      </w:r>
-    </w:p>
-    <w:p>
-      <w:pPr>
-        <w:pStyle w:val="ListParagraph"/>
-        <w:numPr>
-          <w:ilvl w:val="0"/>
-          <w:numId w:val="8"/>
-        </w:numPr>
-        <w:spacing w:line="360" w:lineRule="auto"/>
-        <w:jc w:val="both"/>
-        <w:rPr>
-          <w:rFonts w:cs="Times New Roman"/>
-          <w:szCs w:val="28"/>
-        </w:rPr>
-      </w:pPr>
-      <w:r>
-        <w:rPr>
-          <w:rFonts w:cs="Times New Roman"/>
-          <w:szCs w:val="28"/>
-        </w:rPr>
-        <w:t>C# 8.0 (2019): Được phát hành cùng với .NET Core 3.0 và Visual Studio 2019, C# 8.0 giới thiệu các tính năng như: danh sách không hoàn chỉnh vì giới hạn độ dài. Để biết thêm thông tin chi tiết về các phiên bản và lịch sử phát triển của ngôn ngữ C#, bạn có thể tham khảo tài liệu chính thức từ Microsoft hoặc các nguồn tài liệu lập trình C# khác.</w:t>
-      </w:r>
-    </w:p>
-    <w:p>
-      <w:pPr>
-        <w:ind w:firstLine="720"/>
-        <w:rPr>
-          <w:rFonts w:cs="Times New Roman"/>
-          <w:szCs w:val="28"/>
-        </w:rPr>
-      </w:pPr>
-      <w:r>
-        <w:rPr>
-          <w:rFonts w:cs="Times New Roman"/>
-          <w:szCs w:val="28"/>
-        </w:rPr>
-        <w:t>Tóm lại, C# là một ngôn ngữ lập trình mạnh mẽ, đa nền tảng và dễ học. Nó cung cấp các công cụ và hệ sinh thái phong phú để phát triển ứng dụng từ đơn giản đến phức tạp, đáp ứng nhu cầu của nhiều lĩnh vực khác nhau. Với tính linh hoạt, tính bảo mật và khả năng tích hợp, C# là một lựa chọn tốt cho các nhà phát triển muốn xây dựng các ứng dụng đa dạng trên nhiều nền tảng và môi trường phát triể</w:t>
-      </w:r>
-      <w:r>
-        <w:rPr>
-          <w:rFonts w:cs="Times New Roman"/>
-          <w:szCs w:val="28"/>
-        </w:rPr>
-        <w:t>n.</w:t>
-      </w:r>
+        <w:rPr>
+          <w:rFonts w:ascii="Times New Roman" w:hAnsi="Times New Roman" w:cs="Times New Roman"/>
+          <w:b/>
+          <w:bCs/>
+          <w:sz w:val="28"/>
+          <w:szCs w:val="28"/>
+        </w:rPr>
+      </w:pPr>
+      <w:r>
+        <w:rPr>
+          <w:rFonts w:ascii="Times New Roman" w:hAnsi="Times New Roman" w:cs="Times New Roman"/>
+          <w:b/>
+          <w:bCs/>
+          <w:sz w:val="28"/>
+          <w:szCs w:val="28"/>
+        </w:rPr>
+        <w:t xml:space="preserve">Giới thiệu </w:t>
+      </w:r>
+    </w:p>
+    <w:p>
+      <w:pPr>
+        <w:rPr>
+          <w:rFonts w:cs="Times New Roman"/>
+          <w:szCs w:val="28"/>
+        </w:rPr>
+      </w:pPr>
+    </w:p>
+    <w:p>
+      <w:pPr>
+        <w:rPr>
+          <w:rFonts w:cs="Times New Roman"/>
+          <w:szCs w:val="28"/>
+        </w:rPr>
+      </w:pPr>
     </w:p>
     <w:p>
       <w:pPr>
@@ -2182,6 +2060,92 @@
 <file path=word/numbering.xml><?xml version="1.0" encoding="utf-8"?>
 <w:numbering xmlns:wpc="http://schemas.microsoft.com/office/word/2010/wordprocessingCanvas" xmlns:cx="http://schemas.microsoft.com/office/drawing/2014/chartex" xmlns:cx1="http://schemas.microsoft.com/office/drawing/2015/9/8/chartex" xmlns:cx2="http://schemas.microsoft.com/office/drawing/2015/10/21/chartex" xmlns:cx3="http://schemas.microsoft.com/office/drawing/2016/5/9/chartex" xmlns:cx4="http://schemas.microsoft.com/office/drawing/2016/5/10/chartex" xmlns:cx5="http://schemas.microsoft.com/office/drawing/2016/5/11/chartex" xmlns:cx6="http://schemas.microsoft.com/office/drawing/2016/5/12/chartex" xmlns:cx7="http://schemas.microsoft.com/office/drawing/2016/5/13/chartex" xmlns:cx8="http://schemas.microsoft.com/office/drawing/2016/5/14/chartex" xmlns:mc="http://schemas.openxmlformats.org/markup-compatibility/2006" xmlns:aink="http://schemas.microsoft.com/office/drawing/2016/ink" xmlns:am3d="http://schemas.microsoft.com/office/drawing/2017/model3d" xmlns:o="urn:schemas-microsoft-com:office:office" xmlns:oel="http://schemas.microsoft.com/office/2019/extlst" xmlns:r="http://schemas.openxmlformats.org/officeDocument/2006/relationships" xmlns:m="http://schemas.openxmlformats.org/officeDocument/2006/math" xmlns:v="urn:schemas-microsoft-com:vml" xmlns:wp14="http://schemas.microsoft.com/office/word/2010/wordprocessingDrawing" xmlns:wp="http://schemas.openxmlformats.org/drawingml/2006/wordprocessingDrawing" xmlns:w10="urn:schemas-microsoft-com:office:word" xmlns:w="http://schemas.openxmlformats.org/wordprocessingml/2006/main" xmlns:w14="http://schemas.microsoft.com/office/word/2010/wordml" xmlns:w15="http://schemas.microsoft.com/office/word/2012/wordml" xmlns:w16cex="http://schemas.microsoft.com/office/word/2018/wordml/cex" xmlns:w16cid="http://schemas.microsoft.com/office/word/2016/wordml/cid" xmlns:w16="http://schemas.microsoft.com/office/word/2018/wordml" xmlns:w16du="http://schemas.microsoft.com/office/word/2023/wordml/word16du" xmlns:w16sdtdh="http://schemas.microsoft.com/office/word/2020/wordml/sdtdatahash" xmlns:w16sdtfl="http://schemas.microsoft.com/office/word/2024/wordml/sdtformatlock" xmlns:w16se="http://schemas.microsoft.com/office/word/2015/wordml/symex" xmlns:wpg="http://schemas.microsoft.com/office/word/2010/wordprocessingGroup" xmlns:wpi="http://schemas.microsoft.com/office/word/2010/wordprocessingInk" xmlns:wne="http://schemas.microsoft.com/office/word/2006/wordml" xmlns:wps="http://schemas.microsoft.com/office/word/2010/wordprocessingShape" mc:Ignorable="w14 w15 w16se w16cid w16 w16cex w16sdtdh w16sdtfl w16du wp14">
   <w:abstractNum w:abstractNumId="0" w15:restartNumberingAfterBreak="0">
+    <w:nsid w:val="112311CD"/>
+    <w:multiLevelType w:val="multilevel"/>
+    <w:tmpl w:val="0409001F"/>
+    <w:lvl w:ilvl="0">
+      <w:start w:val="1"/>
+      <w:numFmt w:val="decimal"/>
+      <w:lvlText w:val="%1."/>
+      <w:lvlJc w:val="left"/>
+      <w:pPr>
+        <w:ind w:left="360" w:hanging="360"/>
+      </w:pPr>
+    </w:lvl>
+    <w:lvl w:ilvl="1">
+      <w:start w:val="1"/>
+      <w:numFmt w:val="decimal"/>
+      <w:lvlText w:val="%1.%2."/>
+      <w:lvlJc w:val="left"/>
+      <w:pPr>
+        <w:ind w:left="792" w:hanging="432"/>
+      </w:pPr>
+    </w:lvl>
+    <w:lvl w:ilvl="2">
+      <w:start w:val="1"/>
+      <w:numFmt w:val="decimal"/>
+      <w:lvlText w:val="%1.%2.%3."/>
+      <w:lvlJc w:val="left"/>
+      <w:pPr>
+        <w:ind w:left="1224" w:hanging="504"/>
+      </w:pPr>
+    </w:lvl>
+    <w:lvl w:ilvl="3">
+      <w:start w:val="1"/>
+      <w:numFmt w:val="decimal"/>
+      <w:lvlText w:val="%1.%2.%3.%4."/>
+      <w:lvlJc w:val="left"/>
+      <w:pPr>
+        <w:ind w:left="1728" w:hanging="648"/>
+      </w:pPr>
+    </w:lvl>
+    <w:lvl w:ilvl="4">
+      <w:start w:val="1"/>
+      <w:numFmt w:val="decimal"/>
+      <w:lvlText w:val="%1.%2.%3.%4.%5."/>
+      <w:lvlJc w:val="left"/>
+      <w:pPr>
+        <w:ind w:left="2232" w:hanging="792"/>
+      </w:pPr>
+    </w:lvl>
+    <w:lvl w:ilvl="5">
+      <w:start w:val="1"/>
+      <w:numFmt w:val="decimal"/>
+      <w:lvlText w:val="%1.%2.%3.%4.%5.%6."/>
+      <w:lvlJc w:val="left"/>
+      <w:pPr>
+        <w:ind w:left="2736" w:hanging="936"/>
+      </w:pPr>
+    </w:lvl>
+    <w:lvl w:ilvl="6">
+      <w:start w:val="1"/>
+      <w:numFmt w:val="decimal"/>
+      <w:lvlText w:val="%1.%2.%3.%4.%5.%6.%7."/>
+      <w:lvlJc w:val="left"/>
+      <w:pPr>
+        <w:ind w:left="3240" w:hanging="1080"/>
+      </w:pPr>
+    </w:lvl>
+    <w:lvl w:ilvl="7">
+      <w:start w:val="1"/>
+      <w:numFmt w:val="decimal"/>
+      <w:lvlText w:val="%1.%2.%3.%4.%5.%6.%7.%8."/>
+      <w:lvlJc w:val="left"/>
+      <w:pPr>
+        <w:ind w:left="3744" w:hanging="1224"/>
+      </w:pPr>
+    </w:lvl>
+    <w:lvl w:ilvl="8">
+      <w:start w:val="1"/>
+      <w:numFmt w:val="decimal"/>
+      <w:lvlText w:val="%1.%2.%3.%4.%5.%6.%7.%8.%9."/>
+      <w:lvlJc w:val="left"/>
+      <w:pPr>
+        <w:ind w:left="4320" w:hanging="1440"/>
+      </w:pPr>
+    </w:lvl>
+  </w:abstractNum>
+  <w:abstractNum w:abstractNumId="1" w15:restartNumberingAfterBreak="0">
     <w:nsid w:val="2564270C"/>
     <w:multiLevelType w:val="multilevel"/>
     <w:tmpl w:val="2D94FDDC"/>
@@ -2272,7 +2236,7 @@
       </w:pPr>
     </w:lvl>
   </w:abstractNum>
-  <w:abstractNum w:abstractNumId="1" w15:restartNumberingAfterBreak="0">
+  <w:abstractNum w:abstractNumId="2" w15:restartNumberingAfterBreak="0">
     <w:nsid w:val="33631DCD"/>
     <w:multiLevelType w:val="hybridMultilevel"/>
     <w:tmpl w:val="AE1E2D7E"/>
@@ -2385,7 +2349,7 @@
       </w:rPr>
     </w:lvl>
   </w:abstractNum>
-  <w:abstractNum w:abstractNumId="2" w15:restartNumberingAfterBreak="0">
+  <w:abstractNum w:abstractNumId="3" w15:restartNumberingAfterBreak="0">
     <w:nsid w:val="47BE0CB6"/>
     <w:multiLevelType w:val="hybridMultilevel"/>
     <w:tmpl w:val="06BE0C3C"/>
@@ -2498,7 +2462,7 @@
       </w:rPr>
     </w:lvl>
   </w:abstractNum>
-  <w:abstractNum w:abstractNumId="3" w15:restartNumberingAfterBreak="0">
+  <w:abstractNum w:abstractNumId="4" w15:restartNumberingAfterBreak="0">
     <w:nsid w:val="4B5E22E3"/>
     <w:multiLevelType w:val="hybridMultilevel"/>
     <w:tmpl w:val="D9F0445A"/>
@@ -2611,7 +2575,7 @@
       </w:rPr>
     </w:lvl>
   </w:abstractNum>
-  <w:abstractNum w:abstractNumId="4" w15:restartNumberingAfterBreak="0">
+  <w:abstractNum w:abstractNumId="5" w15:restartNumberingAfterBreak="0">
     <w:nsid w:val="53BD4C0A"/>
     <w:multiLevelType w:val="hybridMultilevel"/>
     <w:tmpl w:val="D3C4BDB0"/>
@@ -2724,7 +2688,7 @@
       </w:rPr>
     </w:lvl>
   </w:abstractNum>
-  <w:abstractNum w:abstractNumId="5" w15:restartNumberingAfterBreak="0">
+  <w:abstractNum w:abstractNumId="6" w15:restartNumberingAfterBreak="0">
     <w:nsid w:val="6B225413"/>
     <w:multiLevelType w:val="hybridMultilevel"/>
     <w:tmpl w:val="334EC6B4"/>
@@ -2837,7 +2801,7 @@
       </w:rPr>
     </w:lvl>
   </w:abstractNum>
-  <w:abstractNum w:abstractNumId="6" w15:restartNumberingAfterBreak="0">
+  <w:abstractNum w:abstractNumId="7" w15:restartNumberingAfterBreak="0">
     <w:nsid w:val="742862AC"/>
     <w:multiLevelType w:val="hybridMultilevel"/>
     <w:tmpl w:val="7E2CE0AC"/>
@@ -2950,7 +2914,7 @@
       </w:rPr>
     </w:lvl>
   </w:abstractNum>
-  <w:abstractNum w:abstractNumId="7" w15:restartNumberingAfterBreak="0">
+  <w:abstractNum w:abstractNumId="8" w15:restartNumberingAfterBreak="0">
     <w:nsid w:val="7EB40652"/>
     <w:multiLevelType w:val="hybridMultilevel"/>
     <w:tmpl w:val="395E3FC2"/>
@@ -3064,28 +3028,31 @@
     </w:lvl>
   </w:abstractNum>
   <w:num w:numId="1" w16cid:durableId="16472654">
+    <w:abstractNumId w:val="3"/>
+  </w:num>
+  <w:num w:numId="2" w16cid:durableId="474107344">
+    <w:abstractNumId w:val="4"/>
+  </w:num>
+  <w:num w:numId="3" w16cid:durableId="78334890">
     <w:abstractNumId w:val="2"/>
   </w:num>
-  <w:num w:numId="2" w16cid:durableId="474107344">
-    <w:abstractNumId w:val="3"/>
+  <w:num w:numId="4" w16cid:durableId="663047288">
+    <w:abstractNumId w:val="5"/>
   </w:num>
-  <w:num w:numId="3" w16cid:durableId="78334890">
+  <w:num w:numId="5" w16cid:durableId="1917864107">
+    <w:abstractNumId w:val="6"/>
+  </w:num>
+  <w:num w:numId="6" w16cid:durableId="1262374931">
     <w:abstractNumId w:val="1"/>
   </w:num>
-  <w:num w:numId="4" w16cid:durableId="663047288">
-    <w:abstractNumId w:val="4"/>
+  <w:num w:numId="7" w16cid:durableId="2060779700">
+    <w:abstractNumId w:val="8"/>
   </w:num>
-  <w:num w:numId="5" w16cid:durableId="1917864107">
-    <w:abstractNumId w:val="5"/>
-  </w:num>
-  <w:num w:numId="6" w16cid:durableId="1262374931">
-    <w:abstractNumId w:val="0"/>
-  </w:num>
-  <w:num w:numId="7" w16cid:durableId="2060779700">
+  <w:num w:numId="8" w16cid:durableId="855117122">
     <w:abstractNumId w:val="7"/>
   </w:num>
-  <w:num w:numId="8" w16cid:durableId="855117122">
-    <w:abstractNumId w:val="6"/>
+  <w:num w:numId="9" w16cid:durableId="271479742">
+    <w:abstractNumId w:val="0"/>
   </w:num>
 </w:numbering>
 </file>
@@ -3723,6 +3690,7 @@
   <w:style w:type="character" w:default="1" w:styleId="DefaultParagraphFont">
     <w:name w:val="Default Paragraph Font"/>
     <w:uiPriority w:val="1"/>
+    <w:semiHidden/>
     <w:unhideWhenUsed/>
   </w:style>
   <w:style w:type="table" w:default="1" w:styleId="TableNormal">

</xml_diff>

<commit_message>
First update do an
</commit_message>
<xml_diff>
--- a/2021606772_NguyenMinhTuan.docx
+++ b/2021606772_NguyenMinhTuan.docx
@@ -555,60 +555,14 @@
           <w:szCs w:val="28"/>
           <w:lang w:val="de-DE"/>
         </w:rPr>
-        <w:t xml:space="preserve">Đặc biệt, em xin gửi lời cảm ơn chân thành </w:t>
-      </w:r>
-      <w:r>
-        <w:rPr>
-          <w:rFonts w:cs="Times New Roman"/>
-          <w:szCs w:val="28"/>
-          <w:lang w:val="de-DE"/>
-        </w:rPr>
-        <w:t>cô Nguyễn Thị Hương Lan</w:t>
-      </w:r>
-      <w:r>
-        <w:rPr>
-          <w:rFonts w:cs="Times New Roman"/>
-          <w:szCs w:val="28"/>
-          <w:lang w:val="de-DE"/>
-        </w:rPr>
-        <w:t xml:space="preserve">, người đã giúp em vượt qua những thách thức và phát triển bản thân, cảm ơn </w:t>
-      </w:r>
-      <w:r>
-        <w:rPr>
-          <w:rFonts w:cs="Times New Roman"/>
-          <w:szCs w:val="28"/>
-          <w:lang w:val="de-DE"/>
-        </w:rPr>
-        <w:t>cô</w:t>
-      </w:r>
-      <w:r>
-        <w:rPr>
-          <w:rFonts w:cs="Times New Roman"/>
-          <w:szCs w:val="28"/>
-          <w:lang w:val="de-DE"/>
-        </w:rPr>
-        <w:t xml:space="preserve"> đã tận tình dõi theo, giải đáp thắc mắc trong suốt quãng thời gian vừa qua. </w:t>
+        <w:t xml:space="preserve">Đặc biệt, em xin gửi lời cảm ơn chân thành cô Nguyễn Thị Hương Lan, người đã giúp em vượt qua những thách thức và phát triển bản thân, cảm ơn cô đã tận tình dõi theo, giải đáp thắc mắc trong suốt quãng thời gian vừa qua. </w:t>
       </w:r>
       <w:r>
         <w:rPr>
           <w:rFonts w:cs="Times New Roman"/>
           <w:lang w:val="de-DE"/>
         </w:rPr>
-        <w:t xml:space="preserve">Những lời khuyên, định hướng và sự hỗ trợ của </w:t>
-      </w:r>
-      <w:r>
-        <w:rPr>
-          <w:rFonts w:cs="Times New Roman"/>
-          <w:lang w:val="de-DE"/>
-        </w:rPr>
-        <w:t>cô</w:t>
-      </w:r>
-      <w:r>
-        <w:rPr>
-          <w:rFonts w:cs="Times New Roman"/>
-          <w:lang w:val="de-DE"/>
-        </w:rPr>
-        <w:t xml:space="preserve"> đã giúp em hoàn thành đề tài của mình một cách tốt nhất.</w:t>
+        <w:t>Những lời khuyên, định hướng và sự hỗ trợ của cô đã giúp em hoàn thành đề tài của mình một cách tốt nhất.</w:t>
       </w:r>
     </w:p>
     <w:p>
@@ -915,15 +869,7 @@
           <w:sz w:val="28"/>
           <w:szCs w:val="28"/>
         </w:rPr>
-        <w:t>Xây dựng một hệ thống website thương mại điện tử bán sách hiện đại, hiệu quả và thân thiện, giúp khách hàng có thể dễ dàng tìm kiếm, tra cứu thông tin, so sánh và đặt mua các đầu sách phù hợp với nhu cầu cá nhâ</w:t>
-      </w:r>
-      <w:r>
-        <w:rPr>
-          <w:rFonts w:ascii="Times New Roman" w:hAnsi="Times New Roman" w:cs="Times New Roman"/>
-          <w:sz w:val="28"/>
-          <w:szCs w:val="28"/>
-        </w:rPr>
-        <w:t>n</w:t>
+        <w:t>Xây dựng một hệ thống website thương mại điện tử bán sách hiện đại, hiệu quả và thân thiện, giúp khách hàng có thể dễ dàng tìm kiếm, tra cứu thông tin, so sánh và đặt mua các đầu sách phù hợp với nhu cầu cá nhân</w:t>
       </w:r>
       <w:r>
         <w:rPr>
@@ -957,15 +903,7 @@
           <w:sz w:val="28"/>
           <w:szCs w:val="28"/>
         </w:rPr>
-        <w:t>Tích hợp các công nghệ AI nhằm cá nhân hóa trải nghiệm mua sắm, gợi ý sách theo hành vi và sở thích của người dùng, từ đó tăng sự hài lòng và khả năng quay lại của khách hà</w:t>
-      </w:r>
-      <w:r>
-        <w:rPr>
-          <w:rFonts w:ascii="Times New Roman" w:hAnsi="Times New Roman" w:cs="Times New Roman"/>
-          <w:sz w:val="28"/>
-          <w:szCs w:val="28"/>
-        </w:rPr>
-        <w:t>ng</w:t>
+        <w:t>Tích hợp các công nghệ AI nhằm cá nhân hóa trải nghiệm mua sắm, gợi ý sách theo hành vi và sở thích của người dùng, từ đó tăng sự hài lòng và khả năng quay lại của khách hàng</w:t>
       </w:r>
       <w:r>
         <w:rPr>
@@ -999,15 +937,7 @@
           <w:sz w:val="28"/>
           <w:szCs w:val="28"/>
         </w:rPr>
-        <w:t>Cung cấp cho quản trị viên và nhân viên hệ thống các công cụ quản lý mạnh mẽ như quản lý danh mục sách, đơn hàng, tồn kho, doanh thu, khuyến mãi và người dùng; đồng thời hỗ trợ phân quyền truy cập rõ ràng giữa các vai trò trong hệ thốn</w:t>
-      </w:r>
-      <w:r>
-        <w:rPr>
-          <w:rFonts w:ascii="Times New Roman" w:hAnsi="Times New Roman" w:cs="Times New Roman"/>
-          <w:sz w:val="28"/>
-          <w:szCs w:val="28"/>
-        </w:rPr>
-        <w:t>g</w:t>
+        <w:t>Cung cấp cho quản trị viên và nhân viên hệ thống các công cụ quản lý mạnh mẽ như quản lý danh mục sách, đơn hàng, tồn kho, doanh thu, khuyến mãi và người dùng; đồng thời hỗ trợ phân quyền truy cập rõ ràng giữa các vai trò trong hệ thống</w:t>
       </w:r>
     </w:p>
     <w:p>
@@ -1032,15 +962,7 @@
           <w:sz w:val="28"/>
           <w:szCs w:val="28"/>
         </w:rPr>
-        <w:t>Tạo nền tảng thuận lợi cho việc mở rộng hệ thống trong tương lai, có thể tích hợp thêm các tính năng như quản lý vận chuyển, thanh toán online, đánh giá sản phẩm, hoặc đồng bộ dữ liệu với các nền tảng bên thứ b</w:t>
-      </w:r>
-      <w:r>
-        <w:rPr>
-          <w:rFonts w:ascii="Times New Roman" w:hAnsi="Times New Roman" w:cs="Times New Roman"/>
-          <w:sz w:val="28"/>
-          <w:szCs w:val="28"/>
-        </w:rPr>
-        <w:t>a.</w:t>
+        <w:t>Tạo nền tảng thuận lợi cho việc mở rộng hệ thống trong tương lai, có thể tích hợp thêm các tính năng như quản lý vận chuyển, thanh toán online, đánh giá sản phẩm, hoặc đồng bộ dữ liệu với các nền tảng bên thứ ba.</w:t>
       </w:r>
     </w:p>
     <w:p>
@@ -1105,15 +1027,7 @@
           <w:sz w:val="28"/>
           <w:szCs w:val="28"/>
         </w:rPr>
-        <w:t>Tìm hiểu các tác vụ của người dùng trong hệ thống SmartBookStore, bao gồm khách hàng, quản lý cửa hàng và người quản trị hệ thốn</w:t>
-      </w:r>
-      <w:r>
-        <w:rPr>
-          <w:rFonts w:ascii="Times New Roman" w:hAnsi="Times New Roman" w:cs="Times New Roman"/>
-          <w:sz w:val="28"/>
-          <w:szCs w:val="28"/>
-        </w:rPr>
-        <w:t>g</w:t>
+        <w:t>Tìm hiểu các tác vụ của người dùng trong hệ thống SmartBookStore, bao gồm khách hàng, quản lý cửa hàng và người quản trị hệ thống</w:t>
       </w:r>
       <w:r>
         <w:rPr>
@@ -1232,15 +1146,7 @@
           <w:szCs w:val="28"/>
         </w:rPr>
         <w:lastRenderedPageBreak/>
-        <w:t>Tìm hiểu và áp dụng mô hình kiến trúc MVC (Model - View - Controller) trong ASP.NET Core MVC để phân tách các lớp chức năng, nâng cao khả năng bảo trì và mở rộng hệ thốn</w:t>
-      </w:r>
-      <w:r>
-        <w:rPr>
-          <w:rFonts w:ascii="Times New Roman" w:hAnsi="Times New Roman" w:cs="Times New Roman"/>
-          <w:sz w:val="28"/>
-          <w:szCs w:val="28"/>
-        </w:rPr>
-        <w:t>g.</w:t>
+        <w:t>Tìm hiểu và áp dụng mô hình kiến trúc MVC (Model - View - Controller) trong ASP.NET Core MVC để phân tách các lớp chức năng, nâng cao khả năng bảo trì và mở rộng hệ thống.</w:t>
       </w:r>
     </w:p>
     <w:p>
@@ -1323,15 +1229,7 @@
           <w:sz w:val="28"/>
           <w:szCs w:val="28"/>
         </w:rPr>
-        <w:t>Tự học thông qua các tài liệu, khóa học và video hướng dẫn liên quan đến lập trình web, ngôn ngữ C#, ASP.NET Core MVC, thiết kế cơ sở dữ liệu và tích hợp A</w:t>
-      </w:r>
-      <w:r>
-        <w:rPr>
-          <w:rFonts w:ascii="Times New Roman" w:hAnsi="Times New Roman" w:cs="Times New Roman"/>
-          <w:sz w:val="28"/>
-          <w:szCs w:val="28"/>
-        </w:rPr>
-        <w:t>I</w:t>
+        <w:t>Tự học thông qua các tài liệu, khóa học và video hướng dẫn liên quan đến lập trình web, ngôn ngữ C#, ASP.NET Core MVC, thiết kế cơ sở dữ liệu và tích hợp AI</w:t>
       </w:r>
       <w:r>
         <w:rPr>
@@ -2069,7 +1967,7 @@
         </w:numPr>
         <w:spacing w:before="100" w:beforeAutospacing="1" w:after="100" w:afterAutospacing="1" w:line="360" w:lineRule="auto"/>
         <w:rPr>
-          <w:rFonts w:eastAsia="Times New Roman" w:cs="Times New Roman"/>
+          <w:rFonts w:ascii="Times New Roman" w:eastAsia="Times New Roman" w:hAnsi="Times New Roman" w:cs="Times New Roman"/>
           <w:kern w:val="0"/>
           <w14:ligatures w14:val="none"/>
         </w:rPr>
@@ -2435,7 +2333,7 @@
         <w:shd w:val="clear" w:color="auto" w:fill="FFFFFF"/>
         <w:spacing w:after="0" w:line="360" w:lineRule="auto"/>
         <w:rPr>
-          <w:rFonts w:eastAsia="Times New Roman" w:cs="Times New Roman"/>
+          <w:rFonts w:ascii="Times New Roman" w:eastAsia="Times New Roman" w:hAnsi="Times New Roman" w:cs="Times New Roman"/>
           <w:kern w:val="0"/>
           <w:szCs w:val="28"/>
           <w14:ligatures w14:val="none"/>
@@ -2499,7 +2397,7 @@
       </w:hyperlink>
       <w:r>
         <w:rPr>
-          <w:rFonts w:eastAsia="Times New Roman" w:cs="Times New Roman"/>
+          <w:rFonts w:ascii="Times New Roman" w:eastAsia="Times New Roman" w:hAnsi="Times New Roman" w:cs="Times New Roman"/>
           <w:kern w:val="0"/>
           <w:szCs w:val="28"/>
           <w14:ligatures w14:val="none"/>
@@ -2593,7 +2491,7 @@
       </w:pPr>
       <w:r>
         <w:rPr>
-          <w:rFonts w:cs="Times New Roman"/>
+          <w:rFonts w:ascii="Times New Roman" w:hAnsi="Times New Roman" w:cs="Times New Roman"/>
           <w:b/>
           <w:bCs/>
           <w:noProof/>
@@ -3132,17 +3030,7 @@
           <w:sz w:val="28"/>
           <w:szCs w:val="28"/>
         </w:rPr>
-        <w:t xml:space="preserve">iệu về </w:t>
-      </w:r>
-      <w:r>
-        <w:rPr>
-          <w:rFonts w:ascii="Times New Roman" w:hAnsi="Times New Roman" w:cs="Times New Roman"/>
-          <w:b/>
-          <w:bCs/>
-          <w:sz w:val="28"/>
-          <w:szCs w:val="28"/>
-        </w:rPr>
-        <w:t>Entity Framework Core và mô hình Code First</w:t>
+        <w:t>iệu về Entity Framework Core và mô hình Code First</w:t>
       </w:r>
     </w:p>
     <w:p>
@@ -3171,27 +3059,7 @@
           <w:sz w:val="28"/>
           <w:szCs w:val="28"/>
         </w:rPr>
-        <w:t xml:space="preserve">Khái niệm chung </w:t>
-      </w:r>
-      <w:r>
-        <w:rPr>
-          <w:rFonts w:ascii="Times New Roman" w:hAnsi="Times New Roman" w:cs="Times New Roman"/>
-          <w:b/>
-          <w:bCs/>
-          <w:sz w:val="28"/>
-          <w:szCs w:val="28"/>
-        </w:rPr>
-        <w:t>Entity Framework Core</w:t>
-      </w:r>
-      <w:r>
-        <w:rPr>
-          <w:rFonts w:ascii="Times New Roman" w:hAnsi="Times New Roman" w:cs="Times New Roman"/>
-          <w:b/>
-          <w:bCs/>
-          <w:sz w:val="28"/>
-          <w:szCs w:val="28"/>
-        </w:rPr>
-        <w:t>( EF Core)</w:t>
+        <w:t>Khái niệm chung Entity Framework Core( EF Core)</w:t>
       </w:r>
     </w:p>
     <w:p>
@@ -3207,33 +3075,20 @@
           <w:rFonts w:cs="Times New Roman"/>
           <w:szCs w:val="28"/>
         </w:rPr>
-        <w:t xml:space="preserve">Entity Framework Core (EF Core) </w:t>
-      </w:r>
-      <w:r>
+        <w:t>Entity Framework Core (EF Core)  là một framework ORM (Object-Relational Mapper) mã nguồn mở, nhẹ, đa nền tảng, do Microsoft phát triển. Nó cho phép các nhà phát triển .NET tương tác với cơ sở dữ liệu bằng các đối tượng C# thay vì viết các truy vấn SQL trực tiếp, giúp đơn giản hóa và tăng tốc độ phát triển ứng dụng. </w:t>
+      </w:r>
+    </w:p>
+    <w:p>
+      <w:pPr>
+        <w:ind w:left="720" w:firstLine="504"/>
         <w:rPr>
           <w:rFonts w:cs="Times New Roman"/>
           <w:szCs w:val="28"/>
         </w:rPr>
-        <w:t xml:space="preserve"> </w:t>
-      </w:r>
+      </w:pPr>
       <w:r>
         <w:rPr>
           <w:rFonts w:cs="Times New Roman"/>
-          <w:szCs w:val="28"/>
-        </w:rPr>
-        <w:t>là một framework ORM (Object-Relational Mapper) mã nguồn mở, nhẹ, đa nền tảng, do Microsoft phát triển. Nó cho phép các nhà phát triển .NET tương tác với cơ sở dữ liệu bằng các đối tượng C# thay vì viết các truy vấn SQL trực tiếp, giúp đơn giản hóa và tăng tốc độ phát triển ứng dụng. </w:t>
-      </w:r>
-    </w:p>
-    <w:p>
-      <w:pPr>
-        <w:ind w:left="720" w:firstLine="504"/>
-        <w:rPr>
-          <w:rFonts w:cs="Times New Roman"/>
-          <w:szCs w:val="28"/>
-        </w:rPr>
-      </w:pPr>
-      <w:r>
-        <w:rPr>
           <w:noProof/>
         </w:rPr>
         <w:lastRenderedPageBreak/>
@@ -3537,6 +3392,7 @@
       </w:pPr>
       <w:r>
         <w:rPr>
+          <w:rFonts w:cs="Times New Roman"/>
           <w:noProof/>
         </w:rPr>
         <w:drawing>
@@ -3602,21 +3458,7 @@
           <w:rFonts w:cs="Times New Roman"/>
           <w:szCs w:val="28"/>
         </w:rPr>
-        <w:t xml:space="preserve">Hình 1.4. </w:t>
-      </w:r>
-      <w:r>
-        <w:rPr>
-          <w:rFonts w:cs="Times New Roman"/>
-          <w:szCs w:val="28"/>
-        </w:rPr>
-        <w:t>Mô hình tổng quan quá trình tạo và tương tác với database từ EF Core theo phương pháp Code</w:t>
-      </w:r>
-      <w:r>
-        <w:rPr>
-          <w:rFonts w:cs="Times New Roman"/>
-          <w:szCs w:val="28"/>
-        </w:rPr>
-        <w:t xml:space="preserve"> First</w:t>
+        <w:t>Hình 1.4. Mô hình tổng quan quá trình tạo và tương tác với database từ EF Core theo phương pháp Code First</w:t>
       </w:r>
     </w:p>
     <w:p>
@@ -3846,7 +3688,7 @@
       </w:r>
       <w:r>
         <w:rPr>
-          <w:rFonts w:ascii="Arial" w:eastAsia="Batang" w:hAnsi="Arial" w:cs="Arial"/>
+          <w:rFonts w:eastAsia="Batang"/>
           <w:color w:val="545D7E"/>
           <w:spacing w:val="2"/>
           <w:kern w:val="2"/>
@@ -3898,7 +3740,7 @@
       </w:r>
       <w:r>
         <w:rPr>
-          <w:rFonts w:ascii="Arial" w:eastAsia="Batang" w:hAnsi="Arial" w:cs="Arial"/>
+          <w:rFonts w:eastAsia="Batang"/>
           <w:color w:val="545D7E"/>
           <w:spacing w:val="2"/>
           <w:kern w:val="2"/>
@@ -3950,7 +3792,7 @@
       </w:r>
       <w:r>
         <w:rPr>
-          <w:rFonts w:ascii="Arial" w:eastAsia="Batang" w:hAnsi="Arial" w:cs="Arial"/>
+          <w:rFonts w:eastAsia="Batang"/>
           <w:color w:val="545D7E"/>
           <w:spacing w:val="2"/>
           <w:kern w:val="2"/>
@@ -4002,7 +3844,7 @@
       </w:r>
       <w:r>
         <w:rPr>
-          <w:rFonts w:ascii="Arial" w:eastAsia="Batang" w:hAnsi="Arial" w:cs="Arial"/>
+          <w:rFonts w:eastAsia="Batang"/>
           <w:color w:val="545D7E"/>
           <w:spacing w:val="2"/>
           <w:kern w:val="2"/>
@@ -4064,7 +3906,7 @@
       </w:r>
       <w:r>
         <w:rPr>
-          <w:rFonts w:ascii="Arial" w:eastAsia="Batang" w:hAnsi="Arial" w:cs="Arial"/>
+          <w:rFonts w:eastAsia="Batang"/>
           <w:color w:val="545D7E"/>
           <w:spacing w:val="2"/>
           <w:kern w:val="2"/>
@@ -4266,7 +4108,7 @@
         </w:numPr>
         <w:spacing w:line="360" w:lineRule="auto"/>
         <w:rPr>
-          <w:rFonts w:cs="Times New Roman"/>
+          <w:rFonts w:ascii="Times New Roman" w:hAnsi="Times New Roman" w:cs="Times New Roman"/>
           <w:szCs w:val="28"/>
         </w:rPr>
       </w:pPr>
@@ -4648,7 +4490,7 @@
         </w:numPr>
         <w:spacing w:line="360" w:lineRule="auto"/>
         <w:rPr>
-          <w:rFonts w:cs="Times New Roman"/>
+          <w:rFonts w:ascii="Times New Roman" w:hAnsi="Times New Roman" w:cs="Times New Roman"/>
           <w:szCs w:val="28"/>
         </w:rPr>
       </w:pPr>
@@ -5075,34 +4917,7 @@
           <w:sz w:val="28"/>
           <w:szCs w:val="28"/>
         </w:rPr>
-        <w:t>Khách vãng lai</w:t>
-      </w:r>
-      <w:r>
-        <w:rPr>
-          <w:rFonts w:ascii="Times New Roman" w:hAnsi="Times New Roman" w:cs="Times New Roman"/>
-          <w:color w:val="212121"/>
-          <w:sz w:val="28"/>
-          <w:szCs w:val="28"/>
-        </w:rPr>
-        <w:t xml:space="preserve"> </w:t>
-      </w:r>
-      <w:r>
-        <w:rPr>
-          <w:rFonts w:ascii="Times New Roman" w:hAnsi="Times New Roman" w:cs="Times New Roman"/>
-          <w:color w:val="212121"/>
-          <w:sz w:val="28"/>
-          <w:szCs w:val="28"/>
-        </w:rPr>
-        <w:t>(Người dùng chưa đăng ký)</w:t>
-      </w:r>
-      <w:r>
-        <w:rPr>
-          <w:rFonts w:ascii="Times New Roman" w:hAnsi="Times New Roman" w:cs="Times New Roman"/>
-          <w:color w:val="212121"/>
-          <w:sz w:val="28"/>
-          <w:szCs w:val="28"/>
-        </w:rPr>
-        <w:t>:</w:t>
+        <w:t>Khách vãng lai (Người dùng chưa đăng ký):</w:t>
       </w:r>
     </w:p>
     <w:p>
@@ -5344,37 +5159,7 @@
           <w:szCs w:val="28"/>
           <w14:ligatures w14:val="none"/>
         </w:rPr>
-        <w:t>Khách hàng đã đăng ký</w:t>
-      </w:r>
-      <w:r>
-        <w:rPr>
-          <w:rFonts w:ascii="Times New Roman" w:eastAsia="Times New Roman" w:hAnsi="Times New Roman" w:cs="Times New Roman"/>
-          <w:kern w:val="0"/>
-          <w:sz w:val="28"/>
-          <w:szCs w:val="28"/>
-          <w14:ligatures w14:val="none"/>
-        </w:rPr>
-        <w:t xml:space="preserve"> </w:t>
-      </w:r>
-      <w:r>
-        <w:rPr>
-          <w:rFonts w:ascii="Times New Roman" w:eastAsia="Times New Roman" w:hAnsi="Times New Roman" w:cs="Times New Roman"/>
-          <w:kern w:val="0"/>
-          <w:sz w:val="28"/>
-          <w:szCs w:val="28"/>
-          <w14:ligatures w14:val="none"/>
-        </w:rPr>
-        <w:t>(Người dùng có tài khoản)</w:t>
-      </w:r>
-      <w:r>
-        <w:rPr>
-          <w:rFonts w:ascii="Times New Roman" w:eastAsia="Times New Roman" w:hAnsi="Times New Roman" w:cs="Times New Roman"/>
-          <w:kern w:val="0"/>
-          <w:sz w:val="28"/>
-          <w:szCs w:val="28"/>
-          <w14:ligatures w14:val="none"/>
-        </w:rPr>
-        <w:t>:</w:t>
+        <w:t>Khách hàng đã đăng ký (Người dùng có tài khoản):</w:t>
       </w:r>
     </w:p>
     <w:p>
@@ -5733,6 +5518,33 @@
         <w:pStyle w:val="ListParagraph"/>
         <w:numPr>
           <w:ilvl w:val="0"/>
+          <w:numId w:val="60"/>
+        </w:numPr>
+        <w:spacing w:before="100" w:beforeAutospacing="1" w:after="100" w:afterAutospacing="1" w:line="360" w:lineRule="auto"/>
+        <w:rPr>
+          <w:rFonts w:ascii="Times New Roman" w:eastAsia="Times New Roman" w:hAnsi="Times New Roman" w:cs="Times New Roman"/>
+          <w:kern w:val="0"/>
+          <w:sz w:val="28"/>
+          <w:szCs w:val="28"/>
+          <w14:ligatures w14:val="none"/>
+        </w:rPr>
+      </w:pPr>
+      <w:r>
+        <w:rPr>
+          <w:rFonts w:ascii="Times New Roman" w:eastAsia="Times New Roman" w:hAnsi="Times New Roman" w:cs="Times New Roman"/>
+          <w:kern w:val="0"/>
+          <w:sz w:val="28"/>
+          <w:szCs w:val="28"/>
+          <w14:ligatures w14:val="none"/>
+        </w:rPr>
+        <w:t>Gửi yêu cầu hỗ trợ</w:t>
+      </w:r>
+    </w:p>
+    <w:p>
+      <w:pPr>
+        <w:pStyle w:val="ListParagraph"/>
+        <w:numPr>
+          <w:ilvl w:val="0"/>
           <w:numId w:val="57"/>
         </w:numPr>
         <w:spacing w:after="0" w:line="360" w:lineRule="auto"/>
@@ -5938,6 +5750,7 @@
           <w:szCs w:val="28"/>
           <w14:ligatures w14:val="none"/>
         </w:rPr>
+        <w:lastRenderedPageBreak/>
         <w:t>Quản lý danh mục:</w:t>
       </w:r>
     </w:p>
@@ -5992,7 +5805,6 @@
           <w:szCs w:val="28"/>
           <w14:ligatures w14:val="none"/>
         </w:rPr>
-        <w:lastRenderedPageBreak/>
         <w:t>Quản lý nhà xuất bản, tác giả,...</w:t>
       </w:r>
     </w:p>
@@ -6243,17 +6055,7 @@
           <w:szCs w:val="28"/>
           <w14:ligatures w14:val="none"/>
         </w:rPr>
-        <w:t>T</w:t>
-      </w:r>
-      <w:r>
-        <w:rPr>
-          <w:rFonts w:ascii="Times New Roman" w:eastAsia="Times New Roman" w:hAnsi="Times New Roman" w:cs="Times New Roman"/>
-          <w:kern w:val="0"/>
-          <w:sz w:val="28"/>
-          <w:szCs w:val="28"/>
-          <w14:ligatures w14:val="none"/>
-        </w:rPr>
-        <w:t>ạo mã giảm giá.</w:t>
+        <w:t>Tạo mã giảm giá.</w:t>
       </w:r>
     </w:p>
     <w:p>
@@ -6548,7 +6350,748 @@
           <w:szCs w:val="28"/>
           <w14:ligatures w14:val="none"/>
         </w:rPr>
+        <w:lastRenderedPageBreak/>
         <w:t>Thống kê người dùng hoạt động nhiều nhất.</w:t>
+      </w:r>
+    </w:p>
+    <w:p>
+      <w:pPr>
+        <w:pStyle w:val="ListParagraph"/>
+        <w:numPr>
+          <w:ilvl w:val="0"/>
+          <w:numId w:val="57"/>
+        </w:numPr>
+        <w:spacing w:line="360" w:lineRule="auto"/>
+        <w:rPr>
+          <w:rFonts w:ascii="Times New Roman" w:eastAsia="Times New Roman" w:hAnsi="Times New Roman" w:cs="Times New Roman"/>
+          <w:kern w:val="0"/>
+          <w:sz w:val="28"/>
+          <w:szCs w:val="28"/>
+          <w14:ligatures w14:val="none"/>
+        </w:rPr>
+      </w:pPr>
+      <w:r>
+        <w:rPr>
+          <w:rFonts w:ascii="Times New Roman" w:eastAsia="Times New Roman" w:hAnsi="Times New Roman" w:cs="Times New Roman"/>
+          <w:kern w:val="0"/>
+          <w:sz w:val="28"/>
+          <w:szCs w:val="28"/>
+          <w14:ligatures w14:val="none"/>
+        </w:rPr>
+        <w:t>Nhân viên</w:t>
+      </w:r>
+    </w:p>
+    <w:p>
+      <w:pPr>
+        <w:pStyle w:val="ListParagraph"/>
+        <w:numPr>
+          <w:ilvl w:val="1"/>
+          <w:numId w:val="57"/>
+        </w:numPr>
+        <w:spacing w:line="360" w:lineRule="auto"/>
+        <w:rPr>
+          <w:rFonts w:ascii="Times New Roman" w:eastAsia="Times New Roman" w:hAnsi="Times New Roman" w:cs="Times New Roman"/>
+          <w:kern w:val="0"/>
+          <w:sz w:val="28"/>
+          <w:szCs w:val="28"/>
+          <w14:ligatures w14:val="none"/>
+        </w:rPr>
+      </w:pPr>
+      <w:r>
+        <w:rPr>
+          <w:rFonts w:ascii="Times New Roman" w:eastAsia="Times New Roman" w:hAnsi="Times New Roman" w:cs="Times New Roman"/>
+          <w:kern w:val="0"/>
+          <w:sz w:val="28"/>
+          <w:szCs w:val="28"/>
+          <w14:ligatures w14:val="none"/>
+        </w:rPr>
+        <w:t>Đăng nhập hệ thống</w:t>
+      </w:r>
+    </w:p>
+    <w:p>
+      <w:pPr>
+        <w:pStyle w:val="ListParagraph"/>
+        <w:numPr>
+          <w:ilvl w:val="1"/>
+          <w:numId w:val="57"/>
+        </w:numPr>
+        <w:spacing w:line="360" w:lineRule="auto"/>
+        <w:rPr>
+          <w:rFonts w:ascii="Times New Roman" w:eastAsia="Times New Roman" w:hAnsi="Times New Roman" w:cs="Times New Roman"/>
+          <w:kern w:val="0"/>
+          <w:sz w:val="28"/>
+          <w:szCs w:val="28"/>
+          <w14:ligatures w14:val="none"/>
+        </w:rPr>
+      </w:pPr>
+      <w:r>
+        <w:rPr>
+          <w:rFonts w:ascii="Times New Roman" w:eastAsia="Times New Roman" w:hAnsi="Times New Roman" w:cs="Times New Roman"/>
+          <w:kern w:val="0"/>
+          <w:sz w:val="28"/>
+          <w:szCs w:val="28"/>
+          <w14:ligatures w14:val="none"/>
+        </w:rPr>
+        <w:t>Quản lý đơn hàng</w:t>
+      </w:r>
+      <w:r>
+        <w:rPr>
+          <w:rFonts w:ascii="Times New Roman" w:eastAsia="Times New Roman" w:hAnsi="Times New Roman" w:cs="Times New Roman"/>
+          <w:kern w:val="0"/>
+          <w:sz w:val="28"/>
+          <w:szCs w:val="28"/>
+          <w14:ligatures w14:val="none"/>
+        </w:rPr>
+        <w:tab/>
+      </w:r>
+    </w:p>
+    <w:p>
+      <w:pPr>
+        <w:pStyle w:val="ListParagraph"/>
+        <w:numPr>
+          <w:ilvl w:val="0"/>
+          <w:numId w:val="105"/>
+        </w:numPr>
+        <w:spacing w:line="360" w:lineRule="auto"/>
+        <w:rPr>
+          <w:rFonts w:ascii="Times New Roman" w:eastAsia="Times New Roman" w:hAnsi="Times New Roman" w:cs="Times New Roman"/>
+          <w:kern w:val="0"/>
+          <w:sz w:val="28"/>
+          <w:szCs w:val="28"/>
+          <w14:ligatures w14:val="none"/>
+        </w:rPr>
+      </w:pPr>
+      <w:r>
+        <w:rPr>
+          <w:rFonts w:ascii="Times New Roman" w:eastAsia="Times New Roman" w:hAnsi="Times New Roman" w:cs="Times New Roman"/>
+          <w:kern w:val="0"/>
+          <w:sz w:val="28"/>
+          <w:szCs w:val="28"/>
+          <w14:ligatures w14:val="none"/>
+        </w:rPr>
+        <w:t>Xem danh sách đơn hàng được phân công.</w:t>
+      </w:r>
+    </w:p>
+    <w:p>
+      <w:pPr>
+        <w:pStyle w:val="ListParagraph"/>
+        <w:numPr>
+          <w:ilvl w:val="0"/>
+          <w:numId w:val="105"/>
+        </w:numPr>
+        <w:spacing w:line="360" w:lineRule="auto"/>
+        <w:rPr>
+          <w:rFonts w:ascii="Times New Roman" w:eastAsia="Times New Roman" w:hAnsi="Times New Roman" w:cs="Times New Roman"/>
+          <w:kern w:val="0"/>
+          <w:sz w:val="28"/>
+          <w:szCs w:val="28"/>
+          <w14:ligatures w14:val="none"/>
+        </w:rPr>
+      </w:pPr>
+      <w:r>
+        <w:rPr>
+          <w:rFonts w:ascii="Times New Roman" w:eastAsia="Times New Roman" w:hAnsi="Times New Roman" w:cs="Times New Roman"/>
+          <w:kern w:val="0"/>
+          <w:sz w:val="28"/>
+          <w:szCs w:val="28"/>
+          <w14:ligatures w14:val="none"/>
+        </w:rPr>
+        <w:t>Cập nhật, xử lý đơn hàng (xác nhận, đóng gói, giao hàng, hủy...).</w:t>
+      </w:r>
+    </w:p>
+    <w:p>
+      <w:pPr>
+        <w:pStyle w:val="ListParagraph"/>
+        <w:numPr>
+          <w:ilvl w:val="0"/>
+          <w:numId w:val="103"/>
+        </w:numPr>
+        <w:spacing w:line="360" w:lineRule="auto"/>
+        <w:rPr>
+          <w:rFonts w:ascii="Times New Roman" w:eastAsia="Times New Roman" w:hAnsi="Times New Roman" w:cs="Times New Roman"/>
+          <w:kern w:val="0"/>
+          <w:sz w:val="28"/>
+          <w:szCs w:val="28"/>
+          <w14:ligatures w14:val="none"/>
+        </w:rPr>
+      </w:pPr>
+      <w:r>
+        <w:rPr>
+          <w:rFonts w:ascii="Times New Roman" w:eastAsia="Times New Roman" w:hAnsi="Times New Roman" w:cs="Times New Roman"/>
+          <w:kern w:val="0"/>
+          <w:sz w:val="28"/>
+          <w:szCs w:val="28"/>
+          <w14:ligatures w14:val="none"/>
+        </w:rPr>
+        <w:t>Cập nhật kho hàng</w:t>
+      </w:r>
+    </w:p>
+    <w:p>
+      <w:pPr>
+        <w:pStyle w:val="ListParagraph"/>
+        <w:numPr>
+          <w:ilvl w:val="1"/>
+          <w:numId w:val="103"/>
+        </w:numPr>
+        <w:spacing w:line="360" w:lineRule="auto"/>
+        <w:rPr>
+          <w:rFonts w:ascii="Times New Roman" w:eastAsia="Times New Roman" w:hAnsi="Times New Roman" w:cs="Times New Roman"/>
+          <w:kern w:val="0"/>
+          <w:sz w:val="28"/>
+          <w:szCs w:val="28"/>
+          <w14:ligatures w14:val="none"/>
+        </w:rPr>
+      </w:pPr>
+      <w:r>
+        <w:rPr>
+          <w:rFonts w:ascii="Times New Roman" w:eastAsia="Times New Roman" w:hAnsi="Times New Roman" w:cs="Times New Roman"/>
+          <w:kern w:val="0"/>
+          <w:sz w:val="28"/>
+          <w:szCs w:val="28"/>
+          <w14:ligatures w14:val="none"/>
+        </w:rPr>
+        <w:t>Cập nhật số lượng tồn kho.</w:t>
+      </w:r>
+    </w:p>
+    <w:p>
+      <w:pPr>
+        <w:pStyle w:val="ListParagraph"/>
+        <w:numPr>
+          <w:ilvl w:val="1"/>
+          <w:numId w:val="103"/>
+        </w:numPr>
+        <w:spacing w:line="360" w:lineRule="auto"/>
+        <w:rPr>
+          <w:rFonts w:ascii="Times New Roman" w:eastAsia="Times New Roman" w:hAnsi="Times New Roman" w:cs="Times New Roman"/>
+          <w:kern w:val="0"/>
+          <w:sz w:val="28"/>
+          <w:szCs w:val="28"/>
+          <w14:ligatures w14:val="none"/>
+        </w:rPr>
+      </w:pPr>
+      <w:r>
+        <w:rPr>
+          <w:rFonts w:ascii="Times New Roman" w:eastAsia="Times New Roman" w:hAnsi="Times New Roman" w:cs="Times New Roman"/>
+          <w:kern w:val="0"/>
+          <w:sz w:val="28"/>
+          <w:szCs w:val="28"/>
+          <w14:ligatures w14:val="none"/>
+        </w:rPr>
+        <w:t>Kiểm tra tình trạng sản phẩm.</w:t>
+      </w:r>
+    </w:p>
+    <w:p>
+      <w:pPr>
+        <w:pStyle w:val="ListParagraph"/>
+        <w:numPr>
+          <w:ilvl w:val="0"/>
+          <w:numId w:val="103"/>
+        </w:numPr>
+        <w:spacing w:line="360" w:lineRule="auto"/>
+        <w:rPr>
+          <w:rFonts w:ascii="Times New Roman" w:eastAsia="Times New Roman" w:hAnsi="Times New Roman" w:cs="Times New Roman"/>
+          <w:kern w:val="0"/>
+          <w:sz w:val="28"/>
+          <w:szCs w:val="28"/>
+          <w14:ligatures w14:val="none"/>
+        </w:rPr>
+      </w:pPr>
+      <w:r>
+        <w:rPr>
+          <w:rFonts w:ascii="Times New Roman" w:eastAsia="Times New Roman" w:hAnsi="Times New Roman" w:cs="Times New Roman"/>
+          <w:kern w:val="0"/>
+          <w:sz w:val="28"/>
+          <w:szCs w:val="28"/>
+          <w14:ligatures w14:val="none"/>
+        </w:rPr>
+        <w:t>Theo dõi tình trạng đơn hàng</w:t>
+      </w:r>
+    </w:p>
+    <w:p>
+      <w:pPr>
+        <w:pStyle w:val="ListParagraph"/>
+        <w:numPr>
+          <w:ilvl w:val="0"/>
+          <w:numId w:val="103"/>
+        </w:numPr>
+        <w:spacing w:line="360" w:lineRule="auto"/>
+        <w:rPr>
+          <w:rFonts w:ascii="Times New Roman" w:eastAsia="Times New Roman" w:hAnsi="Times New Roman" w:cs="Times New Roman"/>
+          <w:kern w:val="0"/>
+          <w:sz w:val="28"/>
+          <w:szCs w:val="28"/>
+          <w14:ligatures w14:val="none"/>
+        </w:rPr>
+      </w:pPr>
+      <w:r>
+        <w:rPr>
+          <w:rFonts w:ascii="Times New Roman" w:eastAsia="Times New Roman" w:hAnsi="Times New Roman" w:cs="Times New Roman"/>
+          <w:kern w:val="0"/>
+          <w:sz w:val="28"/>
+          <w:szCs w:val="28"/>
+          <w14:ligatures w14:val="none"/>
+        </w:rPr>
+        <w:t>Hỗ trợ khách hàng</w:t>
+      </w:r>
+    </w:p>
+    <w:p>
+      <w:pPr>
+        <w:pStyle w:val="ListParagraph"/>
+        <w:numPr>
+          <w:ilvl w:val="0"/>
+          <w:numId w:val="103"/>
+        </w:numPr>
+        <w:spacing w:line="360" w:lineRule="auto"/>
+        <w:rPr>
+          <w:rFonts w:ascii="Times New Roman" w:eastAsia="Times New Roman" w:hAnsi="Times New Roman" w:cs="Times New Roman"/>
+          <w:kern w:val="0"/>
+          <w:sz w:val="28"/>
+          <w:szCs w:val="28"/>
+          <w14:ligatures w14:val="none"/>
+        </w:rPr>
+      </w:pPr>
+      <w:r>
+        <w:rPr>
+          <w:rFonts w:ascii="Times New Roman" w:eastAsia="Times New Roman" w:hAnsi="Times New Roman" w:cs="Times New Roman"/>
+          <w:kern w:val="0"/>
+          <w:sz w:val="28"/>
+          <w:szCs w:val="28"/>
+          <w14:ligatures w14:val="none"/>
+        </w:rPr>
+        <w:t>Xử lý đơn hàng</w:t>
+      </w:r>
+    </w:p>
+    <w:p>
+      <w:pPr>
+        <w:pStyle w:val="ListParagraph"/>
+        <w:numPr>
+          <w:ilvl w:val="1"/>
+          <w:numId w:val="103"/>
+        </w:numPr>
+        <w:spacing w:line="360" w:lineRule="auto"/>
+        <w:rPr>
+          <w:rFonts w:ascii="Times New Roman" w:eastAsia="Times New Roman" w:hAnsi="Times New Roman" w:cs="Times New Roman"/>
+          <w:kern w:val="0"/>
+          <w:sz w:val="28"/>
+          <w:szCs w:val="28"/>
+          <w14:ligatures w14:val="none"/>
+        </w:rPr>
+      </w:pPr>
+      <w:r>
+        <w:rPr>
+          <w:rFonts w:ascii="Times New Roman" w:eastAsia="Times New Roman" w:hAnsi="Times New Roman" w:cs="Times New Roman"/>
+          <w:kern w:val="0"/>
+          <w:sz w:val="28"/>
+          <w:szCs w:val="28"/>
+          <w14:ligatures w14:val="none"/>
+        </w:rPr>
+        <w:t>Tiếp nhận và thực hiện các đơn hàng mới.</w:t>
+      </w:r>
+    </w:p>
+    <w:p>
+      <w:pPr>
+        <w:pStyle w:val="ListParagraph"/>
+        <w:numPr>
+          <w:ilvl w:val="0"/>
+          <w:numId w:val="103"/>
+        </w:numPr>
+        <w:spacing w:line="360" w:lineRule="auto"/>
+        <w:rPr>
+          <w:rFonts w:ascii="Times New Roman" w:eastAsia="Times New Roman" w:hAnsi="Times New Roman" w:cs="Times New Roman"/>
+          <w:kern w:val="0"/>
+          <w:sz w:val="28"/>
+          <w:szCs w:val="28"/>
+          <w14:ligatures w14:val="none"/>
+        </w:rPr>
+      </w:pPr>
+      <w:r>
+        <w:rPr>
+          <w:rFonts w:ascii="Times New Roman" w:eastAsia="Times New Roman" w:hAnsi="Times New Roman" w:cs="Times New Roman"/>
+          <w:kern w:val="0"/>
+          <w:sz w:val="28"/>
+          <w:szCs w:val="28"/>
+          <w14:ligatures w14:val="none"/>
+        </w:rPr>
+        <w:t>Xử lý yêu cầu hỗ trợ</w:t>
+      </w:r>
+    </w:p>
+    <w:p>
+      <w:pPr>
+        <w:pStyle w:val="ListParagraph"/>
+        <w:numPr>
+          <w:ilvl w:val="1"/>
+          <w:numId w:val="103"/>
+        </w:numPr>
+        <w:spacing w:line="360" w:lineRule="auto"/>
+        <w:rPr>
+          <w:rFonts w:ascii="Times New Roman" w:eastAsia="Times New Roman" w:hAnsi="Times New Roman" w:cs="Times New Roman"/>
+          <w:kern w:val="0"/>
+          <w:sz w:val="28"/>
+          <w:szCs w:val="28"/>
+          <w14:ligatures w14:val="none"/>
+        </w:rPr>
+      </w:pPr>
+      <w:r>
+        <w:rPr>
+          <w:rFonts w:ascii="Times New Roman" w:eastAsia="Times New Roman" w:hAnsi="Times New Roman" w:cs="Times New Roman"/>
+          <w:kern w:val="0"/>
+          <w:sz w:val="28"/>
+          <w:szCs w:val="28"/>
+          <w14:ligatures w14:val="none"/>
+        </w:rPr>
+        <w:t>Tiếp nhận, xử lý các yêu cầu hỗ trợ từ khách hàng qua hệ thống.</w:t>
+      </w:r>
+    </w:p>
+    <w:p>
+      <w:pPr>
+        <w:pStyle w:val="ListParagraph"/>
+        <w:numPr>
+          <w:ilvl w:val="0"/>
+          <w:numId w:val="57"/>
+        </w:numPr>
+        <w:spacing w:line="360" w:lineRule="auto"/>
+        <w:rPr>
+          <w:rFonts w:ascii="Times New Roman" w:eastAsia="Times New Roman" w:hAnsi="Times New Roman" w:cs="Times New Roman"/>
+          <w:kern w:val="0"/>
+          <w:sz w:val="28"/>
+          <w:szCs w:val="28"/>
+          <w14:ligatures w14:val="none"/>
+        </w:rPr>
+      </w:pPr>
+      <w:r>
+        <w:rPr>
+          <w:rFonts w:ascii="Times New Roman" w:eastAsia="Times New Roman" w:hAnsi="Times New Roman" w:cs="Times New Roman"/>
+          <w:kern w:val="0"/>
+          <w:sz w:val="28"/>
+          <w:szCs w:val="28"/>
+          <w14:ligatures w14:val="none"/>
+        </w:rPr>
+        <w:t>Quản lý cửa hàng</w:t>
+      </w:r>
+    </w:p>
+    <w:p>
+      <w:pPr>
+        <w:pStyle w:val="ListParagraph"/>
+        <w:numPr>
+          <w:ilvl w:val="1"/>
+          <w:numId w:val="57"/>
+        </w:numPr>
+        <w:spacing w:line="360" w:lineRule="auto"/>
+        <w:rPr>
+          <w:rFonts w:ascii="Times New Roman" w:eastAsia="Times New Roman" w:hAnsi="Times New Roman" w:cs="Times New Roman"/>
+          <w:kern w:val="0"/>
+          <w:sz w:val="28"/>
+          <w:szCs w:val="28"/>
+          <w14:ligatures w14:val="none"/>
+        </w:rPr>
+      </w:pPr>
+      <w:r>
+        <w:rPr>
+          <w:rFonts w:ascii="Times New Roman" w:eastAsia="Times New Roman" w:hAnsi="Times New Roman" w:cs="Times New Roman"/>
+          <w:kern w:val="0"/>
+          <w:sz w:val="28"/>
+          <w:szCs w:val="28"/>
+          <w14:ligatures w14:val="none"/>
+        </w:rPr>
+        <w:t>Đăng nhập hệ thống.</w:t>
+      </w:r>
+    </w:p>
+    <w:p>
+      <w:pPr>
+        <w:pStyle w:val="ListParagraph"/>
+        <w:numPr>
+          <w:ilvl w:val="1"/>
+          <w:numId w:val="57"/>
+        </w:numPr>
+        <w:spacing w:line="360" w:lineRule="auto"/>
+        <w:rPr>
+          <w:rFonts w:ascii="Times New Roman" w:eastAsia="Times New Roman" w:hAnsi="Times New Roman" w:cs="Times New Roman"/>
+          <w:kern w:val="0"/>
+          <w:sz w:val="28"/>
+          <w:szCs w:val="28"/>
+          <w14:ligatures w14:val="none"/>
+        </w:rPr>
+      </w:pPr>
+      <w:r>
+        <w:rPr>
+          <w:rFonts w:ascii="Times New Roman" w:eastAsia="Times New Roman" w:hAnsi="Times New Roman" w:cs="Times New Roman"/>
+          <w:kern w:val="0"/>
+          <w:sz w:val="28"/>
+          <w:szCs w:val="28"/>
+          <w14:ligatures w14:val="none"/>
+        </w:rPr>
+        <w:t>Quản lý kho hàng</w:t>
+      </w:r>
+    </w:p>
+    <w:p>
+      <w:pPr>
+        <w:pStyle w:val="ListParagraph"/>
+        <w:numPr>
+          <w:ilvl w:val="2"/>
+          <w:numId w:val="57"/>
+        </w:numPr>
+        <w:spacing w:line="360" w:lineRule="auto"/>
+        <w:rPr>
+          <w:rFonts w:ascii="Times New Roman" w:eastAsia="Times New Roman" w:hAnsi="Times New Roman" w:cs="Times New Roman"/>
+          <w:kern w:val="0"/>
+          <w:sz w:val="28"/>
+          <w:szCs w:val="28"/>
+          <w14:ligatures w14:val="none"/>
+        </w:rPr>
+      </w:pPr>
+      <w:r>
+        <w:rPr>
+          <w:rFonts w:ascii="Times New Roman" w:eastAsia="Times New Roman" w:hAnsi="Times New Roman" w:cs="Times New Roman"/>
+          <w:kern w:val="0"/>
+          <w:sz w:val="28"/>
+          <w:szCs w:val="28"/>
+          <w14:ligatures w14:val="none"/>
+        </w:rPr>
+        <w:t>Xem, cập nhật tình trạng kho hàng.</w:t>
+      </w:r>
+    </w:p>
+    <w:p>
+      <w:pPr>
+        <w:pStyle w:val="ListParagraph"/>
+        <w:numPr>
+          <w:ilvl w:val="2"/>
+          <w:numId w:val="57"/>
+        </w:numPr>
+        <w:spacing w:line="360" w:lineRule="auto"/>
+        <w:rPr>
+          <w:rFonts w:ascii="Times New Roman" w:eastAsia="Times New Roman" w:hAnsi="Times New Roman" w:cs="Times New Roman"/>
+          <w:kern w:val="0"/>
+          <w:sz w:val="28"/>
+          <w:szCs w:val="28"/>
+          <w14:ligatures w14:val="none"/>
+        </w:rPr>
+      </w:pPr>
+      <w:r>
+        <w:rPr>
+          <w:rFonts w:ascii="Times New Roman" w:eastAsia="Times New Roman" w:hAnsi="Times New Roman" w:cs="Times New Roman"/>
+          <w:kern w:val="0"/>
+          <w:sz w:val="28"/>
+          <w:szCs w:val="28"/>
+          <w14:ligatures w14:val="none"/>
+        </w:rPr>
+        <w:t>Kiểm soát nhập - xuất sản phẩm.</w:t>
+      </w:r>
+    </w:p>
+    <w:p>
+      <w:pPr>
+        <w:pStyle w:val="ListParagraph"/>
+        <w:numPr>
+          <w:ilvl w:val="1"/>
+          <w:numId w:val="57"/>
+        </w:numPr>
+        <w:spacing w:line="360" w:lineRule="auto"/>
+        <w:rPr>
+          <w:rFonts w:ascii="Times New Roman" w:eastAsia="Times New Roman" w:hAnsi="Times New Roman" w:cs="Times New Roman"/>
+          <w:kern w:val="0"/>
+          <w:sz w:val="28"/>
+          <w:szCs w:val="28"/>
+          <w14:ligatures w14:val="none"/>
+        </w:rPr>
+      </w:pPr>
+      <w:r>
+        <w:rPr>
+          <w:rFonts w:ascii="Times New Roman" w:eastAsia="Times New Roman" w:hAnsi="Times New Roman" w:cs="Times New Roman"/>
+          <w:kern w:val="0"/>
+          <w:sz w:val="28"/>
+          <w:szCs w:val="28"/>
+          <w14:ligatures w14:val="none"/>
+        </w:rPr>
+        <w:t>Xem thống kê doanh thu</w:t>
+      </w:r>
+    </w:p>
+    <w:p>
+      <w:pPr>
+        <w:pStyle w:val="ListParagraph"/>
+        <w:numPr>
+          <w:ilvl w:val="2"/>
+          <w:numId w:val="57"/>
+        </w:numPr>
+        <w:spacing w:line="360" w:lineRule="auto"/>
+        <w:rPr>
+          <w:rFonts w:ascii="Times New Roman" w:eastAsia="Times New Roman" w:hAnsi="Times New Roman" w:cs="Times New Roman"/>
+          <w:kern w:val="0"/>
+          <w:sz w:val="28"/>
+          <w:szCs w:val="28"/>
+          <w14:ligatures w14:val="none"/>
+        </w:rPr>
+      </w:pPr>
+      <w:r>
+        <w:rPr>
+          <w:rFonts w:ascii="Times New Roman" w:eastAsia="Times New Roman" w:hAnsi="Times New Roman" w:cs="Times New Roman"/>
+          <w:kern w:val="0"/>
+          <w:sz w:val="28"/>
+          <w:szCs w:val="28"/>
+          <w14:ligatures w14:val="none"/>
+        </w:rPr>
+        <w:t>Theo ngày, tháng, quý, năm.</w:t>
+      </w:r>
+    </w:p>
+    <w:p>
+      <w:pPr>
+        <w:pStyle w:val="ListParagraph"/>
+        <w:numPr>
+          <w:ilvl w:val="1"/>
+          <w:numId w:val="57"/>
+        </w:numPr>
+        <w:spacing w:line="360" w:lineRule="auto"/>
+        <w:rPr>
+          <w:rFonts w:ascii="Times New Roman" w:eastAsia="Times New Roman" w:hAnsi="Times New Roman" w:cs="Times New Roman"/>
+          <w:kern w:val="0"/>
+          <w:sz w:val="28"/>
+          <w:szCs w:val="28"/>
+          <w14:ligatures w14:val="none"/>
+        </w:rPr>
+      </w:pPr>
+      <w:r>
+        <w:rPr>
+          <w:rFonts w:ascii="Times New Roman" w:eastAsia="Times New Roman" w:hAnsi="Times New Roman" w:cs="Times New Roman"/>
+          <w:kern w:val="0"/>
+          <w:sz w:val="28"/>
+          <w:szCs w:val="28"/>
+          <w14:ligatures w14:val="none"/>
+        </w:rPr>
+        <w:t>Quản lý nhân viên</w:t>
+      </w:r>
+    </w:p>
+    <w:p>
+      <w:pPr>
+        <w:pStyle w:val="ListParagraph"/>
+        <w:numPr>
+          <w:ilvl w:val="2"/>
+          <w:numId w:val="57"/>
+        </w:numPr>
+        <w:spacing w:line="360" w:lineRule="auto"/>
+        <w:rPr>
+          <w:rFonts w:ascii="Times New Roman" w:eastAsia="Times New Roman" w:hAnsi="Times New Roman" w:cs="Times New Roman"/>
+          <w:kern w:val="0"/>
+          <w:sz w:val="28"/>
+          <w:szCs w:val="28"/>
+          <w14:ligatures w14:val="none"/>
+        </w:rPr>
+      </w:pPr>
+      <w:r>
+        <w:rPr>
+          <w:rFonts w:ascii="Times New Roman" w:eastAsia="Times New Roman" w:hAnsi="Times New Roman" w:cs="Times New Roman"/>
+          <w:kern w:val="0"/>
+          <w:sz w:val="28"/>
+          <w:szCs w:val="28"/>
+          <w14:ligatures w14:val="none"/>
+        </w:rPr>
+        <w:t>Thêm mới, sửa, xóa thông tin nhân viên.</w:t>
+      </w:r>
+    </w:p>
+    <w:p>
+      <w:pPr>
+        <w:pStyle w:val="ListParagraph"/>
+        <w:numPr>
+          <w:ilvl w:val="2"/>
+          <w:numId w:val="57"/>
+        </w:numPr>
+        <w:spacing w:line="360" w:lineRule="auto"/>
+        <w:rPr>
+          <w:rFonts w:ascii="Times New Roman" w:eastAsia="Times New Roman" w:hAnsi="Times New Roman" w:cs="Times New Roman"/>
+          <w:kern w:val="0"/>
+          <w:sz w:val="28"/>
+          <w:szCs w:val="28"/>
+          <w14:ligatures w14:val="none"/>
+        </w:rPr>
+      </w:pPr>
+      <w:r>
+        <w:rPr>
+          <w:rFonts w:ascii="Times New Roman" w:eastAsia="Times New Roman" w:hAnsi="Times New Roman" w:cs="Times New Roman"/>
+          <w:kern w:val="0"/>
+          <w:sz w:val="28"/>
+          <w:szCs w:val="28"/>
+          <w14:ligatures w14:val="none"/>
+        </w:rPr>
+        <w:t>Phân công công việc.</w:t>
+      </w:r>
+    </w:p>
+    <w:p>
+      <w:pPr>
+        <w:pStyle w:val="ListParagraph"/>
+        <w:numPr>
+          <w:ilvl w:val="1"/>
+          <w:numId w:val="57"/>
+        </w:numPr>
+        <w:spacing w:line="360" w:lineRule="auto"/>
+        <w:rPr>
+          <w:rFonts w:ascii="Times New Roman" w:eastAsia="Times New Roman" w:hAnsi="Times New Roman" w:cs="Times New Roman"/>
+          <w:kern w:val="0"/>
+          <w:sz w:val="28"/>
+          <w:szCs w:val="28"/>
+          <w14:ligatures w14:val="none"/>
+        </w:rPr>
+      </w:pPr>
+      <w:r>
+        <w:rPr>
+          <w:rFonts w:ascii="Times New Roman" w:eastAsia="Times New Roman" w:hAnsi="Times New Roman" w:cs="Times New Roman"/>
+          <w:kern w:val="0"/>
+          <w:sz w:val="28"/>
+          <w:szCs w:val="28"/>
+          <w14:ligatures w14:val="none"/>
+        </w:rPr>
+        <w:t>Quản lý chương trình khuyến mãi</w:t>
+      </w:r>
+    </w:p>
+    <w:p>
+      <w:pPr>
+        <w:pStyle w:val="ListParagraph"/>
+        <w:numPr>
+          <w:ilvl w:val="2"/>
+          <w:numId w:val="57"/>
+        </w:numPr>
+        <w:spacing w:line="360" w:lineRule="auto"/>
+        <w:rPr>
+          <w:rFonts w:ascii="Times New Roman" w:eastAsia="Times New Roman" w:hAnsi="Times New Roman" w:cs="Times New Roman"/>
+          <w:kern w:val="0"/>
+          <w:sz w:val="28"/>
+          <w:szCs w:val="28"/>
+          <w14:ligatures w14:val="none"/>
+        </w:rPr>
+      </w:pPr>
+      <w:r>
+        <w:rPr>
+          <w:rFonts w:ascii="Times New Roman" w:eastAsia="Times New Roman" w:hAnsi="Times New Roman" w:cs="Times New Roman"/>
+          <w:kern w:val="0"/>
+          <w:sz w:val="28"/>
+          <w:szCs w:val="28"/>
+          <w14:ligatures w14:val="none"/>
+        </w:rPr>
+        <w:lastRenderedPageBreak/>
+        <w:t>Tạo, sửa, xóa các chương trình khuyến mãi.</w:t>
+      </w:r>
+    </w:p>
+    <w:p>
+      <w:pPr>
+        <w:pStyle w:val="ListParagraph"/>
+        <w:numPr>
+          <w:ilvl w:val="2"/>
+          <w:numId w:val="57"/>
+        </w:numPr>
+        <w:spacing w:line="360" w:lineRule="auto"/>
+        <w:rPr>
+          <w:rFonts w:ascii="Times New Roman" w:eastAsia="Times New Roman" w:hAnsi="Times New Roman" w:cs="Times New Roman"/>
+          <w:kern w:val="0"/>
+          <w:sz w:val="28"/>
+          <w:szCs w:val="28"/>
+          <w14:ligatures w14:val="none"/>
+        </w:rPr>
+      </w:pPr>
+      <w:r>
+        <w:rPr>
+          <w:rFonts w:ascii="Times New Roman" w:eastAsia="Times New Roman" w:hAnsi="Times New Roman" w:cs="Times New Roman"/>
+          <w:kern w:val="0"/>
+          <w:sz w:val="28"/>
+          <w:szCs w:val="28"/>
+          <w14:ligatures w14:val="none"/>
+        </w:rPr>
+        <w:t>Cấu hình điều kiện áp dụng khuyến mãi.</w:t>
       </w:r>
     </w:p>
     <w:p>
@@ -6589,7 +7132,6 @@
           <w:sz w:val="28"/>
           <w:szCs w:val="28"/>
         </w:rPr>
-        <w:lastRenderedPageBreak/>
         <w:t>Yêu cầu phi chức năng</w:t>
       </w:r>
     </w:p>
@@ -6914,6 +7456,7 @@
           <w:szCs w:val="28"/>
           <w14:ligatures w14:val="none"/>
         </w:rPr>
+        <w:lastRenderedPageBreak/>
         <w:t>Khách đã đăng ký: được phép đăng nhập, thêm vào giỏ hàng, đặt hàng, xem và quản lý thông tin tài khoản, đánh giá sản phẩm.</w:t>
       </w:r>
     </w:p>
@@ -6941,7 +7484,6 @@
           <w:szCs w:val="28"/>
           <w14:ligatures w14:val="none"/>
         </w:rPr>
-        <w:lastRenderedPageBreak/>
         <w:t>Quản trị viên: có quyền truy cập vào khu vực quản lý (Admin) bao gồm quản lý sản phẩm, người dùng, đơn hàng, thống kê, khuyến mãi và cấu hình hệ thống.</w:t>
       </w:r>
     </w:p>
@@ -7017,16 +7559,7 @@
           <w:sz w:val="28"/>
           <w:szCs w:val="28"/>
         </w:rPr>
-        <w:t>Y</w:t>
-      </w:r>
-      <w:r>
-        <w:rPr>
-          <w:rFonts w:ascii="Times New Roman" w:hAnsi="Times New Roman" w:cs="Times New Roman"/>
-          <w:color w:val="212121"/>
-          <w:sz w:val="28"/>
-          <w:szCs w:val="28"/>
-        </w:rPr>
-        <w:t>êu cầu về khả năng sử dụng (tính thân thiện)</w:t>
+        <w:t>Yêu cầu về khả năng sử dụng (tính thân thiện)</w:t>
       </w:r>
     </w:p>
     <w:p>
@@ -7326,7 +7859,6 @@
           <w:szCs w:val="28"/>
           <w14:ligatures w14:val="none"/>
         </w:rPr>
-        <w:lastRenderedPageBreak/>
         <w:t>Hệ thống được phát triển bằng .NET Core theo mô hình MVC chia tầng (gồm các project: Web, API, Core, Data).</w:t>
       </w:r>
     </w:p>
@@ -7389,7 +7921,7 @@
         <w:pStyle w:val="ListParagraph"/>
         <w:spacing w:line="360" w:lineRule="auto"/>
         <w:rPr>
-          <w:rFonts w:cs="Times New Roman"/>
+          <w:rFonts w:ascii="Times New Roman" w:hAnsi="Times New Roman" w:cs="Times New Roman"/>
           <w:b/>
           <w:bCs/>
           <w:color w:val="212121"/>
@@ -7401,6 +7933,7 @@
       <w:pPr>
         <w:pStyle w:val="Heading1"/>
         <w:spacing w:line="360" w:lineRule="auto"/>
+        <w:jc w:val="center"/>
         <w:rPr>
           <w:rFonts w:ascii="Times New Roman" w:hAnsi="Times New Roman" w:cs="Times New Roman"/>
           <w:b/>
@@ -7421,6 +7954,455 @@
         </w:rPr>
         <w:t>CHƯƠNG 3. PHÂN TÍCH THIẾT KẾ HỆ THỐNG</w:t>
       </w:r>
+    </w:p>
+    <w:p>
+      <w:pPr>
+        <w:pStyle w:val="ListParagraph"/>
+        <w:numPr>
+          <w:ilvl w:val="1"/>
+          <w:numId w:val="97"/>
+        </w:numPr>
+        <w:spacing w:before="120" w:after="120" w:line="360" w:lineRule="auto"/>
+        <w:ind w:left="432"/>
+        <w:outlineLvl w:val="1"/>
+        <w:rPr>
+          <w:rFonts w:ascii="Times New Roman" w:hAnsi="Times New Roman" w:cs="Times New Roman"/>
+          <w:b/>
+          <w:bCs/>
+          <w:sz w:val="28"/>
+          <w:szCs w:val="28"/>
+        </w:rPr>
+      </w:pPr>
+      <w:r>
+        <w:rPr>
+          <w:rFonts w:ascii="Times New Roman" w:hAnsi="Times New Roman" w:cs="Times New Roman"/>
+          <w:b/>
+          <w:bCs/>
+          <w:sz w:val="28"/>
+          <w:szCs w:val="28"/>
+        </w:rPr>
+        <w:t>Phân tích hệ thống</w:t>
+      </w:r>
+    </w:p>
+    <w:p>
+      <w:pPr>
+        <w:pStyle w:val="ListParagraph"/>
+        <w:numPr>
+          <w:ilvl w:val="2"/>
+          <w:numId w:val="97"/>
+        </w:numPr>
+        <w:spacing w:before="120" w:after="120" w:line="360" w:lineRule="auto"/>
+        <w:ind w:left="504"/>
+        <w:outlineLvl w:val="2"/>
+        <w:rPr>
+          <w:rFonts w:ascii="Times New Roman" w:hAnsi="Times New Roman" w:cs="Times New Roman"/>
+          <w:b/>
+          <w:bCs/>
+          <w:sz w:val="28"/>
+          <w:szCs w:val="28"/>
+        </w:rPr>
+      </w:pPr>
+      <w:r>
+        <w:rPr>
+          <w:rFonts w:ascii="Times New Roman" w:hAnsi="Times New Roman" w:cs="Times New Roman"/>
+          <w:b/>
+          <w:bCs/>
+          <w:sz w:val="28"/>
+          <w:szCs w:val="28"/>
+        </w:rPr>
+        <w:t>Mô hình use case</w:t>
+      </w:r>
+    </w:p>
+    <w:p>
+      <w:pPr>
+        <w:spacing w:before="100" w:beforeAutospacing="1" w:after="100" w:afterAutospacing="1"/>
+        <w:rPr>
+          <w:rFonts w:eastAsia="Times New Roman" w:cs="Times New Roman"/>
+          <w:kern w:val="0"/>
+          <w:sz w:val="24"/>
+          <w:szCs w:val="24"/>
+          <w14:ligatures w14:val="none"/>
+        </w:rPr>
+      </w:pPr>
+      <w:r>
+        <w:rPr>
+          <w:noProof/>
+        </w:rPr>
+        <w:lastRenderedPageBreak/>
+        <w:drawing>
+          <wp:inline distT="0" distB="0" distL="0" distR="0" wp14:anchorId="4AF4B256" wp14:editId="24C9D9EB">
+            <wp:extent cx="6151880" cy="6581775"/>
+            <wp:effectExtent l="0" t="0" r="1270" b="9525"/>
+            <wp:docPr id="1220939573" name="Picture 3"/>
+            <wp:cNvGraphicFramePr>
+              <a:graphicFrameLocks xmlns:a="http://schemas.openxmlformats.org/drawingml/2006/main" noChangeAspect="1"/>
+            </wp:cNvGraphicFramePr>
+            <a:graphic xmlns:a="http://schemas.openxmlformats.org/drawingml/2006/main">
+              <a:graphicData uri="http://schemas.openxmlformats.org/drawingml/2006/picture">
+                <pic:pic xmlns:pic="http://schemas.openxmlformats.org/drawingml/2006/picture">
+                  <pic:nvPicPr>
+                    <pic:cNvPr id="0" name="Picture 11"/>
+                    <pic:cNvPicPr>
+                      <a:picLocks noChangeAspect="1" noChangeArrowheads="1"/>
+                    </pic:cNvPicPr>
+                  </pic:nvPicPr>
+                  <pic:blipFill>
+                    <a:blip r:embed="rId17">
+                      <a:extLst>
+                        <a:ext uri="{28A0092B-C50C-407E-A947-70E740481C1C}">
+                          <a14:useLocalDpi xmlns:a14="http://schemas.microsoft.com/office/drawing/2010/main" val="0"/>
+                        </a:ext>
+                      </a:extLst>
+                    </a:blip>
+                    <a:srcRect/>
+                    <a:stretch>
+                      <a:fillRect/>
+                    </a:stretch>
+                  </pic:blipFill>
+                  <pic:spPr bwMode="auto">
+                    <a:xfrm>
+                      <a:off x="0" y="0"/>
+                      <a:ext cx="6151880" cy="6581775"/>
+                    </a:xfrm>
+                    <a:prstGeom prst="rect">
+                      <a:avLst/>
+                    </a:prstGeom>
+                    <a:noFill/>
+                    <a:ln>
+                      <a:noFill/>
+                    </a:ln>
+                  </pic:spPr>
+                </pic:pic>
+              </a:graphicData>
+            </a:graphic>
+          </wp:inline>
+        </w:drawing>
+      </w:r>
+    </w:p>
+    <w:p>
+      <w:pPr>
+        <w:spacing w:before="100" w:beforeAutospacing="1" w:after="100" w:afterAutospacing="1"/>
+        <w:rPr>
+          <w:rFonts w:eastAsia="Times New Roman" w:cs="Times New Roman"/>
+          <w:kern w:val="0"/>
+          <w:szCs w:val="28"/>
+          <w14:ligatures w14:val="none"/>
+        </w:rPr>
+      </w:pPr>
+      <w:r>
+        <w:rPr>
+          <w:rFonts w:eastAsia="Times New Roman" w:cs="Times New Roman"/>
+          <w:kern w:val="0"/>
+          <w:szCs w:val="28"/>
+          <w14:ligatures w14:val="none"/>
+        </w:rPr>
+        <w:tab/>
+      </w:r>
+      <w:r>
+        <w:rPr>
+          <w:rFonts w:eastAsia="Times New Roman" w:cs="Times New Roman"/>
+          <w:kern w:val="0"/>
+          <w:szCs w:val="28"/>
+          <w14:ligatures w14:val="none"/>
+        </w:rPr>
+        <w:tab/>
+        <w:t>Hình 2.1. Biểu đồ use case tổng quát</w:t>
+      </w:r>
+    </w:p>
+    <w:p>
+      <w:pPr>
+        <w:pStyle w:val="ListParagraph"/>
+        <w:spacing w:before="120" w:after="120" w:line="360" w:lineRule="auto"/>
+        <w:ind w:left="504"/>
+        <w:rPr>
+          <w:rFonts w:ascii="Times New Roman" w:hAnsi="Times New Roman" w:cs="Times New Roman"/>
+          <w:b/>
+          <w:bCs/>
+          <w:sz w:val="28"/>
+          <w:szCs w:val="28"/>
+        </w:rPr>
+      </w:pPr>
+    </w:p>
+    <w:p>
+      <w:pPr>
+        <w:pStyle w:val="ListParagraph"/>
+        <w:numPr>
+          <w:ilvl w:val="2"/>
+          <w:numId w:val="97"/>
+        </w:numPr>
+        <w:spacing w:before="120" w:after="120" w:line="360" w:lineRule="auto"/>
+        <w:ind w:left="504"/>
+        <w:outlineLvl w:val="2"/>
+        <w:rPr>
+          <w:rFonts w:ascii="Times New Roman" w:hAnsi="Times New Roman" w:cs="Times New Roman"/>
+          <w:b/>
+          <w:bCs/>
+          <w:sz w:val="28"/>
+          <w:szCs w:val="28"/>
+        </w:rPr>
+      </w:pPr>
+      <w:r>
+        <w:rPr>
+          <w:rFonts w:ascii="Times New Roman" w:hAnsi="Times New Roman" w:cs="Times New Roman"/>
+          <w:b/>
+          <w:bCs/>
+          <w:sz w:val="28"/>
+          <w:szCs w:val="28"/>
+        </w:rPr>
+        <w:t>Mô hình hóa dữ liệu</w:t>
+      </w:r>
+    </w:p>
+    <w:p>
+      <w:pPr>
+        <w:rPr>
+          <w:rFonts w:cs="Times New Roman"/>
+          <w:b/>
+          <w:bCs/>
+          <w:szCs w:val="28"/>
+        </w:rPr>
+      </w:pPr>
+      <w:r>
+        <w:rPr>
+          <w:rFonts w:cs="Times New Roman"/>
+          <w:b/>
+          <w:bCs/>
+          <w:szCs w:val="28"/>
+        </w:rPr>
+        <w:lastRenderedPageBreak/>
+        <w:drawing>
+          <wp:inline distT="0" distB="0" distL="0" distR="0" wp14:anchorId="144BEE2C" wp14:editId="0F74C601">
+            <wp:extent cx="6151880" cy="3207385"/>
+            <wp:effectExtent l="0" t="0" r="1270" b="0"/>
+            <wp:docPr id="127303914" name="Picture 1"/>
+            <wp:cNvGraphicFramePr>
+              <a:graphicFrameLocks xmlns:a="http://schemas.openxmlformats.org/drawingml/2006/main" noChangeAspect="1"/>
+            </wp:cNvGraphicFramePr>
+            <a:graphic xmlns:a="http://schemas.openxmlformats.org/drawingml/2006/main">
+              <a:graphicData uri="http://schemas.openxmlformats.org/drawingml/2006/picture">
+                <pic:pic xmlns:pic="http://schemas.openxmlformats.org/drawingml/2006/picture">
+                  <pic:nvPicPr>
+                    <pic:cNvPr id="127303914" name=""/>
+                    <pic:cNvPicPr/>
+                  </pic:nvPicPr>
+                  <pic:blipFill>
+                    <a:blip r:embed="rId18"/>
+                    <a:stretch>
+                      <a:fillRect/>
+                    </a:stretch>
+                  </pic:blipFill>
+                  <pic:spPr>
+                    <a:xfrm>
+                      <a:off x="0" y="0"/>
+                      <a:ext cx="6151880" cy="3207385"/>
+                    </a:xfrm>
+                    <a:prstGeom prst="rect">
+                      <a:avLst/>
+                    </a:prstGeom>
+                  </pic:spPr>
+                </pic:pic>
+              </a:graphicData>
+            </a:graphic>
+          </wp:inline>
+        </w:drawing>
+      </w:r>
+    </w:p>
+    <w:p>
+      <w:pPr>
+        <w:pStyle w:val="ListParagraph"/>
+        <w:numPr>
+          <w:ilvl w:val="2"/>
+          <w:numId w:val="97"/>
+        </w:numPr>
+        <w:spacing w:before="120" w:after="120" w:line="360" w:lineRule="auto"/>
+        <w:ind w:left="504"/>
+        <w:outlineLvl w:val="2"/>
+        <w:rPr>
+          <w:rFonts w:ascii="Times New Roman" w:hAnsi="Times New Roman" w:cs="Times New Roman"/>
+          <w:b/>
+          <w:bCs/>
+          <w:sz w:val="28"/>
+          <w:szCs w:val="28"/>
+        </w:rPr>
+      </w:pPr>
+      <w:r>
+        <w:rPr>
+          <w:rFonts w:ascii="Times New Roman" w:hAnsi="Times New Roman" w:cs="Times New Roman"/>
+          <w:b/>
+          <w:bCs/>
+          <w:sz w:val="28"/>
+          <w:szCs w:val="28"/>
+        </w:rPr>
+        <w:t>Phân tích use</w:t>
+      </w:r>
+    </w:p>
+    <w:p>
+      <w:pPr>
+        <w:pStyle w:val="ListParagraph"/>
+        <w:numPr>
+          <w:ilvl w:val="1"/>
+          <w:numId w:val="97"/>
+        </w:numPr>
+        <w:spacing w:before="120" w:after="120" w:line="360" w:lineRule="auto"/>
+        <w:ind w:left="432"/>
+        <w:outlineLvl w:val="1"/>
+        <w:rPr>
+          <w:rFonts w:ascii="Times New Roman" w:hAnsi="Times New Roman" w:cs="Times New Roman"/>
+          <w:b/>
+          <w:bCs/>
+          <w:sz w:val="28"/>
+          <w:szCs w:val="28"/>
+        </w:rPr>
+      </w:pPr>
+      <w:r>
+        <w:rPr>
+          <w:rFonts w:ascii="Times New Roman" w:hAnsi="Times New Roman" w:cs="Times New Roman"/>
+          <w:b/>
+          <w:bCs/>
+          <w:sz w:val="28"/>
+          <w:szCs w:val="28"/>
+        </w:rPr>
+        <w:t>Thiết kế hệ thống</w:t>
+      </w:r>
+    </w:p>
+    <w:p>
+      <w:pPr>
+        <w:pStyle w:val="ListParagraph"/>
+        <w:numPr>
+          <w:ilvl w:val="2"/>
+          <w:numId w:val="97"/>
+        </w:numPr>
+        <w:spacing w:before="120" w:after="120" w:line="360" w:lineRule="auto"/>
+        <w:ind w:left="504"/>
+        <w:outlineLvl w:val="2"/>
+        <w:rPr>
+          <w:rFonts w:ascii="Times New Roman" w:hAnsi="Times New Roman" w:cs="Times New Roman"/>
+          <w:b/>
+          <w:bCs/>
+          <w:sz w:val="28"/>
+          <w:szCs w:val="28"/>
+        </w:rPr>
+      </w:pPr>
+      <w:r>
+        <w:rPr>
+          <w:rFonts w:ascii="Times New Roman" w:hAnsi="Times New Roman" w:cs="Times New Roman"/>
+          <w:b/>
+          <w:bCs/>
+          <w:sz w:val="28"/>
+          <w:szCs w:val="28"/>
+        </w:rPr>
+        <w:t>Thiết kế cơ sở dữ liệu</w:t>
+      </w:r>
+    </w:p>
+    <w:p>
+      <w:pPr>
+        <w:pStyle w:val="ListParagraph"/>
+        <w:numPr>
+          <w:ilvl w:val="2"/>
+          <w:numId w:val="97"/>
+        </w:numPr>
+        <w:spacing w:before="120" w:after="120" w:line="360" w:lineRule="auto"/>
+        <w:ind w:left="504"/>
+        <w:outlineLvl w:val="2"/>
+        <w:rPr>
+          <w:rFonts w:ascii="Times New Roman" w:hAnsi="Times New Roman" w:cs="Times New Roman"/>
+          <w:b/>
+          <w:bCs/>
+          <w:sz w:val="28"/>
+          <w:szCs w:val="28"/>
+        </w:rPr>
+      </w:pPr>
+      <w:r>
+        <w:rPr>
+          <w:rFonts w:ascii="Times New Roman" w:hAnsi="Times New Roman" w:cs="Times New Roman"/>
+          <w:b/>
+          <w:bCs/>
+          <w:sz w:val="28"/>
+          <w:szCs w:val="28"/>
+        </w:rPr>
+        <w:t>Thiết kế giao diện</w:t>
+      </w:r>
+    </w:p>
+    <w:p>
+      <w:pPr>
+        <w:spacing w:before="120" w:after="120"/>
+        <w:rPr>
+          <w:rFonts w:cs="Times New Roman"/>
+          <w:b/>
+          <w:bCs/>
+          <w:szCs w:val="28"/>
+        </w:rPr>
+      </w:pPr>
+    </w:p>
+    <w:p>
+      <w:pPr>
+        <w:pStyle w:val="ListParagraph"/>
+        <w:numPr>
+          <w:ilvl w:val="0"/>
+          <w:numId w:val="100"/>
+        </w:numPr>
+        <w:spacing w:before="100" w:beforeAutospacing="1" w:after="100" w:afterAutospacing="1" w:line="360" w:lineRule="auto"/>
+        <w:jc w:val="center"/>
+        <w:rPr>
+          <w:rFonts w:ascii="Times New Roman" w:eastAsia="Times New Roman" w:hAnsi="Times New Roman" w:cs="Times New Roman"/>
+          <w:b/>
+          <w:bCs/>
+          <w:kern w:val="0"/>
+          <w:sz w:val="30"/>
+          <w:szCs w:val="30"/>
+          <w14:ligatures w14:val="none"/>
+        </w:rPr>
+      </w:pPr>
+      <w:r>
+        <w:rPr>
+          <w:rFonts w:ascii="Times New Roman" w:eastAsia="Times New Roman" w:hAnsi="Times New Roman" w:cs="Times New Roman"/>
+          <w:b/>
+          <w:bCs/>
+          <w:kern w:val="0"/>
+          <w:sz w:val="30"/>
+          <w:szCs w:val="30"/>
+          <w14:ligatures w14:val="none"/>
+        </w:rPr>
+        <w:t>CÀI ĐẶT VÀ KIỂM THỬ</w:t>
+      </w:r>
+    </w:p>
+    <w:p>
+      <w:pPr>
+        <w:spacing w:before="100" w:beforeAutospacing="1" w:after="100" w:afterAutospacing="1"/>
+        <w:rPr>
+          <w:rFonts w:eastAsia="Times New Roman" w:cs="Times New Roman"/>
+          <w:b/>
+          <w:bCs/>
+          <w:kern w:val="0"/>
+          <w:sz w:val="30"/>
+          <w:szCs w:val="30"/>
+          <w14:ligatures w14:val="none"/>
+        </w:rPr>
+      </w:pPr>
+    </w:p>
+    <w:p>
+      <w:pPr>
+        <w:spacing w:before="120" w:after="120"/>
+        <w:rPr>
+          <w:rFonts w:cs="Times New Roman"/>
+          <w:b/>
+          <w:bCs/>
+          <w:szCs w:val="28"/>
+        </w:rPr>
+      </w:pPr>
+    </w:p>
+    <w:p>
+      <w:pPr>
+        <w:rPr>
+          <w:rFonts w:cs="Times New Roman"/>
+        </w:rPr>
+      </w:pPr>
+    </w:p>
+    <w:p>
+      <w:pPr>
+        <w:rPr>
+          <w:rFonts w:cs="Times New Roman"/>
+        </w:rPr>
+      </w:pPr>
     </w:p>
     <w:sectPr>
       <w:pgSz w:w="12240" w:h="15840"/>
@@ -7600,7 +8582,7 @@
   <w:abstractNum w:abstractNumId="1" w15:restartNumberingAfterBreak="0">
     <w:nsid w:val="01471D1B"/>
     <w:multiLevelType w:val="hybridMultilevel"/>
-    <w:tmpl w:val="8A5A1080"/>
+    <w:tmpl w:val="FCB2E814"/>
     <w:lvl w:ilvl="0" w:tplc="ED8CBDE2">
       <w:start w:val="1"/>
       <w:numFmt w:val="bullet"/>
@@ -7625,16 +8607,16 @@
         <w:rFonts w:ascii="Symbol" w:hAnsi="Symbol" w:hint="default"/>
       </w:rPr>
     </w:lvl>
-    <w:lvl w:ilvl="2" w:tplc="04090005" w:tentative="1">
-      <w:start w:val="1"/>
-      <w:numFmt w:val="bullet"/>
-      <w:lvlText w:val=""/>
+    <w:lvl w:ilvl="2" w:tplc="04090003">
+      <w:start w:val="1"/>
+      <w:numFmt w:val="bullet"/>
+      <w:lvlText w:val="o"/>
       <w:lvlJc w:val="left"/>
       <w:pPr>
         <w:ind w:left="2160" w:hanging="360"/>
       </w:pPr>
       <w:rPr>
-        <w:rFonts w:ascii="Wingdings" w:hAnsi="Wingdings" w:hint="default"/>
+        <w:rFonts w:ascii="Courier New" w:hAnsi="Courier New" w:cs="Courier New" w:hint="default"/>
       </w:rPr>
     </w:lvl>
     <w:lvl w:ilvl="3" w:tplc="04090001" w:tentative="1">
@@ -9975,6 +10957,232 @@
     </w:lvl>
   </w:abstractNum>
   <w:abstractNum w:abstractNumId="22" w15:restartNumberingAfterBreak="0">
+    <w:nsid w:val="1BDA2329"/>
+    <w:multiLevelType w:val="hybridMultilevel"/>
+    <w:tmpl w:val="0F20B774"/>
+    <w:lvl w:ilvl="0" w:tplc="04090003">
+      <w:start w:val="1"/>
+      <w:numFmt w:val="bullet"/>
+      <w:lvlText w:val="o"/>
+      <w:lvlJc w:val="left"/>
+      <w:pPr>
+        <w:ind w:left="2520" w:hanging="360"/>
+      </w:pPr>
+      <w:rPr>
+        <w:rFonts w:ascii="Courier New" w:hAnsi="Courier New" w:cs="Courier New" w:hint="default"/>
+      </w:rPr>
+    </w:lvl>
+    <w:lvl w:ilvl="1" w:tplc="04090003" w:tentative="1">
+      <w:start w:val="1"/>
+      <w:numFmt w:val="bullet"/>
+      <w:lvlText w:val="o"/>
+      <w:lvlJc w:val="left"/>
+      <w:pPr>
+        <w:ind w:left="3240" w:hanging="360"/>
+      </w:pPr>
+      <w:rPr>
+        <w:rFonts w:ascii="Courier New" w:hAnsi="Courier New" w:cs="Courier New" w:hint="default"/>
+      </w:rPr>
+    </w:lvl>
+    <w:lvl w:ilvl="2" w:tplc="04090005" w:tentative="1">
+      <w:start w:val="1"/>
+      <w:numFmt w:val="bullet"/>
+      <w:lvlText w:val=""/>
+      <w:lvlJc w:val="left"/>
+      <w:pPr>
+        <w:ind w:left="3960" w:hanging="360"/>
+      </w:pPr>
+      <w:rPr>
+        <w:rFonts w:ascii="Wingdings" w:hAnsi="Wingdings" w:hint="default"/>
+      </w:rPr>
+    </w:lvl>
+    <w:lvl w:ilvl="3" w:tplc="04090001" w:tentative="1">
+      <w:start w:val="1"/>
+      <w:numFmt w:val="bullet"/>
+      <w:lvlText w:val=""/>
+      <w:lvlJc w:val="left"/>
+      <w:pPr>
+        <w:ind w:left="4680" w:hanging="360"/>
+      </w:pPr>
+      <w:rPr>
+        <w:rFonts w:ascii="Symbol" w:hAnsi="Symbol" w:hint="default"/>
+      </w:rPr>
+    </w:lvl>
+    <w:lvl w:ilvl="4" w:tplc="04090003" w:tentative="1">
+      <w:start w:val="1"/>
+      <w:numFmt w:val="bullet"/>
+      <w:lvlText w:val="o"/>
+      <w:lvlJc w:val="left"/>
+      <w:pPr>
+        <w:ind w:left="5400" w:hanging="360"/>
+      </w:pPr>
+      <w:rPr>
+        <w:rFonts w:ascii="Courier New" w:hAnsi="Courier New" w:cs="Courier New" w:hint="default"/>
+      </w:rPr>
+    </w:lvl>
+    <w:lvl w:ilvl="5" w:tplc="04090005" w:tentative="1">
+      <w:start w:val="1"/>
+      <w:numFmt w:val="bullet"/>
+      <w:lvlText w:val=""/>
+      <w:lvlJc w:val="left"/>
+      <w:pPr>
+        <w:ind w:left="6120" w:hanging="360"/>
+      </w:pPr>
+      <w:rPr>
+        <w:rFonts w:ascii="Wingdings" w:hAnsi="Wingdings" w:hint="default"/>
+      </w:rPr>
+    </w:lvl>
+    <w:lvl w:ilvl="6" w:tplc="04090001" w:tentative="1">
+      <w:start w:val="1"/>
+      <w:numFmt w:val="bullet"/>
+      <w:lvlText w:val=""/>
+      <w:lvlJc w:val="left"/>
+      <w:pPr>
+        <w:ind w:left="6840" w:hanging="360"/>
+      </w:pPr>
+      <w:rPr>
+        <w:rFonts w:ascii="Symbol" w:hAnsi="Symbol" w:hint="default"/>
+      </w:rPr>
+    </w:lvl>
+    <w:lvl w:ilvl="7" w:tplc="04090003" w:tentative="1">
+      <w:start w:val="1"/>
+      <w:numFmt w:val="bullet"/>
+      <w:lvlText w:val="o"/>
+      <w:lvlJc w:val="left"/>
+      <w:pPr>
+        <w:ind w:left="7560" w:hanging="360"/>
+      </w:pPr>
+      <w:rPr>
+        <w:rFonts w:ascii="Courier New" w:hAnsi="Courier New" w:cs="Courier New" w:hint="default"/>
+      </w:rPr>
+    </w:lvl>
+    <w:lvl w:ilvl="8" w:tplc="04090005" w:tentative="1">
+      <w:start w:val="1"/>
+      <w:numFmt w:val="bullet"/>
+      <w:lvlText w:val=""/>
+      <w:lvlJc w:val="left"/>
+      <w:pPr>
+        <w:ind w:left="8280" w:hanging="360"/>
+      </w:pPr>
+      <w:rPr>
+        <w:rFonts w:ascii="Wingdings" w:hAnsi="Wingdings" w:hint="default"/>
+      </w:rPr>
+    </w:lvl>
+  </w:abstractNum>
+  <w:abstractNum w:abstractNumId="23" w15:restartNumberingAfterBreak="0">
+    <w:nsid w:val="1E4869AD"/>
+    <w:multiLevelType w:val="hybridMultilevel"/>
+    <w:tmpl w:val="DA94E882"/>
+    <w:lvl w:ilvl="0" w:tplc="6068F57A">
+      <w:start w:val="1"/>
+      <w:numFmt w:val="bullet"/>
+      <w:lvlText w:val=""/>
+      <w:lvlJc w:val="left"/>
+      <w:pPr>
+        <w:ind w:left="1080" w:hanging="360"/>
+      </w:pPr>
+      <w:rPr>
+        <w:rFonts w:ascii="Symbol" w:hAnsi="Symbol" w:hint="default"/>
+      </w:rPr>
+    </w:lvl>
+    <w:lvl w:ilvl="1" w:tplc="04090003" w:tentative="1">
+      <w:start w:val="1"/>
+      <w:numFmt w:val="bullet"/>
+      <w:lvlText w:val="o"/>
+      <w:lvlJc w:val="left"/>
+      <w:pPr>
+        <w:ind w:left="1800" w:hanging="360"/>
+      </w:pPr>
+      <w:rPr>
+        <w:rFonts w:ascii="Courier New" w:hAnsi="Courier New" w:cs="Courier New" w:hint="default"/>
+      </w:rPr>
+    </w:lvl>
+    <w:lvl w:ilvl="2" w:tplc="04090005" w:tentative="1">
+      <w:start w:val="1"/>
+      <w:numFmt w:val="bullet"/>
+      <w:lvlText w:val=""/>
+      <w:lvlJc w:val="left"/>
+      <w:pPr>
+        <w:ind w:left="2520" w:hanging="360"/>
+      </w:pPr>
+      <w:rPr>
+        <w:rFonts w:ascii="Wingdings" w:hAnsi="Wingdings" w:hint="default"/>
+      </w:rPr>
+    </w:lvl>
+    <w:lvl w:ilvl="3" w:tplc="04090001" w:tentative="1">
+      <w:start w:val="1"/>
+      <w:numFmt w:val="bullet"/>
+      <w:lvlText w:val=""/>
+      <w:lvlJc w:val="left"/>
+      <w:pPr>
+        <w:ind w:left="3240" w:hanging="360"/>
+      </w:pPr>
+      <w:rPr>
+        <w:rFonts w:ascii="Symbol" w:hAnsi="Symbol" w:hint="default"/>
+      </w:rPr>
+    </w:lvl>
+    <w:lvl w:ilvl="4" w:tplc="04090003" w:tentative="1">
+      <w:start w:val="1"/>
+      <w:numFmt w:val="bullet"/>
+      <w:lvlText w:val="o"/>
+      <w:lvlJc w:val="left"/>
+      <w:pPr>
+        <w:ind w:left="3960" w:hanging="360"/>
+      </w:pPr>
+      <w:rPr>
+        <w:rFonts w:ascii="Courier New" w:hAnsi="Courier New" w:cs="Courier New" w:hint="default"/>
+      </w:rPr>
+    </w:lvl>
+    <w:lvl w:ilvl="5" w:tplc="04090005" w:tentative="1">
+      <w:start w:val="1"/>
+      <w:numFmt w:val="bullet"/>
+      <w:lvlText w:val=""/>
+      <w:lvlJc w:val="left"/>
+      <w:pPr>
+        <w:ind w:left="4680" w:hanging="360"/>
+      </w:pPr>
+      <w:rPr>
+        <w:rFonts w:ascii="Wingdings" w:hAnsi="Wingdings" w:hint="default"/>
+      </w:rPr>
+    </w:lvl>
+    <w:lvl w:ilvl="6" w:tplc="04090001" w:tentative="1">
+      <w:start w:val="1"/>
+      <w:numFmt w:val="bullet"/>
+      <w:lvlText w:val=""/>
+      <w:lvlJc w:val="left"/>
+      <w:pPr>
+        <w:ind w:left="5400" w:hanging="360"/>
+      </w:pPr>
+      <w:rPr>
+        <w:rFonts w:ascii="Symbol" w:hAnsi="Symbol" w:hint="default"/>
+      </w:rPr>
+    </w:lvl>
+    <w:lvl w:ilvl="7" w:tplc="04090003" w:tentative="1">
+      <w:start w:val="1"/>
+      <w:numFmt w:val="bullet"/>
+      <w:lvlText w:val="o"/>
+      <w:lvlJc w:val="left"/>
+      <w:pPr>
+        <w:ind w:left="6120" w:hanging="360"/>
+      </w:pPr>
+      <w:rPr>
+        <w:rFonts w:ascii="Courier New" w:hAnsi="Courier New" w:cs="Courier New" w:hint="default"/>
+      </w:rPr>
+    </w:lvl>
+    <w:lvl w:ilvl="8" w:tplc="04090005" w:tentative="1">
+      <w:start w:val="1"/>
+      <w:numFmt w:val="bullet"/>
+      <w:lvlText w:val=""/>
+      <w:lvlJc w:val="left"/>
+      <w:pPr>
+        <w:ind w:left="6840" w:hanging="360"/>
+      </w:pPr>
+      <w:rPr>
+        <w:rFonts w:ascii="Wingdings" w:hAnsi="Wingdings" w:hint="default"/>
+      </w:rPr>
+    </w:lvl>
+  </w:abstractNum>
+  <w:abstractNum w:abstractNumId="24" w15:restartNumberingAfterBreak="0">
     <w:nsid w:val="1F29291D"/>
     <w:multiLevelType w:val="hybridMultilevel"/>
     <w:tmpl w:val="D47AFE92"/>
@@ -10087,7 +11295,7 @@
       </w:rPr>
     </w:lvl>
   </w:abstractNum>
-  <w:abstractNum w:abstractNumId="23" w15:restartNumberingAfterBreak="0">
+  <w:abstractNum w:abstractNumId="25" w15:restartNumberingAfterBreak="0">
     <w:nsid w:val="1FAE7B84"/>
     <w:multiLevelType w:val="multilevel"/>
     <w:tmpl w:val="775A574C"/>
@@ -10236,7 +11444,7 @@
       </w:rPr>
     </w:lvl>
   </w:abstractNum>
-  <w:abstractNum w:abstractNumId="24" w15:restartNumberingAfterBreak="0">
+  <w:abstractNum w:abstractNumId="26" w15:restartNumberingAfterBreak="0">
     <w:nsid w:val="207855C3"/>
     <w:multiLevelType w:val="hybridMultilevel"/>
     <w:tmpl w:val="E6DC43D6"/>
@@ -10349,7 +11557,7 @@
       </w:rPr>
     </w:lvl>
   </w:abstractNum>
-  <w:abstractNum w:abstractNumId="25" w15:restartNumberingAfterBreak="0">
+  <w:abstractNum w:abstractNumId="27" w15:restartNumberingAfterBreak="0">
     <w:nsid w:val="2518440C"/>
     <w:multiLevelType w:val="hybridMultilevel"/>
     <w:tmpl w:val="64A463B0"/>
@@ -10435,7 +11643,7 @@
       </w:pPr>
     </w:lvl>
   </w:abstractNum>
-  <w:abstractNum w:abstractNumId="26" w15:restartNumberingAfterBreak="0">
+  <w:abstractNum w:abstractNumId="28" w15:restartNumberingAfterBreak="0">
     <w:nsid w:val="2564270C"/>
     <w:multiLevelType w:val="multilevel"/>
     <w:tmpl w:val="2D94FDDC"/>
@@ -10526,7 +11734,7 @@
       </w:pPr>
     </w:lvl>
   </w:abstractNum>
-  <w:abstractNum w:abstractNumId="27" w15:restartNumberingAfterBreak="0">
+  <w:abstractNum w:abstractNumId="29" w15:restartNumberingAfterBreak="0">
     <w:nsid w:val="262D43FE"/>
     <w:multiLevelType w:val="hybridMultilevel"/>
     <w:tmpl w:val="6E82DCB2"/>
@@ -10639,7 +11847,7 @@
       </w:rPr>
     </w:lvl>
   </w:abstractNum>
-  <w:abstractNum w:abstractNumId="28" w15:restartNumberingAfterBreak="0">
+  <w:abstractNum w:abstractNumId="30" w15:restartNumberingAfterBreak="0">
     <w:nsid w:val="29BE0DDC"/>
     <w:multiLevelType w:val="multilevel"/>
     <w:tmpl w:val="C2D6051E"/>
@@ -10788,7 +11996,7 @@
       </w:rPr>
     </w:lvl>
   </w:abstractNum>
-  <w:abstractNum w:abstractNumId="29" w15:restartNumberingAfterBreak="0">
+  <w:abstractNum w:abstractNumId="31" w15:restartNumberingAfterBreak="0">
     <w:nsid w:val="2C0508C7"/>
     <w:multiLevelType w:val="hybridMultilevel"/>
     <w:tmpl w:val="F4D41DEA"/>
@@ -10901,7 +12109,7 @@
       </w:rPr>
     </w:lvl>
   </w:abstractNum>
-  <w:abstractNum w:abstractNumId="30" w15:restartNumberingAfterBreak="0">
+  <w:abstractNum w:abstractNumId="32" w15:restartNumberingAfterBreak="0">
     <w:nsid w:val="2D9B3DBC"/>
     <w:multiLevelType w:val="hybridMultilevel"/>
     <w:tmpl w:val="F93038F4"/>
@@ -10994,7 +12202,7 @@
       </w:pPr>
     </w:lvl>
   </w:abstractNum>
-  <w:abstractNum w:abstractNumId="31" w15:restartNumberingAfterBreak="0">
+  <w:abstractNum w:abstractNumId="33" w15:restartNumberingAfterBreak="0">
     <w:nsid w:val="32E11723"/>
     <w:multiLevelType w:val="hybridMultilevel"/>
     <w:tmpl w:val="7C64AF98"/>
@@ -11107,7 +12315,7 @@
       </w:rPr>
     </w:lvl>
   </w:abstractNum>
-  <w:abstractNum w:abstractNumId="32" w15:restartNumberingAfterBreak="0">
+  <w:abstractNum w:abstractNumId="34" w15:restartNumberingAfterBreak="0">
     <w:nsid w:val="33631DCD"/>
     <w:multiLevelType w:val="hybridMultilevel"/>
     <w:tmpl w:val="AE1E2D7E"/>
@@ -11220,7 +12428,7 @@
       </w:rPr>
     </w:lvl>
   </w:abstractNum>
-  <w:abstractNum w:abstractNumId="33" w15:restartNumberingAfterBreak="0">
+  <w:abstractNum w:abstractNumId="35" w15:restartNumberingAfterBreak="0">
     <w:nsid w:val="35523778"/>
     <w:multiLevelType w:val="hybridMultilevel"/>
     <w:tmpl w:val="81FE4EC2"/>
@@ -11333,7 +12541,7 @@
       </w:rPr>
     </w:lvl>
   </w:abstractNum>
-  <w:abstractNum w:abstractNumId="34" w15:restartNumberingAfterBreak="0">
+  <w:abstractNum w:abstractNumId="36" w15:restartNumberingAfterBreak="0">
     <w:nsid w:val="35717DCA"/>
     <w:multiLevelType w:val="multilevel"/>
     <w:tmpl w:val="276EFA42"/>
@@ -11482,7 +12690,7 @@
       </w:rPr>
     </w:lvl>
   </w:abstractNum>
-  <w:abstractNum w:abstractNumId="35" w15:restartNumberingAfterBreak="0">
+  <w:abstractNum w:abstractNumId="37" w15:restartNumberingAfterBreak="0">
     <w:nsid w:val="37823BAA"/>
     <w:multiLevelType w:val="multilevel"/>
     <w:tmpl w:val="44583E40"/>
@@ -11631,7 +12839,7 @@
       </w:rPr>
     </w:lvl>
   </w:abstractNum>
-  <w:abstractNum w:abstractNumId="36" w15:restartNumberingAfterBreak="0">
+  <w:abstractNum w:abstractNumId="38" w15:restartNumberingAfterBreak="0">
     <w:nsid w:val="393556F3"/>
     <w:multiLevelType w:val="hybridMultilevel"/>
     <w:tmpl w:val="E25CA45C"/>
@@ -11717,7 +12925,7 @@
       </w:pPr>
     </w:lvl>
   </w:abstractNum>
-  <w:abstractNum w:abstractNumId="37" w15:restartNumberingAfterBreak="0">
+  <w:abstractNum w:abstractNumId="39" w15:restartNumberingAfterBreak="0">
     <w:nsid w:val="396E6673"/>
     <w:multiLevelType w:val="multilevel"/>
     <w:tmpl w:val="2E84F202"/>
@@ -11866,7 +13074,7 @@
       </w:rPr>
     </w:lvl>
   </w:abstractNum>
-  <w:abstractNum w:abstractNumId="38" w15:restartNumberingAfterBreak="0">
+  <w:abstractNum w:abstractNumId="40" w15:restartNumberingAfterBreak="0">
     <w:nsid w:val="39FD5B0A"/>
     <w:multiLevelType w:val="hybridMultilevel"/>
     <w:tmpl w:val="4F980CF8"/>
@@ -11981,7 +13189,7 @@
       </w:rPr>
     </w:lvl>
   </w:abstractNum>
-  <w:abstractNum w:abstractNumId="39" w15:restartNumberingAfterBreak="0">
+  <w:abstractNum w:abstractNumId="41" w15:restartNumberingAfterBreak="0">
     <w:nsid w:val="3AEC3196"/>
     <w:multiLevelType w:val="hybridMultilevel"/>
     <w:tmpl w:val="F31E907C"/>
@@ -12094,10 +13302,10 @@
       </w:rPr>
     </w:lvl>
   </w:abstractNum>
-  <w:abstractNum w:abstractNumId="40" w15:restartNumberingAfterBreak="0">
+  <w:abstractNum w:abstractNumId="42" w15:restartNumberingAfterBreak="0">
     <w:nsid w:val="3B240410"/>
     <w:multiLevelType w:val="hybridMultilevel"/>
-    <w:tmpl w:val="BEFE9DB0"/>
+    <w:tmpl w:val="6B9CAC74"/>
     <w:lvl w:ilvl="0" w:tplc="6068F57A">
       <w:start w:val="1"/>
       <w:numFmt w:val="bullet"/>
@@ -12207,7 +13415,7 @@
       </w:rPr>
     </w:lvl>
   </w:abstractNum>
-  <w:abstractNum w:abstractNumId="41" w15:restartNumberingAfterBreak="0">
+  <w:abstractNum w:abstractNumId="43" w15:restartNumberingAfterBreak="0">
     <w:nsid w:val="3B99111E"/>
     <w:multiLevelType w:val="hybridMultilevel"/>
     <w:tmpl w:val="C9EABEBC"/>
@@ -12320,7 +13528,7 @@
       </w:rPr>
     </w:lvl>
   </w:abstractNum>
-  <w:abstractNum w:abstractNumId="42" w15:restartNumberingAfterBreak="0">
+  <w:abstractNum w:abstractNumId="44" w15:restartNumberingAfterBreak="0">
     <w:nsid w:val="3C926F11"/>
     <w:multiLevelType w:val="hybridMultilevel"/>
     <w:tmpl w:val="3E3AAE24"/>
@@ -12433,7 +13641,7 @@
       </w:rPr>
     </w:lvl>
   </w:abstractNum>
-  <w:abstractNum w:abstractNumId="43" w15:restartNumberingAfterBreak="0">
+  <w:abstractNum w:abstractNumId="45" w15:restartNumberingAfterBreak="0">
     <w:nsid w:val="3C955ECB"/>
     <w:multiLevelType w:val="hybridMultilevel"/>
     <w:tmpl w:val="C3B445E6"/>
@@ -12546,7 +13754,7 @@
       </w:rPr>
     </w:lvl>
   </w:abstractNum>
-  <w:abstractNum w:abstractNumId="44" w15:restartNumberingAfterBreak="0">
+  <w:abstractNum w:abstractNumId="46" w15:restartNumberingAfterBreak="0">
     <w:nsid w:val="3D116702"/>
     <w:multiLevelType w:val="hybridMultilevel"/>
     <w:tmpl w:val="1BCCB998"/>
@@ -12659,7 +13867,7 @@
       </w:rPr>
     </w:lvl>
   </w:abstractNum>
-  <w:abstractNum w:abstractNumId="45" w15:restartNumberingAfterBreak="0">
+  <w:abstractNum w:abstractNumId="47" w15:restartNumberingAfterBreak="0">
     <w:nsid w:val="3D983C16"/>
     <w:multiLevelType w:val="multilevel"/>
     <w:tmpl w:val="C81A381C"/>
@@ -12808,7 +14016,7 @@
       </w:rPr>
     </w:lvl>
   </w:abstractNum>
-  <w:abstractNum w:abstractNumId="46" w15:restartNumberingAfterBreak="0">
+  <w:abstractNum w:abstractNumId="48" w15:restartNumberingAfterBreak="0">
     <w:nsid w:val="3EBB41AE"/>
     <w:multiLevelType w:val="multilevel"/>
     <w:tmpl w:val="544EA416"/>
@@ -12958,7 +14166,7 @@
       </w:rPr>
     </w:lvl>
   </w:abstractNum>
-  <w:abstractNum w:abstractNumId="47" w15:restartNumberingAfterBreak="0">
+  <w:abstractNum w:abstractNumId="49" w15:restartNumberingAfterBreak="0">
     <w:nsid w:val="3FE036EE"/>
     <w:multiLevelType w:val="hybridMultilevel"/>
     <w:tmpl w:val="3230E4E2"/>
@@ -13071,7 +14279,7 @@
       </w:rPr>
     </w:lvl>
   </w:abstractNum>
-  <w:abstractNum w:abstractNumId="48" w15:restartNumberingAfterBreak="0">
+  <w:abstractNum w:abstractNumId="50" w15:restartNumberingAfterBreak="0">
     <w:nsid w:val="4229713E"/>
     <w:multiLevelType w:val="hybridMultilevel"/>
     <w:tmpl w:val="55CAA0B2"/>
@@ -13184,7 +14392,7 @@
       </w:rPr>
     </w:lvl>
   </w:abstractNum>
-  <w:abstractNum w:abstractNumId="49" w15:restartNumberingAfterBreak="0">
+  <w:abstractNum w:abstractNumId="51" w15:restartNumberingAfterBreak="0">
     <w:nsid w:val="438505C7"/>
     <w:multiLevelType w:val="hybridMultilevel"/>
     <w:tmpl w:val="9396805A"/>
@@ -13297,7 +14505,7 @@
       </w:rPr>
     </w:lvl>
   </w:abstractNum>
-  <w:abstractNum w:abstractNumId="50" w15:restartNumberingAfterBreak="0">
+  <w:abstractNum w:abstractNumId="52" w15:restartNumberingAfterBreak="0">
     <w:nsid w:val="43A84D2C"/>
     <w:multiLevelType w:val="hybridMultilevel"/>
     <w:tmpl w:val="B7D86AD4"/>
@@ -13410,7 +14618,7 @@
       </w:rPr>
     </w:lvl>
   </w:abstractNum>
-  <w:abstractNum w:abstractNumId="51" w15:restartNumberingAfterBreak="0">
+  <w:abstractNum w:abstractNumId="53" w15:restartNumberingAfterBreak="0">
     <w:nsid w:val="45B8678D"/>
     <w:multiLevelType w:val="hybridMultilevel"/>
     <w:tmpl w:val="B656B386"/>
@@ -13523,7 +14731,7 @@
       </w:rPr>
     </w:lvl>
   </w:abstractNum>
-  <w:abstractNum w:abstractNumId="52" w15:restartNumberingAfterBreak="0">
+  <w:abstractNum w:abstractNumId="54" w15:restartNumberingAfterBreak="0">
     <w:nsid w:val="470B39C5"/>
     <w:multiLevelType w:val="multilevel"/>
     <w:tmpl w:val="E110E8E2"/>
@@ -13672,7 +14880,7 @@
       </w:rPr>
     </w:lvl>
   </w:abstractNum>
-  <w:abstractNum w:abstractNumId="53" w15:restartNumberingAfterBreak="0">
+  <w:abstractNum w:abstractNumId="55" w15:restartNumberingAfterBreak="0">
     <w:nsid w:val="47AB3524"/>
     <w:multiLevelType w:val="multilevel"/>
     <w:tmpl w:val="D8C0FDE4"/>
@@ -13821,7 +15029,7 @@
       </w:rPr>
     </w:lvl>
   </w:abstractNum>
-  <w:abstractNum w:abstractNumId="54" w15:restartNumberingAfterBreak="0">
+  <w:abstractNum w:abstractNumId="56" w15:restartNumberingAfterBreak="0">
     <w:nsid w:val="47BE0CB6"/>
     <w:multiLevelType w:val="hybridMultilevel"/>
     <w:tmpl w:val="06BE0C3C"/>
@@ -13934,7 +15142,7 @@
       </w:rPr>
     </w:lvl>
   </w:abstractNum>
-  <w:abstractNum w:abstractNumId="55" w15:restartNumberingAfterBreak="0">
+  <w:abstractNum w:abstractNumId="57" w15:restartNumberingAfterBreak="0">
     <w:nsid w:val="488C5B7A"/>
     <w:multiLevelType w:val="multilevel"/>
     <w:tmpl w:val="38EC0B56"/>
@@ -14083,7 +15291,7 @@
       </w:rPr>
     </w:lvl>
   </w:abstractNum>
-  <w:abstractNum w:abstractNumId="56" w15:restartNumberingAfterBreak="0">
+  <w:abstractNum w:abstractNumId="58" w15:restartNumberingAfterBreak="0">
     <w:nsid w:val="4A69536E"/>
     <w:multiLevelType w:val="hybridMultilevel"/>
     <w:tmpl w:val="F654A396"/>
@@ -14196,7 +15404,7 @@
       </w:rPr>
     </w:lvl>
   </w:abstractNum>
-  <w:abstractNum w:abstractNumId="57" w15:restartNumberingAfterBreak="0">
+  <w:abstractNum w:abstractNumId="59" w15:restartNumberingAfterBreak="0">
     <w:nsid w:val="4A9B69CC"/>
     <w:multiLevelType w:val="multilevel"/>
     <w:tmpl w:val="0D40C516"/>
@@ -14313,7 +15521,7 @@
       </w:rPr>
     </w:lvl>
   </w:abstractNum>
-  <w:abstractNum w:abstractNumId="58" w15:restartNumberingAfterBreak="0">
+  <w:abstractNum w:abstractNumId="60" w15:restartNumberingAfterBreak="0">
     <w:nsid w:val="4B5E22E3"/>
     <w:multiLevelType w:val="hybridMultilevel"/>
     <w:tmpl w:val="D9F0445A"/>
@@ -14426,7 +15634,7 @@
       </w:rPr>
     </w:lvl>
   </w:abstractNum>
-  <w:abstractNum w:abstractNumId="59" w15:restartNumberingAfterBreak="0">
+  <w:abstractNum w:abstractNumId="61" w15:restartNumberingAfterBreak="0">
     <w:nsid w:val="4CCE4811"/>
     <w:multiLevelType w:val="hybridMultilevel"/>
     <w:tmpl w:val="D8663E00"/>
@@ -14539,7 +15747,7 @@
       </w:rPr>
     </w:lvl>
   </w:abstractNum>
-  <w:abstractNum w:abstractNumId="60" w15:restartNumberingAfterBreak="0">
+  <w:abstractNum w:abstractNumId="62" w15:restartNumberingAfterBreak="0">
     <w:nsid w:val="4FA52FF0"/>
     <w:multiLevelType w:val="hybridMultilevel"/>
     <w:tmpl w:val="92F8D024"/>
@@ -14652,7 +15860,7 @@
       </w:rPr>
     </w:lvl>
   </w:abstractNum>
-  <w:abstractNum w:abstractNumId="61" w15:restartNumberingAfterBreak="0">
+  <w:abstractNum w:abstractNumId="63" w15:restartNumberingAfterBreak="0">
     <w:nsid w:val="511A1448"/>
     <w:multiLevelType w:val="multilevel"/>
     <w:tmpl w:val="951E1AAE"/>
@@ -14801,7 +16009,7 @@
       </w:rPr>
     </w:lvl>
   </w:abstractNum>
-  <w:abstractNum w:abstractNumId="62" w15:restartNumberingAfterBreak="0">
+  <w:abstractNum w:abstractNumId="64" w15:restartNumberingAfterBreak="0">
     <w:nsid w:val="519F132E"/>
     <w:multiLevelType w:val="multilevel"/>
     <w:tmpl w:val="24C03798"/>
@@ -14950,7 +16158,7 @@
       </w:rPr>
     </w:lvl>
   </w:abstractNum>
-  <w:abstractNum w:abstractNumId="63" w15:restartNumberingAfterBreak="0">
+  <w:abstractNum w:abstractNumId="65" w15:restartNumberingAfterBreak="0">
     <w:nsid w:val="52B11A94"/>
     <w:multiLevelType w:val="multilevel"/>
     <w:tmpl w:val="B25616E0"/>
@@ -15099,7 +16307,7 @@
       </w:rPr>
     </w:lvl>
   </w:abstractNum>
-  <w:abstractNum w:abstractNumId="64" w15:restartNumberingAfterBreak="0">
+  <w:abstractNum w:abstractNumId="66" w15:restartNumberingAfterBreak="0">
     <w:nsid w:val="52DD3BC0"/>
     <w:multiLevelType w:val="hybridMultilevel"/>
     <w:tmpl w:val="711CB12E"/>
@@ -15212,7 +16420,7 @@
       </w:rPr>
     </w:lvl>
   </w:abstractNum>
-  <w:abstractNum w:abstractNumId="65" w15:restartNumberingAfterBreak="0">
+  <w:abstractNum w:abstractNumId="67" w15:restartNumberingAfterBreak="0">
     <w:nsid w:val="53BD4C0A"/>
     <w:multiLevelType w:val="hybridMultilevel"/>
     <w:tmpl w:val="D3C4BDB0"/>
@@ -15325,7 +16533,93 @@
       </w:rPr>
     </w:lvl>
   </w:abstractNum>
-  <w:abstractNum w:abstractNumId="66" w15:restartNumberingAfterBreak="0">
+  <w:abstractNum w:abstractNumId="68" w15:restartNumberingAfterBreak="0">
+    <w:nsid w:val="545D2E6C"/>
+    <w:multiLevelType w:val="multilevel"/>
+    <w:tmpl w:val="0409001D"/>
+    <w:lvl w:ilvl="0">
+      <w:start w:val="1"/>
+      <w:numFmt w:val="decimal"/>
+      <w:lvlText w:val="%1)"/>
+      <w:lvlJc w:val="left"/>
+      <w:pPr>
+        <w:ind w:left="360" w:hanging="360"/>
+      </w:pPr>
+    </w:lvl>
+    <w:lvl w:ilvl="1">
+      <w:start w:val="1"/>
+      <w:numFmt w:val="lowerLetter"/>
+      <w:lvlText w:val="%2)"/>
+      <w:lvlJc w:val="left"/>
+      <w:pPr>
+        <w:ind w:left="720" w:hanging="360"/>
+      </w:pPr>
+    </w:lvl>
+    <w:lvl w:ilvl="2">
+      <w:start w:val="1"/>
+      <w:numFmt w:val="lowerRoman"/>
+      <w:lvlText w:val="%3)"/>
+      <w:lvlJc w:val="left"/>
+      <w:pPr>
+        <w:ind w:left="1080" w:hanging="360"/>
+      </w:pPr>
+    </w:lvl>
+    <w:lvl w:ilvl="3">
+      <w:start w:val="1"/>
+      <w:numFmt w:val="decimal"/>
+      <w:lvlText w:val="(%4)"/>
+      <w:lvlJc w:val="left"/>
+      <w:pPr>
+        <w:ind w:left="1440" w:hanging="360"/>
+      </w:pPr>
+    </w:lvl>
+    <w:lvl w:ilvl="4">
+      <w:start w:val="1"/>
+      <w:numFmt w:val="lowerLetter"/>
+      <w:lvlText w:val="(%5)"/>
+      <w:lvlJc w:val="left"/>
+      <w:pPr>
+        <w:ind w:left="1800" w:hanging="360"/>
+      </w:pPr>
+    </w:lvl>
+    <w:lvl w:ilvl="5">
+      <w:start w:val="1"/>
+      <w:numFmt w:val="lowerRoman"/>
+      <w:lvlText w:val="(%6)"/>
+      <w:lvlJc w:val="left"/>
+      <w:pPr>
+        <w:ind w:left="2160" w:hanging="360"/>
+      </w:pPr>
+    </w:lvl>
+    <w:lvl w:ilvl="6">
+      <w:start w:val="1"/>
+      <w:numFmt w:val="decimal"/>
+      <w:lvlText w:val="%7."/>
+      <w:lvlJc w:val="left"/>
+      <w:pPr>
+        <w:ind w:left="2520" w:hanging="360"/>
+      </w:pPr>
+    </w:lvl>
+    <w:lvl w:ilvl="7">
+      <w:start w:val="1"/>
+      <w:numFmt w:val="lowerLetter"/>
+      <w:lvlText w:val="%8."/>
+      <w:lvlJc w:val="left"/>
+      <w:pPr>
+        <w:ind w:left="2880" w:hanging="360"/>
+      </w:pPr>
+    </w:lvl>
+    <w:lvl w:ilvl="8">
+      <w:start w:val="1"/>
+      <w:numFmt w:val="lowerRoman"/>
+      <w:lvlText w:val="%9."/>
+      <w:lvlJc w:val="left"/>
+      <w:pPr>
+        <w:ind w:left="3240" w:hanging="360"/>
+      </w:pPr>
+    </w:lvl>
+  </w:abstractNum>
+  <w:abstractNum w:abstractNumId="69" w15:restartNumberingAfterBreak="0">
     <w:nsid w:val="54EF16D5"/>
     <w:multiLevelType w:val="multilevel"/>
     <w:tmpl w:val="396A0A8A"/>
@@ -15474,7 +16768,7 @@
       </w:rPr>
     </w:lvl>
   </w:abstractNum>
-  <w:abstractNum w:abstractNumId="67" w15:restartNumberingAfterBreak="0">
+  <w:abstractNum w:abstractNumId="70" w15:restartNumberingAfterBreak="0">
     <w:nsid w:val="56E84306"/>
     <w:multiLevelType w:val="multilevel"/>
     <w:tmpl w:val="E2580EE6"/>
@@ -15623,7 +16917,120 @@
       </w:rPr>
     </w:lvl>
   </w:abstractNum>
-  <w:abstractNum w:abstractNumId="68" w15:restartNumberingAfterBreak="0">
+  <w:abstractNum w:abstractNumId="71" w15:restartNumberingAfterBreak="0">
+    <w:nsid w:val="57CA2FCD"/>
+    <w:multiLevelType w:val="hybridMultilevel"/>
+    <w:tmpl w:val="0D30584A"/>
+    <w:lvl w:ilvl="0" w:tplc="04090003">
+      <w:start w:val="1"/>
+      <w:numFmt w:val="bullet"/>
+      <w:lvlText w:val="o"/>
+      <w:lvlJc w:val="left"/>
+      <w:pPr>
+        <w:ind w:left="1800" w:hanging="360"/>
+      </w:pPr>
+      <w:rPr>
+        <w:rFonts w:ascii="Courier New" w:hAnsi="Courier New" w:cs="Courier New" w:hint="default"/>
+      </w:rPr>
+    </w:lvl>
+    <w:lvl w:ilvl="1" w:tplc="04090003" w:tentative="1">
+      <w:start w:val="1"/>
+      <w:numFmt w:val="bullet"/>
+      <w:lvlText w:val="o"/>
+      <w:lvlJc w:val="left"/>
+      <w:pPr>
+        <w:ind w:left="2520" w:hanging="360"/>
+      </w:pPr>
+      <w:rPr>
+        <w:rFonts w:ascii="Courier New" w:hAnsi="Courier New" w:cs="Courier New" w:hint="default"/>
+      </w:rPr>
+    </w:lvl>
+    <w:lvl w:ilvl="2" w:tplc="04090005" w:tentative="1">
+      <w:start w:val="1"/>
+      <w:numFmt w:val="bullet"/>
+      <w:lvlText w:val=""/>
+      <w:lvlJc w:val="left"/>
+      <w:pPr>
+        <w:ind w:left="3240" w:hanging="360"/>
+      </w:pPr>
+      <w:rPr>
+        <w:rFonts w:ascii="Wingdings" w:hAnsi="Wingdings" w:hint="default"/>
+      </w:rPr>
+    </w:lvl>
+    <w:lvl w:ilvl="3" w:tplc="04090001" w:tentative="1">
+      <w:start w:val="1"/>
+      <w:numFmt w:val="bullet"/>
+      <w:lvlText w:val=""/>
+      <w:lvlJc w:val="left"/>
+      <w:pPr>
+        <w:ind w:left="3960" w:hanging="360"/>
+      </w:pPr>
+      <w:rPr>
+        <w:rFonts w:ascii="Symbol" w:hAnsi="Symbol" w:hint="default"/>
+      </w:rPr>
+    </w:lvl>
+    <w:lvl w:ilvl="4" w:tplc="04090003" w:tentative="1">
+      <w:start w:val="1"/>
+      <w:numFmt w:val="bullet"/>
+      <w:lvlText w:val="o"/>
+      <w:lvlJc w:val="left"/>
+      <w:pPr>
+        <w:ind w:left="4680" w:hanging="360"/>
+      </w:pPr>
+      <w:rPr>
+        <w:rFonts w:ascii="Courier New" w:hAnsi="Courier New" w:cs="Courier New" w:hint="default"/>
+      </w:rPr>
+    </w:lvl>
+    <w:lvl w:ilvl="5" w:tplc="04090005" w:tentative="1">
+      <w:start w:val="1"/>
+      <w:numFmt w:val="bullet"/>
+      <w:lvlText w:val=""/>
+      <w:lvlJc w:val="left"/>
+      <w:pPr>
+        <w:ind w:left="5400" w:hanging="360"/>
+      </w:pPr>
+      <w:rPr>
+        <w:rFonts w:ascii="Wingdings" w:hAnsi="Wingdings" w:hint="default"/>
+      </w:rPr>
+    </w:lvl>
+    <w:lvl w:ilvl="6" w:tplc="04090001" w:tentative="1">
+      <w:start w:val="1"/>
+      <w:numFmt w:val="bullet"/>
+      <w:lvlText w:val=""/>
+      <w:lvlJc w:val="left"/>
+      <w:pPr>
+        <w:ind w:left="6120" w:hanging="360"/>
+      </w:pPr>
+      <w:rPr>
+        <w:rFonts w:ascii="Symbol" w:hAnsi="Symbol" w:hint="default"/>
+      </w:rPr>
+    </w:lvl>
+    <w:lvl w:ilvl="7" w:tplc="04090003" w:tentative="1">
+      <w:start w:val="1"/>
+      <w:numFmt w:val="bullet"/>
+      <w:lvlText w:val="o"/>
+      <w:lvlJc w:val="left"/>
+      <w:pPr>
+        <w:ind w:left="6840" w:hanging="360"/>
+      </w:pPr>
+      <w:rPr>
+        <w:rFonts w:ascii="Courier New" w:hAnsi="Courier New" w:cs="Courier New" w:hint="default"/>
+      </w:rPr>
+    </w:lvl>
+    <w:lvl w:ilvl="8" w:tplc="04090005" w:tentative="1">
+      <w:start w:val="1"/>
+      <w:numFmt w:val="bullet"/>
+      <w:lvlText w:val=""/>
+      <w:lvlJc w:val="left"/>
+      <w:pPr>
+        <w:ind w:left="7560" w:hanging="360"/>
+      </w:pPr>
+      <w:rPr>
+        <w:rFonts w:ascii="Wingdings" w:hAnsi="Wingdings" w:hint="default"/>
+      </w:rPr>
+    </w:lvl>
+  </w:abstractNum>
+  <w:abstractNum w:abstractNumId="72" w15:restartNumberingAfterBreak="0">
     <w:nsid w:val="591833FF"/>
     <w:multiLevelType w:val="hybridMultilevel"/>
     <w:tmpl w:val="0DA039A8"/>
@@ -15736,7 +17143,7 @@
       </w:rPr>
     </w:lvl>
   </w:abstractNum>
-  <w:abstractNum w:abstractNumId="69" w15:restartNumberingAfterBreak="0">
+  <w:abstractNum w:abstractNumId="73" w15:restartNumberingAfterBreak="0">
     <w:nsid w:val="59863968"/>
     <w:multiLevelType w:val="hybridMultilevel"/>
     <w:tmpl w:val="1CD2F66A"/>
@@ -15849,7 +17256,122 @@
       </w:rPr>
     </w:lvl>
   </w:abstractNum>
-  <w:abstractNum w:abstractNumId="70" w15:restartNumberingAfterBreak="0">
+  <w:abstractNum w:abstractNumId="74" w15:restartNumberingAfterBreak="0">
+    <w:nsid w:val="5C3C2648"/>
+    <w:multiLevelType w:val="multilevel"/>
+    <w:tmpl w:val="8EF85192"/>
+    <w:lvl w:ilvl="0">
+      <w:start w:val="3"/>
+      <w:numFmt w:val="decimal"/>
+      <w:lvlText w:val="%1."/>
+      <w:lvlJc w:val="left"/>
+      <w:pPr>
+        <w:ind w:left="360" w:hanging="360"/>
+      </w:pPr>
+      <w:rPr>
+        <w:rFonts w:hint="default"/>
+      </w:rPr>
+    </w:lvl>
+    <w:lvl w:ilvl="1">
+      <w:start w:val="1"/>
+      <w:numFmt w:val="decimal"/>
+      <w:lvlText w:val="%1.%2."/>
+      <w:lvlJc w:val="left"/>
+      <w:pPr>
+        <w:ind w:left="792" w:hanging="432"/>
+      </w:pPr>
+      <w:rPr>
+        <w:rFonts w:ascii="Times New Roman" w:hAnsi="Times New Roman" w:cs="Times New Roman" w:hint="default"/>
+        <w:sz w:val="28"/>
+        <w:szCs w:val="28"/>
+      </w:rPr>
+    </w:lvl>
+    <w:lvl w:ilvl="2">
+      <w:start w:val="1"/>
+      <w:numFmt w:val="decimal"/>
+      <w:lvlText w:val="%1.%2.%3."/>
+      <w:lvlJc w:val="left"/>
+      <w:pPr>
+        <w:ind w:left="1224" w:hanging="504"/>
+      </w:pPr>
+      <w:rPr>
+        <w:rFonts w:hint="default"/>
+      </w:rPr>
+    </w:lvl>
+    <w:lvl w:ilvl="3">
+      <w:start w:val="1"/>
+      <w:numFmt w:val="decimal"/>
+      <w:lvlText w:val="%1.%2.%3.%4."/>
+      <w:lvlJc w:val="left"/>
+      <w:pPr>
+        <w:ind w:left="1728" w:hanging="648"/>
+      </w:pPr>
+      <w:rPr>
+        <w:rFonts w:hint="default"/>
+      </w:rPr>
+    </w:lvl>
+    <w:lvl w:ilvl="4">
+      <w:start w:val="1"/>
+      <w:numFmt w:val="decimal"/>
+      <w:lvlText w:val="%1.%2.%3.%4.%5."/>
+      <w:lvlJc w:val="left"/>
+      <w:pPr>
+        <w:ind w:left="2232" w:hanging="792"/>
+      </w:pPr>
+      <w:rPr>
+        <w:rFonts w:hint="default"/>
+      </w:rPr>
+    </w:lvl>
+    <w:lvl w:ilvl="5">
+      <w:start w:val="1"/>
+      <w:numFmt w:val="decimal"/>
+      <w:lvlText w:val="%1.%2.%3.%4.%5.%6."/>
+      <w:lvlJc w:val="left"/>
+      <w:pPr>
+        <w:ind w:left="2736" w:hanging="936"/>
+      </w:pPr>
+      <w:rPr>
+        <w:rFonts w:hint="default"/>
+      </w:rPr>
+    </w:lvl>
+    <w:lvl w:ilvl="6">
+      <w:start w:val="1"/>
+      <w:numFmt w:val="decimal"/>
+      <w:lvlText w:val="%1.%2.%3.%4.%5.%6.%7."/>
+      <w:lvlJc w:val="left"/>
+      <w:pPr>
+        <w:ind w:left="3240" w:hanging="1080"/>
+      </w:pPr>
+      <w:rPr>
+        <w:rFonts w:hint="default"/>
+      </w:rPr>
+    </w:lvl>
+    <w:lvl w:ilvl="7">
+      <w:start w:val="1"/>
+      <w:numFmt w:val="decimal"/>
+      <w:lvlText w:val="%1.%2.%3.%4.%5.%6.%7.%8."/>
+      <w:lvlJc w:val="left"/>
+      <w:pPr>
+        <w:ind w:left="3744" w:hanging="1224"/>
+      </w:pPr>
+      <w:rPr>
+        <w:rFonts w:hint="default"/>
+      </w:rPr>
+    </w:lvl>
+    <w:lvl w:ilvl="8">
+      <w:start w:val="1"/>
+      <w:numFmt w:val="decimal"/>
+      <w:lvlText w:val="%1.%2.%3.%4.%5.%6.%7.%8.%9."/>
+      <w:lvlJc w:val="left"/>
+      <w:pPr>
+        <w:ind w:left="4320" w:hanging="1440"/>
+      </w:pPr>
+      <w:rPr>
+        <w:rFonts w:hint="default"/>
+      </w:rPr>
+    </w:lvl>
+  </w:abstractNum>
+  <w:abstractNum w:abstractNumId="75" w15:restartNumberingAfterBreak="0">
     <w:nsid w:val="5D3925B8"/>
     <w:multiLevelType w:val="multilevel"/>
     <w:tmpl w:val="7B32B7D4"/>
@@ -15998,7 +17520,7 @@
       </w:rPr>
     </w:lvl>
   </w:abstractNum>
-  <w:abstractNum w:abstractNumId="71" w15:restartNumberingAfterBreak="0">
+  <w:abstractNum w:abstractNumId="76" w15:restartNumberingAfterBreak="0">
     <w:nsid w:val="5E396B53"/>
     <w:multiLevelType w:val="hybridMultilevel"/>
     <w:tmpl w:val="563A7F42"/>
@@ -16111,7 +17633,123 @@
       </w:rPr>
     </w:lvl>
   </w:abstractNum>
-  <w:abstractNum w:abstractNumId="72" w15:restartNumberingAfterBreak="0">
+  <w:abstractNum w:abstractNumId="77" w15:restartNumberingAfterBreak="0">
+    <w:nsid w:val="5EEA7F5B"/>
+    <w:multiLevelType w:val="multilevel"/>
+    <w:tmpl w:val="1C4CE37C"/>
+    <w:lvl w:ilvl="0">
+      <w:start w:val="1"/>
+      <w:numFmt w:val="none"/>
+      <w:lvlText w:val="CHƯƠNG"/>
+      <w:lvlJc w:val="left"/>
+      <w:pPr>
+        <w:ind w:left="360" w:hanging="360"/>
+      </w:pPr>
+      <w:rPr>
+        <w:rFonts w:ascii="Times New Roman" w:hAnsi="Times New Roman" w:hint="default"/>
+        <w:b/>
+        <w:i w:val="0"/>
+        <w:sz w:val="30"/>
+      </w:rPr>
+    </w:lvl>
+    <w:lvl w:ilvl="1">
+      <w:start w:val="1"/>
+      <w:numFmt w:val="lowerLetter"/>
+      <w:lvlText w:val="%2)"/>
+      <w:lvlJc w:val="left"/>
+      <w:pPr>
+        <w:ind w:left="720" w:hanging="360"/>
+      </w:pPr>
+      <w:rPr>
+        <w:rFonts w:hint="default"/>
+      </w:rPr>
+    </w:lvl>
+    <w:lvl w:ilvl="2">
+      <w:start w:val="1"/>
+      <w:numFmt w:val="lowerRoman"/>
+      <w:lvlText w:val="%3)"/>
+      <w:lvlJc w:val="left"/>
+      <w:pPr>
+        <w:ind w:left="1080" w:hanging="360"/>
+      </w:pPr>
+      <w:rPr>
+        <w:rFonts w:hint="default"/>
+      </w:rPr>
+    </w:lvl>
+    <w:lvl w:ilvl="3">
+      <w:start w:val="1"/>
+      <w:numFmt w:val="decimal"/>
+      <w:lvlText w:val="(%4)"/>
+      <w:lvlJc w:val="left"/>
+      <w:pPr>
+        <w:ind w:left="1440" w:hanging="360"/>
+      </w:pPr>
+      <w:rPr>
+        <w:rFonts w:hint="default"/>
+      </w:rPr>
+    </w:lvl>
+    <w:lvl w:ilvl="4">
+      <w:start w:val="1"/>
+      <w:numFmt w:val="lowerLetter"/>
+      <w:lvlText w:val="(%5)"/>
+      <w:lvlJc w:val="left"/>
+      <w:pPr>
+        <w:ind w:left="1800" w:hanging="360"/>
+      </w:pPr>
+      <w:rPr>
+        <w:rFonts w:hint="default"/>
+      </w:rPr>
+    </w:lvl>
+    <w:lvl w:ilvl="5">
+      <w:start w:val="1"/>
+      <w:numFmt w:val="lowerRoman"/>
+      <w:lvlText w:val="(%6)"/>
+      <w:lvlJc w:val="left"/>
+      <w:pPr>
+        <w:ind w:left="2160" w:hanging="360"/>
+      </w:pPr>
+      <w:rPr>
+        <w:rFonts w:hint="default"/>
+      </w:rPr>
+    </w:lvl>
+    <w:lvl w:ilvl="6">
+      <w:start w:val="1"/>
+      <w:numFmt w:val="decimal"/>
+      <w:lvlText w:val="%7."/>
+      <w:lvlJc w:val="left"/>
+      <w:pPr>
+        <w:ind w:left="2520" w:hanging="360"/>
+      </w:pPr>
+      <w:rPr>
+        <w:rFonts w:hint="default"/>
+      </w:rPr>
+    </w:lvl>
+    <w:lvl w:ilvl="7">
+      <w:start w:val="1"/>
+      <w:numFmt w:val="lowerLetter"/>
+      <w:lvlText w:val="%8."/>
+      <w:lvlJc w:val="left"/>
+      <w:pPr>
+        <w:ind w:left="2880" w:hanging="360"/>
+      </w:pPr>
+      <w:rPr>
+        <w:rFonts w:hint="default"/>
+      </w:rPr>
+    </w:lvl>
+    <w:lvl w:ilvl="8">
+      <w:start w:val="1"/>
+      <w:numFmt w:val="lowerRoman"/>
+      <w:lvlText w:val="%9."/>
+      <w:lvlJc w:val="left"/>
+      <w:pPr>
+        <w:ind w:left="3240" w:hanging="360"/>
+      </w:pPr>
+      <w:rPr>
+        <w:rFonts w:hint="default"/>
+      </w:rPr>
+    </w:lvl>
+  </w:abstractNum>
+  <w:abstractNum w:abstractNumId="78" w15:restartNumberingAfterBreak="0">
     <w:nsid w:val="5F27161E"/>
     <w:multiLevelType w:val="multilevel"/>
     <w:tmpl w:val="1D7C6A4E"/>
@@ -16202,7 +17840,7 @@
       </w:pPr>
     </w:lvl>
   </w:abstractNum>
-  <w:abstractNum w:abstractNumId="73" w15:restartNumberingAfterBreak="0">
+  <w:abstractNum w:abstractNumId="79" w15:restartNumberingAfterBreak="0">
     <w:nsid w:val="5F615958"/>
     <w:multiLevelType w:val="hybridMultilevel"/>
     <w:tmpl w:val="9CA4B8DC"/>
@@ -16315,7 +17953,7 @@
       </w:rPr>
     </w:lvl>
   </w:abstractNum>
-  <w:abstractNum w:abstractNumId="74" w15:restartNumberingAfterBreak="0">
+  <w:abstractNum w:abstractNumId="80" w15:restartNumberingAfterBreak="0">
     <w:nsid w:val="602B2211"/>
     <w:multiLevelType w:val="hybridMultilevel"/>
     <w:tmpl w:val="3C1C4C1E"/>
@@ -16428,7 +18066,7 @@
       </w:rPr>
     </w:lvl>
   </w:abstractNum>
-  <w:abstractNum w:abstractNumId="75" w15:restartNumberingAfterBreak="0">
+  <w:abstractNum w:abstractNumId="81" w15:restartNumberingAfterBreak="0">
     <w:nsid w:val="615D79EE"/>
     <w:multiLevelType w:val="hybridMultilevel"/>
     <w:tmpl w:val="84A4EB44"/>
@@ -16520,7 +18158,7 @@
       </w:pPr>
     </w:lvl>
   </w:abstractNum>
-  <w:abstractNum w:abstractNumId="76" w15:restartNumberingAfterBreak="0">
+  <w:abstractNum w:abstractNumId="82" w15:restartNumberingAfterBreak="0">
     <w:nsid w:val="647B1BF4"/>
     <w:multiLevelType w:val="multilevel"/>
     <w:tmpl w:val="332A3DA6"/>
@@ -16669,7 +18307,7 @@
       </w:rPr>
     </w:lvl>
   </w:abstractNum>
-  <w:abstractNum w:abstractNumId="77" w15:restartNumberingAfterBreak="0">
+  <w:abstractNum w:abstractNumId="83" w15:restartNumberingAfterBreak="0">
     <w:nsid w:val="64C23E25"/>
     <w:multiLevelType w:val="hybridMultilevel"/>
     <w:tmpl w:val="884AF1EC"/>
@@ -16782,7 +18420,7 @@
       </w:rPr>
     </w:lvl>
   </w:abstractNum>
-  <w:abstractNum w:abstractNumId="78" w15:restartNumberingAfterBreak="0">
+  <w:abstractNum w:abstractNumId="84" w15:restartNumberingAfterBreak="0">
     <w:nsid w:val="692B5425"/>
     <w:multiLevelType w:val="hybridMultilevel"/>
     <w:tmpl w:val="D2EE6D60"/>
@@ -16895,7 +18533,124 @@
       </w:rPr>
     </w:lvl>
   </w:abstractNum>
-  <w:abstractNum w:abstractNumId="79" w15:restartNumberingAfterBreak="0">
+  <w:abstractNum w:abstractNumId="85" w15:restartNumberingAfterBreak="0">
+    <w:nsid w:val="6A656A67"/>
+    <w:multiLevelType w:val="multilevel"/>
+    <w:tmpl w:val="B0E6E492"/>
+    <w:lvl w:ilvl="0">
+      <w:start w:val="1"/>
+      <w:numFmt w:val="none"/>
+      <w:lvlText w:val="CHƯƠNG 4."/>
+      <w:lvlJc w:val="left"/>
+      <w:pPr>
+        <w:ind w:left="360" w:hanging="72"/>
+      </w:pPr>
+      <w:rPr>
+        <w:rFonts w:ascii="Times New Roman" w:hAnsi="Times New Roman" w:hint="default"/>
+        <w:b/>
+        <w:i w:val="0"/>
+        <w:color w:val="auto"/>
+        <w:sz w:val="30"/>
+      </w:rPr>
+    </w:lvl>
+    <w:lvl w:ilvl="1">
+      <w:start w:val="1"/>
+      <w:numFmt w:val="lowerLetter"/>
+      <w:lvlText w:val="%2)"/>
+      <w:lvlJc w:val="left"/>
+      <w:pPr>
+        <w:ind w:left="720" w:hanging="360"/>
+      </w:pPr>
+      <w:rPr>
+        <w:rFonts w:hint="default"/>
+      </w:rPr>
+    </w:lvl>
+    <w:lvl w:ilvl="2">
+      <w:start w:val="1"/>
+      <w:numFmt w:val="lowerRoman"/>
+      <w:lvlText w:val="%3)"/>
+      <w:lvlJc w:val="left"/>
+      <w:pPr>
+        <w:ind w:left="1080" w:hanging="360"/>
+      </w:pPr>
+      <w:rPr>
+        <w:rFonts w:hint="default"/>
+      </w:rPr>
+    </w:lvl>
+    <w:lvl w:ilvl="3">
+      <w:start w:val="1"/>
+      <w:numFmt w:val="decimal"/>
+      <w:lvlText w:val="(%4)"/>
+      <w:lvlJc w:val="left"/>
+      <w:pPr>
+        <w:ind w:left="1440" w:hanging="360"/>
+      </w:pPr>
+      <w:rPr>
+        <w:rFonts w:hint="default"/>
+      </w:rPr>
+    </w:lvl>
+    <w:lvl w:ilvl="4">
+      <w:start w:val="1"/>
+      <w:numFmt w:val="lowerLetter"/>
+      <w:lvlText w:val="(%5)"/>
+      <w:lvlJc w:val="left"/>
+      <w:pPr>
+        <w:ind w:left="1800" w:hanging="360"/>
+      </w:pPr>
+      <w:rPr>
+        <w:rFonts w:hint="default"/>
+      </w:rPr>
+    </w:lvl>
+    <w:lvl w:ilvl="5">
+      <w:start w:val="1"/>
+      <w:numFmt w:val="lowerRoman"/>
+      <w:lvlText w:val="(%6)"/>
+      <w:lvlJc w:val="left"/>
+      <w:pPr>
+        <w:ind w:left="2160" w:hanging="360"/>
+      </w:pPr>
+      <w:rPr>
+        <w:rFonts w:hint="default"/>
+      </w:rPr>
+    </w:lvl>
+    <w:lvl w:ilvl="6">
+      <w:start w:val="1"/>
+      <w:numFmt w:val="decimal"/>
+      <w:lvlText w:val="%7."/>
+      <w:lvlJc w:val="left"/>
+      <w:pPr>
+        <w:ind w:left="2520" w:hanging="360"/>
+      </w:pPr>
+      <w:rPr>
+        <w:rFonts w:hint="default"/>
+      </w:rPr>
+    </w:lvl>
+    <w:lvl w:ilvl="7">
+      <w:start w:val="1"/>
+      <w:numFmt w:val="lowerLetter"/>
+      <w:lvlText w:val="%8."/>
+      <w:lvlJc w:val="left"/>
+      <w:pPr>
+        <w:ind w:left="2880" w:hanging="360"/>
+      </w:pPr>
+      <w:rPr>
+        <w:rFonts w:hint="default"/>
+      </w:rPr>
+    </w:lvl>
+    <w:lvl w:ilvl="8">
+      <w:start w:val="1"/>
+      <w:numFmt w:val="lowerRoman"/>
+      <w:lvlText w:val="%9."/>
+      <w:lvlJc w:val="left"/>
+      <w:pPr>
+        <w:ind w:left="3240" w:hanging="360"/>
+      </w:pPr>
+      <w:rPr>
+        <w:rFonts w:hint="default"/>
+      </w:rPr>
+    </w:lvl>
+  </w:abstractNum>
+  <w:abstractNum w:abstractNumId="86" w15:restartNumberingAfterBreak="0">
     <w:nsid w:val="6AD40C1C"/>
     <w:multiLevelType w:val="hybridMultilevel"/>
     <w:tmpl w:val="7916DF22"/>
@@ -17008,7 +18763,7 @@
       </w:rPr>
     </w:lvl>
   </w:abstractNum>
-  <w:abstractNum w:abstractNumId="80" w15:restartNumberingAfterBreak="0">
+  <w:abstractNum w:abstractNumId="87" w15:restartNumberingAfterBreak="0">
     <w:nsid w:val="6AD70D9C"/>
     <w:multiLevelType w:val="multilevel"/>
     <w:tmpl w:val="994201D2"/>
@@ -17157,7 +18912,7 @@
       </w:rPr>
     </w:lvl>
   </w:abstractNum>
-  <w:abstractNum w:abstractNumId="81" w15:restartNumberingAfterBreak="0">
+  <w:abstractNum w:abstractNumId="88" w15:restartNumberingAfterBreak="0">
     <w:nsid w:val="6B225413"/>
     <w:multiLevelType w:val="hybridMultilevel"/>
     <w:tmpl w:val="334EC6B4"/>
@@ -17270,7 +19025,120 @@
       </w:rPr>
     </w:lvl>
   </w:abstractNum>
-  <w:abstractNum w:abstractNumId="82" w15:restartNumberingAfterBreak="0">
+  <w:abstractNum w:abstractNumId="89" w15:restartNumberingAfterBreak="0">
+    <w:nsid w:val="6C4C65F9"/>
+    <w:multiLevelType w:val="hybridMultilevel"/>
+    <w:tmpl w:val="AE466748"/>
+    <w:lvl w:ilvl="0" w:tplc="6068F57A">
+      <w:start w:val="1"/>
+      <w:numFmt w:val="bullet"/>
+      <w:lvlText w:val=""/>
+      <w:lvlJc w:val="left"/>
+      <w:pPr>
+        <w:ind w:left="1440" w:hanging="360"/>
+      </w:pPr>
+      <w:rPr>
+        <w:rFonts w:ascii="Symbol" w:hAnsi="Symbol" w:hint="default"/>
+      </w:rPr>
+    </w:lvl>
+    <w:lvl w:ilvl="1" w:tplc="04090003">
+      <w:start w:val="1"/>
+      <w:numFmt w:val="bullet"/>
+      <w:lvlText w:val="o"/>
+      <w:lvlJc w:val="left"/>
+      <w:pPr>
+        <w:ind w:left="2160" w:hanging="360"/>
+      </w:pPr>
+      <w:rPr>
+        <w:rFonts w:ascii="Courier New" w:hAnsi="Courier New" w:cs="Courier New" w:hint="default"/>
+      </w:rPr>
+    </w:lvl>
+    <w:lvl w:ilvl="2" w:tplc="04090005" w:tentative="1">
+      <w:start w:val="1"/>
+      <w:numFmt w:val="bullet"/>
+      <w:lvlText w:val=""/>
+      <w:lvlJc w:val="left"/>
+      <w:pPr>
+        <w:ind w:left="2880" w:hanging="360"/>
+      </w:pPr>
+      <w:rPr>
+        <w:rFonts w:ascii="Wingdings" w:hAnsi="Wingdings" w:hint="default"/>
+      </w:rPr>
+    </w:lvl>
+    <w:lvl w:ilvl="3" w:tplc="04090001" w:tentative="1">
+      <w:start w:val="1"/>
+      <w:numFmt w:val="bullet"/>
+      <w:lvlText w:val=""/>
+      <w:lvlJc w:val="left"/>
+      <w:pPr>
+        <w:ind w:left="3600" w:hanging="360"/>
+      </w:pPr>
+      <w:rPr>
+        <w:rFonts w:ascii="Symbol" w:hAnsi="Symbol" w:hint="default"/>
+      </w:rPr>
+    </w:lvl>
+    <w:lvl w:ilvl="4" w:tplc="04090003" w:tentative="1">
+      <w:start w:val="1"/>
+      <w:numFmt w:val="bullet"/>
+      <w:lvlText w:val="o"/>
+      <w:lvlJc w:val="left"/>
+      <w:pPr>
+        <w:ind w:left="4320" w:hanging="360"/>
+      </w:pPr>
+      <w:rPr>
+        <w:rFonts w:ascii="Courier New" w:hAnsi="Courier New" w:cs="Courier New" w:hint="default"/>
+      </w:rPr>
+    </w:lvl>
+    <w:lvl w:ilvl="5" w:tplc="04090005" w:tentative="1">
+      <w:start w:val="1"/>
+      <w:numFmt w:val="bullet"/>
+      <w:lvlText w:val=""/>
+      <w:lvlJc w:val="left"/>
+      <w:pPr>
+        <w:ind w:left="5040" w:hanging="360"/>
+      </w:pPr>
+      <w:rPr>
+        <w:rFonts w:ascii="Wingdings" w:hAnsi="Wingdings" w:hint="default"/>
+      </w:rPr>
+    </w:lvl>
+    <w:lvl w:ilvl="6" w:tplc="04090001" w:tentative="1">
+      <w:start w:val="1"/>
+      <w:numFmt w:val="bullet"/>
+      <w:lvlText w:val=""/>
+      <w:lvlJc w:val="left"/>
+      <w:pPr>
+        <w:ind w:left="5760" w:hanging="360"/>
+      </w:pPr>
+      <w:rPr>
+        <w:rFonts w:ascii="Symbol" w:hAnsi="Symbol" w:hint="default"/>
+      </w:rPr>
+    </w:lvl>
+    <w:lvl w:ilvl="7" w:tplc="04090003" w:tentative="1">
+      <w:start w:val="1"/>
+      <w:numFmt w:val="bullet"/>
+      <w:lvlText w:val="o"/>
+      <w:lvlJc w:val="left"/>
+      <w:pPr>
+        <w:ind w:left="6480" w:hanging="360"/>
+      </w:pPr>
+      <w:rPr>
+        <w:rFonts w:ascii="Courier New" w:hAnsi="Courier New" w:cs="Courier New" w:hint="default"/>
+      </w:rPr>
+    </w:lvl>
+    <w:lvl w:ilvl="8" w:tplc="04090005" w:tentative="1">
+      <w:start w:val="1"/>
+      <w:numFmt w:val="bullet"/>
+      <w:lvlText w:val=""/>
+      <w:lvlJc w:val="left"/>
+      <w:pPr>
+        <w:ind w:left="7200" w:hanging="360"/>
+      </w:pPr>
+      <w:rPr>
+        <w:rFonts w:ascii="Wingdings" w:hAnsi="Wingdings" w:hint="default"/>
+      </w:rPr>
+    </w:lvl>
+  </w:abstractNum>
+  <w:abstractNum w:abstractNumId="90" w15:restartNumberingAfterBreak="0">
     <w:nsid w:val="6CA671F2"/>
     <w:multiLevelType w:val="hybridMultilevel"/>
     <w:tmpl w:val="467096E2"/>
@@ -17383,7 +19251,7 @@
       </w:rPr>
     </w:lvl>
   </w:abstractNum>
-  <w:abstractNum w:abstractNumId="83" w15:restartNumberingAfterBreak="0">
+  <w:abstractNum w:abstractNumId="91" w15:restartNumberingAfterBreak="0">
     <w:nsid w:val="6D12144A"/>
     <w:multiLevelType w:val="hybridMultilevel"/>
     <w:tmpl w:val="5812FE6C"/>
@@ -17498,7 +19366,7 @@
       </w:rPr>
     </w:lvl>
   </w:abstractNum>
-  <w:abstractNum w:abstractNumId="84" w15:restartNumberingAfterBreak="0">
+  <w:abstractNum w:abstractNumId="92" w15:restartNumberingAfterBreak="0">
     <w:nsid w:val="6F554E02"/>
     <w:multiLevelType w:val="hybridMultilevel"/>
     <w:tmpl w:val="F6B05FD6"/>
@@ -17611,7 +19479,7 @@
       </w:rPr>
     </w:lvl>
   </w:abstractNum>
-  <w:abstractNum w:abstractNumId="85" w15:restartNumberingAfterBreak="0">
+  <w:abstractNum w:abstractNumId="93" w15:restartNumberingAfterBreak="0">
     <w:nsid w:val="71046F1C"/>
     <w:multiLevelType w:val="hybridMultilevel"/>
     <w:tmpl w:val="AFFE4198"/>
@@ -17697,7 +19565,7 @@
       </w:pPr>
     </w:lvl>
   </w:abstractNum>
-  <w:abstractNum w:abstractNumId="86" w15:restartNumberingAfterBreak="0">
+  <w:abstractNum w:abstractNumId="94" w15:restartNumberingAfterBreak="0">
     <w:nsid w:val="71AE776A"/>
     <w:multiLevelType w:val="hybridMultilevel"/>
     <w:tmpl w:val="C90C69E6"/>
@@ -17810,7 +19678,7 @@
       </w:rPr>
     </w:lvl>
   </w:abstractNum>
-  <w:abstractNum w:abstractNumId="87" w15:restartNumberingAfterBreak="0">
+  <w:abstractNum w:abstractNumId="95" w15:restartNumberingAfterBreak="0">
     <w:nsid w:val="742862AC"/>
     <w:multiLevelType w:val="hybridMultilevel"/>
     <w:tmpl w:val="7E2CE0AC"/>
@@ -17923,7 +19791,7 @@
       </w:rPr>
     </w:lvl>
   </w:abstractNum>
-  <w:abstractNum w:abstractNumId="88" w15:restartNumberingAfterBreak="0">
+  <w:abstractNum w:abstractNumId="96" w15:restartNumberingAfterBreak="0">
     <w:nsid w:val="74C1615C"/>
     <w:multiLevelType w:val="multilevel"/>
     <w:tmpl w:val="B2B2C77C"/>
@@ -18072,7 +19940,7 @@
       </w:rPr>
     </w:lvl>
   </w:abstractNum>
-  <w:abstractNum w:abstractNumId="89" w15:restartNumberingAfterBreak="0">
+  <w:abstractNum w:abstractNumId="97" w15:restartNumberingAfterBreak="0">
     <w:nsid w:val="7593511B"/>
     <w:multiLevelType w:val="hybridMultilevel"/>
     <w:tmpl w:val="A03E1904"/>
@@ -18185,7 +20053,7 @@
       </w:rPr>
     </w:lvl>
   </w:abstractNum>
-  <w:abstractNum w:abstractNumId="90" w15:restartNumberingAfterBreak="0">
+  <w:abstractNum w:abstractNumId="98" w15:restartNumberingAfterBreak="0">
     <w:nsid w:val="76B1450A"/>
     <w:multiLevelType w:val="hybridMultilevel"/>
     <w:tmpl w:val="9F5E61D6"/>
@@ -18298,7 +20166,7 @@
       </w:rPr>
     </w:lvl>
   </w:abstractNum>
-  <w:abstractNum w:abstractNumId="91" w15:restartNumberingAfterBreak="0">
+  <w:abstractNum w:abstractNumId="99" w15:restartNumberingAfterBreak="0">
     <w:nsid w:val="77AF587E"/>
     <w:multiLevelType w:val="hybridMultilevel"/>
     <w:tmpl w:val="5ABA2F72"/>
@@ -18411,7 +20279,120 @@
       </w:rPr>
     </w:lvl>
   </w:abstractNum>
-  <w:abstractNum w:abstractNumId="92" w15:restartNumberingAfterBreak="0">
+  <w:abstractNum w:abstractNumId="100" w15:restartNumberingAfterBreak="0">
+    <w:nsid w:val="79BB46D3"/>
+    <w:multiLevelType w:val="hybridMultilevel"/>
+    <w:tmpl w:val="84A89DCA"/>
+    <w:lvl w:ilvl="0" w:tplc="04090003">
+      <w:start w:val="1"/>
+      <w:numFmt w:val="bullet"/>
+      <w:lvlText w:val="o"/>
+      <w:lvlJc w:val="left"/>
+      <w:pPr>
+        <w:ind w:left="2160" w:hanging="360"/>
+      </w:pPr>
+      <w:rPr>
+        <w:rFonts w:ascii="Courier New" w:hAnsi="Courier New" w:cs="Courier New" w:hint="default"/>
+      </w:rPr>
+    </w:lvl>
+    <w:lvl w:ilvl="1" w:tplc="04090003" w:tentative="1">
+      <w:start w:val="1"/>
+      <w:numFmt w:val="bullet"/>
+      <w:lvlText w:val="o"/>
+      <w:lvlJc w:val="left"/>
+      <w:pPr>
+        <w:ind w:left="2880" w:hanging="360"/>
+      </w:pPr>
+      <w:rPr>
+        <w:rFonts w:ascii="Courier New" w:hAnsi="Courier New" w:cs="Courier New" w:hint="default"/>
+      </w:rPr>
+    </w:lvl>
+    <w:lvl w:ilvl="2" w:tplc="04090005" w:tentative="1">
+      <w:start w:val="1"/>
+      <w:numFmt w:val="bullet"/>
+      <w:lvlText w:val=""/>
+      <w:lvlJc w:val="left"/>
+      <w:pPr>
+        <w:ind w:left="3600" w:hanging="360"/>
+      </w:pPr>
+      <w:rPr>
+        <w:rFonts w:ascii="Wingdings" w:hAnsi="Wingdings" w:hint="default"/>
+      </w:rPr>
+    </w:lvl>
+    <w:lvl w:ilvl="3" w:tplc="04090001" w:tentative="1">
+      <w:start w:val="1"/>
+      <w:numFmt w:val="bullet"/>
+      <w:lvlText w:val=""/>
+      <w:lvlJc w:val="left"/>
+      <w:pPr>
+        <w:ind w:left="4320" w:hanging="360"/>
+      </w:pPr>
+      <w:rPr>
+        <w:rFonts w:ascii="Symbol" w:hAnsi="Symbol" w:hint="default"/>
+      </w:rPr>
+    </w:lvl>
+    <w:lvl w:ilvl="4" w:tplc="04090003" w:tentative="1">
+      <w:start w:val="1"/>
+      <w:numFmt w:val="bullet"/>
+      <w:lvlText w:val="o"/>
+      <w:lvlJc w:val="left"/>
+      <w:pPr>
+        <w:ind w:left="5040" w:hanging="360"/>
+      </w:pPr>
+      <w:rPr>
+        <w:rFonts w:ascii="Courier New" w:hAnsi="Courier New" w:cs="Courier New" w:hint="default"/>
+      </w:rPr>
+    </w:lvl>
+    <w:lvl w:ilvl="5" w:tplc="04090005" w:tentative="1">
+      <w:start w:val="1"/>
+      <w:numFmt w:val="bullet"/>
+      <w:lvlText w:val=""/>
+      <w:lvlJc w:val="left"/>
+      <w:pPr>
+        <w:ind w:left="5760" w:hanging="360"/>
+      </w:pPr>
+      <w:rPr>
+        <w:rFonts w:ascii="Wingdings" w:hAnsi="Wingdings" w:hint="default"/>
+      </w:rPr>
+    </w:lvl>
+    <w:lvl w:ilvl="6" w:tplc="04090001" w:tentative="1">
+      <w:start w:val="1"/>
+      <w:numFmt w:val="bullet"/>
+      <w:lvlText w:val=""/>
+      <w:lvlJc w:val="left"/>
+      <w:pPr>
+        <w:ind w:left="6480" w:hanging="360"/>
+      </w:pPr>
+      <w:rPr>
+        <w:rFonts w:ascii="Symbol" w:hAnsi="Symbol" w:hint="default"/>
+      </w:rPr>
+    </w:lvl>
+    <w:lvl w:ilvl="7" w:tplc="04090003" w:tentative="1">
+      <w:start w:val="1"/>
+      <w:numFmt w:val="bullet"/>
+      <w:lvlText w:val="o"/>
+      <w:lvlJc w:val="left"/>
+      <w:pPr>
+        <w:ind w:left="7200" w:hanging="360"/>
+      </w:pPr>
+      <w:rPr>
+        <w:rFonts w:ascii="Courier New" w:hAnsi="Courier New" w:cs="Courier New" w:hint="default"/>
+      </w:rPr>
+    </w:lvl>
+    <w:lvl w:ilvl="8" w:tplc="04090005" w:tentative="1">
+      <w:start w:val="1"/>
+      <w:numFmt w:val="bullet"/>
+      <w:lvlText w:val=""/>
+      <w:lvlJc w:val="left"/>
+      <w:pPr>
+        <w:ind w:left="7920" w:hanging="360"/>
+      </w:pPr>
+      <w:rPr>
+        <w:rFonts w:ascii="Wingdings" w:hAnsi="Wingdings" w:hint="default"/>
+      </w:rPr>
+    </w:lvl>
+  </w:abstractNum>
+  <w:abstractNum w:abstractNumId="101" w15:restartNumberingAfterBreak="0">
     <w:nsid w:val="7D81138E"/>
     <w:multiLevelType w:val="hybridMultilevel"/>
     <w:tmpl w:val="BE5E9228"/>
@@ -18524,7 +20505,7 @@
       </w:rPr>
     </w:lvl>
   </w:abstractNum>
-  <w:abstractNum w:abstractNumId="93" w15:restartNumberingAfterBreak="0">
+  <w:abstractNum w:abstractNumId="102" w15:restartNumberingAfterBreak="0">
     <w:nsid w:val="7DCF324D"/>
     <w:multiLevelType w:val="multilevel"/>
     <w:tmpl w:val="F2728A3E"/>
@@ -18673,7 +20654,7 @@
       </w:rPr>
     </w:lvl>
   </w:abstractNum>
-  <w:abstractNum w:abstractNumId="94" w15:restartNumberingAfterBreak="0">
+  <w:abstractNum w:abstractNumId="103" w15:restartNumberingAfterBreak="0">
     <w:nsid w:val="7EB40652"/>
     <w:multiLevelType w:val="hybridMultilevel"/>
     <w:tmpl w:val="395E3FC2"/>
@@ -18786,7 +20767,7 @@
       </w:rPr>
     </w:lvl>
   </w:abstractNum>
-  <w:abstractNum w:abstractNumId="95" w15:restartNumberingAfterBreak="0">
+  <w:abstractNum w:abstractNumId="104" w15:restartNumberingAfterBreak="0">
     <w:nsid w:val="7FC0420B"/>
     <w:multiLevelType w:val="multilevel"/>
     <w:tmpl w:val="BD224E36"/>
@@ -18936,118 +20917,118 @@
     </w:lvl>
   </w:abstractNum>
   <w:num w:numId="1" w16cid:durableId="16472654">
-    <w:abstractNumId w:val="54"/>
+    <w:abstractNumId w:val="56"/>
   </w:num>
   <w:num w:numId="2" w16cid:durableId="474107344">
-    <w:abstractNumId w:val="58"/>
+    <w:abstractNumId w:val="60"/>
   </w:num>
   <w:num w:numId="3" w16cid:durableId="78334890">
-    <w:abstractNumId w:val="32"/>
+    <w:abstractNumId w:val="34"/>
   </w:num>
   <w:num w:numId="4" w16cid:durableId="663047288">
-    <w:abstractNumId w:val="65"/>
+    <w:abstractNumId w:val="67"/>
   </w:num>
   <w:num w:numId="5" w16cid:durableId="1917864107">
-    <w:abstractNumId w:val="81"/>
+    <w:abstractNumId w:val="88"/>
   </w:num>
   <w:num w:numId="6" w16cid:durableId="1262374931">
-    <w:abstractNumId w:val="26"/>
+    <w:abstractNumId w:val="28"/>
   </w:num>
   <w:num w:numId="7" w16cid:durableId="2060779700">
-    <w:abstractNumId w:val="94"/>
+    <w:abstractNumId w:val="103"/>
   </w:num>
   <w:num w:numId="8" w16cid:durableId="855117122">
-    <w:abstractNumId w:val="87"/>
+    <w:abstractNumId w:val="95"/>
   </w:num>
   <w:num w:numId="9" w16cid:durableId="271479742">
     <w:abstractNumId w:val="12"/>
   </w:num>
   <w:num w:numId="10" w16cid:durableId="794982584">
-    <w:abstractNumId w:val="72"/>
+    <w:abstractNumId w:val="78"/>
   </w:num>
   <w:num w:numId="11" w16cid:durableId="1659533364">
-    <w:abstractNumId w:val="48"/>
+    <w:abstractNumId w:val="50"/>
   </w:num>
   <w:num w:numId="12" w16cid:durableId="1574774346">
     <w:abstractNumId w:val="17"/>
   </w:num>
   <w:num w:numId="13" w16cid:durableId="1722745676">
-    <w:abstractNumId w:val="70"/>
+    <w:abstractNumId w:val="75"/>
   </w:num>
   <w:num w:numId="14" w16cid:durableId="1263495166">
-    <w:abstractNumId w:val="44"/>
+    <w:abstractNumId w:val="46"/>
   </w:num>
   <w:num w:numId="15" w16cid:durableId="1440250363">
     <w:abstractNumId w:val="9"/>
   </w:num>
   <w:num w:numId="16" w16cid:durableId="81535966">
-    <w:abstractNumId w:val="51"/>
+    <w:abstractNumId w:val="53"/>
   </w:num>
   <w:num w:numId="17" w16cid:durableId="596988358">
-    <w:abstractNumId w:val="74"/>
+    <w:abstractNumId w:val="80"/>
   </w:num>
   <w:num w:numId="18" w16cid:durableId="1611665888">
-    <w:abstractNumId w:val="82"/>
+    <w:abstractNumId w:val="90"/>
   </w:num>
   <w:num w:numId="19" w16cid:durableId="858356303">
-    <w:abstractNumId w:val="84"/>
+    <w:abstractNumId w:val="92"/>
   </w:num>
   <w:num w:numId="20" w16cid:durableId="1737556929">
-    <w:abstractNumId w:val="42"/>
+    <w:abstractNumId w:val="44"/>
   </w:num>
   <w:num w:numId="21" w16cid:durableId="152720794">
-    <w:abstractNumId w:val="63"/>
+    <w:abstractNumId w:val="65"/>
   </w:num>
   <w:num w:numId="22" w16cid:durableId="2012676297">
-    <w:abstractNumId w:val="39"/>
+    <w:abstractNumId w:val="41"/>
   </w:num>
   <w:num w:numId="23" w16cid:durableId="1986473364">
-    <w:abstractNumId w:val="64"/>
+    <w:abstractNumId w:val="66"/>
   </w:num>
   <w:num w:numId="24" w16cid:durableId="1082796112">
-    <w:abstractNumId w:val="31"/>
+    <w:abstractNumId w:val="33"/>
   </w:num>
   <w:num w:numId="25" w16cid:durableId="1743482052">
-    <w:abstractNumId w:val="92"/>
+    <w:abstractNumId w:val="101"/>
   </w:num>
   <w:num w:numId="26" w16cid:durableId="416562630">
-    <w:abstractNumId w:val="25"/>
+    <w:abstractNumId w:val="27"/>
   </w:num>
   <w:num w:numId="27" w16cid:durableId="1725328977">
-    <w:abstractNumId w:val="66"/>
+    <w:abstractNumId w:val="69"/>
   </w:num>
   <w:num w:numId="28" w16cid:durableId="407267082">
-    <w:abstractNumId w:val="50"/>
+    <w:abstractNumId w:val="52"/>
   </w:num>
   <w:num w:numId="29" w16cid:durableId="131677526">
-    <w:abstractNumId w:val="47"/>
+    <w:abstractNumId w:val="49"/>
   </w:num>
   <w:num w:numId="30" w16cid:durableId="1369069652">
-    <w:abstractNumId w:val="77"/>
+    <w:abstractNumId w:val="83"/>
   </w:num>
   <w:num w:numId="31" w16cid:durableId="1820875177">
     <w:abstractNumId w:val="0"/>
   </w:num>
   <w:num w:numId="32" w16cid:durableId="2033411305">
-    <w:abstractNumId w:val="45"/>
+    <w:abstractNumId w:val="47"/>
   </w:num>
   <w:num w:numId="33" w16cid:durableId="1731489935">
-    <w:abstractNumId w:val="73"/>
+    <w:abstractNumId w:val="79"/>
   </w:num>
   <w:num w:numId="34" w16cid:durableId="1570382015">
-    <w:abstractNumId w:val="83"/>
+    <w:abstractNumId w:val="91"/>
   </w:num>
   <w:num w:numId="35" w16cid:durableId="198665017">
-    <w:abstractNumId w:val="80"/>
+    <w:abstractNumId w:val="87"/>
   </w:num>
   <w:num w:numId="36" w16cid:durableId="849218135">
-    <w:abstractNumId w:val="76"/>
+    <w:abstractNumId w:val="82"/>
   </w:num>
   <w:num w:numId="37" w16cid:durableId="1097949248">
-    <w:abstractNumId w:val="61"/>
+    <w:abstractNumId w:val="63"/>
   </w:num>
   <w:num w:numId="38" w16cid:durableId="69893469">
-    <w:abstractNumId w:val="33"/>
+    <w:abstractNumId w:val="35"/>
   </w:num>
   <w:num w:numId="39" w16cid:durableId="292250734">
     <w:abstractNumId w:val="8"/>
@@ -19056,28 +21037,28 @@
     <w:abstractNumId w:val="14"/>
   </w:num>
   <w:num w:numId="41" w16cid:durableId="986057243">
-    <w:abstractNumId w:val="85"/>
+    <w:abstractNumId w:val="93"/>
   </w:num>
   <w:num w:numId="42" w16cid:durableId="1616711810">
     <w:abstractNumId w:val="2"/>
   </w:num>
   <w:num w:numId="43" w16cid:durableId="1855684083">
-    <w:abstractNumId w:val="30"/>
+    <w:abstractNumId w:val="32"/>
   </w:num>
   <w:num w:numId="44" w16cid:durableId="347605636">
     <w:abstractNumId w:val="16"/>
   </w:num>
   <w:num w:numId="45" w16cid:durableId="2059549952">
-    <w:abstractNumId w:val="75"/>
+    <w:abstractNumId w:val="81"/>
   </w:num>
   <w:num w:numId="46" w16cid:durableId="272330097">
-    <w:abstractNumId w:val="57"/>
+    <w:abstractNumId w:val="59"/>
   </w:num>
   <w:num w:numId="47" w16cid:durableId="1832478516">
     <w:abstractNumId w:val="6"/>
   </w:num>
   <w:num w:numId="48" w16cid:durableId="1159271990">
-    <w:abstractNumId w:val="69"/>
+    <w:abstractNumId w:val="73"/>
   </w:num>
   <w:num w:numId="49" w16cid:durableId="497816647">
     <w:abstractNumId w:val="11"/>
@@ -19089,19 +21070,19 @@
     <w:abstractNumId w:val="13"/>
   </w:num>
   <w:num w:numId="52" w16cid:durableId="35467820">
-    <w:abstractNumId w:val="89"/>
+    <w:abstractNumId w:val="97"/>
   </w:num>
   <w:num w:numId="53" w16cid:durableId="1381399087">
-    <w:abstractNumId w:val="38"/>
+    <w:abstractNumId w:val="40"/>
   </w:num>
   <w:num w:numId="54" w16cid:durableId="1587180286">
-    <w:abstractNumId w:val="43"/>
+    <w:abstractNumId w:val="45"/>
   </w:num>
   <w:num w:numId="55" w16cid:durableId="954605633">
-    <w:abstractNumId w:val="27"/>
+    <w:abstractNumId w:val="29"/>
   </w:num>
   <w:num w:numId="56" w16cid:durableId="696272846">
-    <w:abstractNumId w:val="79"/>
+    <w:abstractNumId w:val="86"/>
   </w:num>
   <w:num w:numId="57" w16cid:durableId="618537635">
     <w:abstractNumId w:val="1"/>
@@ -19110,118 +21091,145 @@
     <w:abstractNumId w:val="20"/>
   </w:num>
   <w:num w:numId="59" w16cid:durableId="42490873">
-    <w:abstractNumId w:val="29"/>
+    <w:abstractNumId w:val="31"/>
   </w:num>
   <w:num w:numId="60" w16cid:durableId="457794745">
-    <w:abstractNumId w:val="71"/>
+    <w:abstractNumId w:val="76"/>
   </w:num>
   <w:num w:numId="61" w16cid:durableId="1250770177">
-    <w:abstractNumId w:val="88"/>
+    <w:abstractNumId w:val="96"/>
   </w:num>
   <w:num w:numId="62" w16cid:durableId="2136436360">
-    <w:abstractNumId w:val="95"/>
+    <w:abstractNumId w:val="104"/>
   </w:num>
   <w:num w:numId="63" w16cid:durableId="1713842776">
-    <w:abstractNumId w:val="37"/>
+    <w:abstractNumId w:val="39"/>
   </w:num>
   <w:num w:numId="64" w16cid:durableId="1291545585">
-    <w:abstractNumId w:val="28"/>
+    <w:abstractNumId w:val="30"/>
   </w:num>
   <w:num w:numId="65" w16cid:durableId="1352760554">
-    <w:abstractNumId w:val="53"/>
+    <w:abstractNumId w:val="55"/>
   </w:num>
   <w:num w:numId="66" w16cid:durableId="1674601797">
     <w:abstractNumId w:val="4"/>
   </w:num>
   <w:num w:numId="67" w16cid:durableId="1508013202">
-    <w:abstractNumId w:val="52"/>
+    <w:abstractNumId w:val="54"/>
   </w:num>
   <w:num w:numId="68" w16cid:durableId="166137303">
-    <w:abstractNumId w:val="67"/>
+    <w:abstractNumId w:val="70"/>
   </w:num>
   <w:num w:numId="69" w16cid:durableId="1455052208">
     <w:abstractNumId w:val="3"/>
   </w:num>
   <w:num w:numId="70" w16cid:durableId="423306006">
-    <w:abstractNumId w:val="40"/>
+    <w:abstractNumId w:val="42"/>
   </w:num>
   <w:num w:numId="71" w16cid:durableId="1321690446">
-    <w:abstractNumId w:val="22"/>
+    <w:abstractNumId w:val="24"/>
   </w:num>
   <w:num w:numId="72" w16cid:durableId="1698238619">
     <w:abstractNumId w:val="7"/>
   </w:num>
   <w:num w:numId="73" w16cid:durableId="111023841">
-    <w:abstractNumId w:val="91"/>
+    <w:abstractNumId w:val="99"/>
   </w:num>
   <w:num w:numId="74" w16cid:durableId="1402943525">
-    <w:abstractNumId w:val="24"/>
+    <w:abstractNumId w:val="26"/>
   </w:num>
   <w:num w:numId="75" w16cid:durableId="1797410762">
-    <w:abstractNumId w:val="41"/>
+    <w:abstractNumId w:val="43"/>
   </w:num>
   <w:num w:numId="76" w16cid:durableId="969481955">
     <w:abstractNumId w:val="18"/>
   </w:num>
   <w:num w:numId="77" w16cid:durableId="398014656">
-    <w:abstractNumId w:val="60"/>
+    <w:abstractNumId w:val="62"/>
   </w:num>
   <w:num w:numId="78" w16cid:durableId="1903193">
     <w:abstractNumId w:val="19"/>
   </w:num>
   <w:num w:numId="79" w16cid:durableId="1670450234">
-    <w:abstractNumId w:val="49"/>
+    <w:abstractNumId w:val="51"/>
   </w:num>
   <w:num w:numId="80" w16cid:durableId="275449147">
-    <w:abstractNumId w:val="59"/>
+    <w:abstractNumId w:val="61"/>
   </w:num>
   <w:num w:numId="81" w16cid:durableId="2138986380">
-    <w:abstractNumId w:val="46"/>
+    <w:abstractNumId w:val="48"/>
   </w:num>
   <w:num w:numId="82" w16cid:durableId="84309683">
-    <w:abstractNumId w:val="62"/>
+    <w:abstractNumId w:val="64"/>
   </w:num>
   <w:num w:numId="83" w16cid:durableId="1898927409">
     <w:abstractNumId w:val="10"/>
   </w:num>
   <w:num w:numId="84" w16cid:durableId="1865750490">
-    <w:abstractNumId w:val="93"/>
+    <w:abstractNumId w:val="102"/>
   </w:num>
   <w:num w:numId="85" w16cid:durableId="591860705">
-    <w:abstractNumId w:val="34"/>
+    <w:abstractNumId w:val="36"/>
   </w:num>
   <w:num w:numId="86" w16cid:durableId="641617779">
-    <w:abstractNumId w:val="55"/>
+    <w:abstractNumId w:val="57"/>
   </w:num>
   <w:num w:numId="87" w16cid:durableId="868029539">
-    <w:abstractNumId w:val="35"/>
+    <w:abstractNumId w:val="37"/>
   </w:num>
   <w:num w:numId="88" w16cid:durableId="859129217">
-    <w:abstractNumId w:val="36"/>
+    <w:abstractNumId w:val="38"/>
   </w:num>
   <w:num w:numId="89" w16cid:durableId="2055538614">
     <w:abstractNumId w:val="5"/>
   </w:num>
   <w:num w:numId="90" w16cid:durableId="661006447">
-    <w:abstractNumId w:val="78"/>
+    <w:abstractNumId w:val="84"/>
   </w:num>
   <w:num w:numId="91" w16cid:durableId="970986844">
-    <w:abstractNumId w:val="23"/>
+    <w:abstractNumId w:val="25"/>
   </w:num>
   <w:num w:numId="92" w16cid:durableId="883105378">
-    <w:abstractNumId w:val="56"/>
+    <w:abstractNumId w:val="58"/>
   </w:num>
   <w:num w:numId="93" w16cid:durableId="1452700069">
     <w:abstractNumId w:val="15"/>
   </w:num>
   <w:num w:numId="94" w16cid:durableId="856891770">
-    <w:abstractNumId w:val="86"/>
+    <w:abstractNumId w:val="94"/>
   </w:num>
   <w:num w:numId="95" w16cid:durableId="32511509">
+    <w:abstractNumId w:val="72"/>
+  </w:num>
+  <w:num w:numId="96" w16cid:durableId="664863529">
+    <w:abstractNumId w:val="98"/>
+  </w:num>
+  <w:num w:numId="97" w16cid:durableId="2075619043">
+    <w:abstractNumId w:val="74"/>
+  </w:num>
+  <w:num w:numId="98" w16cid:durableId="1529292767">
+    <w:abstractNumId w:val="77"/>
+  </w:num>
+  <w:num w:numId="99" w16cid:durableId="1422601795">
     <w:abstractNumId w:val="68"/>
   </w:num>
-  <w:num w:numId="96" w16cid:durableId="664863529">
-    <w:abstractNumId w:val="90"/>
+  <w:num w:numId="100" w16cid:durableId="507058386">
+    <w:abstractNumId w:val="85"/>
+  </w:num>
+  <w:num w:numId="101" w16cid:durableId="1110860258">
+    <w:abstractNumId w:val="71"/>
+  </w:num>
+  <w:num w:numId="102" w16cid:durableId="1493370777">
+    <w:abstractNumId w:val="23"/>
+  </w:num>
+  <w:num w:numId="103" w16cid:durableId="1276255266">
+    <w:abstractNumId w:val="89"/>
+  </w:num>
+  <w:num w:numId="104" w16cid:durableId="997460355">
+    <w:abstractNumId w:val="22"/>
+  </w:num>
+  <w:num w:numId="105" w16cid:durableId="607390556">
+    <w:abstractNumId w:val="100"/>
   </w:num>
 </w:numbering>
 </file>
@@ -19859,6 +21867,7 @@
   <w:style w:type="character" w:default="1" w:styleId="DefaultParagraphFont">
     <w:name w:val="Default Paragraph Font"/>
     <w:uiPriority w:val="1"/>
+    <w:semiHidden/>
     <w:unhideWhenUsed/>
   </w:style>
   <w:style w:type="table" w:default="1" w:styleId="TableNormal">

</xml_diff>

<commit_message>
Cap nhat bao cao va Lam giao dien khach hang, cac chuc nang cua gio hang
</commit_message>
<xml_diff>
--- a/2021606772_NguyenMinhTuan.docx
+++ b/2021606772_NguyenMinhTuan.docx
@@ -8026,6 +8026,7 @@
       </w:pPr>
       <w:r>
         <w:rPr>
+          <w:rFonts w:cs="Times New Roman"/>
           <w:noProof/>
         </w:rPr>
         <w:lastRenderedPageBreak/>
@@ -8112,16 +8113,1611 @@
     <w:p>
       <w:pPr>
         <w:pStyle w:val="ListParagraph"/>
-        <w:spacing w:before="120" w:after="120" w:line="360" w:lineRule="auto"/>
-        <w:ind w:left="504"/>
+        <w:numPr>
+          <w:ilvl w:val="0"/>
+          <w:numId w:val="106"/>
+        </w:numPr>
+        <w:spacing w:before="100" w:beforeAutospacing="1" w:after="100" w:afterAutospacing="1" w:line="360" w:lineRule="auto"/>
+        <w:rPr>
+          <w:rFonts w:ascii="Times New Roman" w:eastAsia="Times New Roman" w:hAnsi="Times New Roman" w:cs="Times New Roman"/>
+          <w:kern w:val="0"/>
+          <w:szCs w:val="28"/>
+          <w14:ligatures w14:val="none"/>
+        </w:rPr>
+      </w:pPr>
+      <w:r>
+        <w:rPr>
+          <w:rFonts w:ascii="Times New Roman" w:eastAsia="Times New Roman" w:hAnsi="Times New Roman" w:cs="Times New Roman"/>
+          <w:kern w:val="0"/>
+          <w:sz w:val="28"/>
+          <w:szCs w:val="28"/>
+          <w14:ligatures w14:val="none"/>
+        </w:rPr>
+        <w:t>Đặc tả use case</w:t>
+      </w:r>
+    </w:p>
+    <w:p>
+      <w:pPr>
+        <w:pStyle w:val="ListParagraph"/>
+        <w:numPr>
+          <w:ilvl w:val="0"/>
+          <w:numId w:val="57"/>
+        </w:numPr>
+        <w:spacing w:before="100" w:beforeAutospacing="1" w:after="100" w:afterAutospacing="1" w:line="360" w:lineRule="auto"/>
+        <w:rPr>
+          <w:rFonts w:ascii="Times New Roman" w:eastAsia="Times New Roman" w:hAnsi="Times New Roman" w:cs="Times New Roman"/>
+          <w:kern w:val="0"/>
+          <w:sz w:val="28"/>
+          <w:szCs w:val="28"/>
+          <w14:ligatures w14:val="none"/>
+        </w:rPr>
+      </w:pPr>
+      <w:r>
+        <w:rPr>
+          <w:rFonts w:ascii="Times New Roman" w:eastAsia="Times New Roman" w:hAnsi="Times New Roman" w:cs="Times New Roman"/>
+          <w:kern w:val="0"/>
+          <w:sz w:val="28"/>
+          <w:szCs w:val="28"/>
+          <w14:ligatures w14:val="none"/>
+        </w:rPr>
+        <w:t>Use case Đăng ký</w:t>
+      </w:r>
+    </w:p>
+    <w:p>
+      <w:pPr>
+        <w:pStyle w:val="ListParagraph"/>
+        <w:spacing w:before="100" w:beforeAutospacing="1" w:after="100" w:afterAutospacing="1" w:line="360" w:lineRule="auto"/>
+        <w:rPr>
+          <w:rFonts w:ascii="Times New Roman" w:eastAsia="Times New Roman" w:hAnsi="Times New Roman" w:cs="Times New Roman"/>
+          <w:kern w:val="0"/>
+          <w:szCs w:val="28"/>
+          <w14:ligatures w14:val="none"/>
+        </w:rPr>
+      </w:pPr>
+      <w:r>
         <w:rPr>
           <w:rFonts w:ascii="Times New Roman" w:hAnsi="Times New Roman" w:cs="Times New Roman"/>
-          <w:b/>
-          <w:bCs/>
-          <w:sz w:val="28"/>
-          <w:szCs w:val="28"/>
-        </w:rPr>
-      </w:pPr>
+          <w:noProof/>
+          <w:szCs w:val="28"/>
+          <w:lang w:eastAsia="ko-KR"/>
+        </w:rPr>
+        <w:lastRenderedPageBreak/>
+        <w:drawing>
+          <wp:inline distT="0" distB="0" distL="0" distR="0" wp14:anchorId="02806C8A" wp14:editId="6B1B790B">
+            <wp:extent cx="5243639" cy="853440"/>
+            <wp:effectExtent l="0" t="0" r="0" b="3810"/>
+            <wp:docPr id="4" name="Picture 4"/>
+            <wp:cNvGraphicFramePr>
+              <a:graphicFrameLocks xmlns:a="http://schemas.openxmlformats.org/drawingml/2006/main" noChangeAspect="1"/>
+            </wp:cNvGraphicFramePr>
+            <a:graphic xmlns:a="http://schemas.openxmlformats.org/drawingml/2006/main">
+              <a:graphicData uri="http://schemas.openxmlformats.org/drawingml/2006/picture">
+                <pic:pic xmlns:pic="http://schemas.openxmlformats.org/drawingml/2006/picture">
+                  <pic:nvPicPr>
+                    <pic:cNvPr id="1" name=""/>
+                    <pic:cNvPicPr/>
+                  </pic:nvPicPr>
+                  <pic:blipFill>
+                    <a:blip r:embed="rId18"/>
+                    <a:stretch>
+                      <a:fillRect/>
+                    </a:stretch>
+                  </pic:blipFill>
+                  <pic:spPr>
+                    <a:xfrm>
+                      <a:off x="0" y="0"/>
+                      <a:ext cx="5245579" cy="853756"/>
+                    </a:xfrm>
+                    <a:prstGeom prst="rect">
+                      <a:avLst/>
+                    </a:prstGeom>
+                  </pic:spPr>
+                </pic:pic>
+              </a:graphicData>
+            </a:graphic>
+          </wp:inline>
+        </w:drawing>
+      </w:r>
+    </w:p>
+    <w:p>
+      <w:pPr>
+        <w:pStyle w:val="ListParagraph"/>
+        <w:spacing w:before="100" w:beforeAutospacing="1" w:after="100" w:afterAutospacing="1" w:line="360" w:lineRule="auto"/>
+        <w:jc w:val="center"/>
+        <w:rPr>
+          <w:rFonts w:ascii="Times New Roman" w:eastAsia="Times New Roman" w:hAnsi="Times New Roman" w:cs="Times New Roman"/>
+          <w:kern w:val="0"/>
+          <w:sz w:val="28"/>
+          <w:szCs w:val="28"/>
+          <w14:ligatures w14:val="none"/>
+        </w:rPr>
+      </w:pPr>
+      <w:r>
+        <w:rPr>
+          <w:rFonts w:ascii="Times New Roman" w:eastAsia="Times New Roman" w:hAnsi="Times New Roman" w:cs="Times New Roman"/>
+          <w:kern w:val="0"/>
+          <w:sz w:val="28"/>
+          <w:szCs w:val="28"/>
+          <w14:ligatures w14:val="none"/>
+        </w:rPr>
+        <w:t>Hình 2</w:t>
+      </w:r>
+      <w:r>
+        <w:rPr>
+          <w:rFonts w:ascii="Times New Roman" w:eastAsia="Times New Roman" w:hAnsi="Times New Roman" w:cs="Times New Roman"/>
+          <w:kern w:val="0"/>
+          <w:sz w:val="28"/>
+          <w:szCs w:val="28"/>
+          <w14:ligatures w14:val="none"/>
+        </w:rPr>
+        <w:t xml:space="preserve">.2 </w:t>
+      </w:r>
+      <w:r>
+        <w:rPr>
+          <w:rFonts w:ascii="Times New Roman" w:eastAsia="Times New Roman" w:hAnsi="Times New Roman" w:cs="Times New Roman"/>
+          <w:kern w:val="0"/>
+          <w:sz w:val="28"/>
+          <w:szCs w:val="28"/>
+          <w14:ligatures w14:val="none"/>
+        </w:rPr>
+        <w:t>Đặc tả use case Đăng ký</w:t>
+      </w:r>
+    </w:p>
+    <w:p>
+      <w:pPr>
+        <w:spacing w:before="100" w:beforeAutospacing="1" w:after="100" w:afterAutospacing="1"/>
+        <w:ind w:firstLine="504"/>
+        <w:jc w:val="center"/>
+        <w:rPr>
+          <w:rFonts w:eastAsia="Times New Roman" w:cs="Times New Roman"/>
+          <w:kern w:val="0"/>
+          <w:szCs w:val="28"/>
+          <w14:ligatures w14:val="none"/>
+        </w:rPr>
+      </w:pPr>
+      <w:r>
+        <w:rPr>
+          <w:rFonts w:eastAsia="Times New Roman" w:cs="Times New Roman"/>
+          <w:kern w:val="0"/>
+          <w:szCs w:val="28"/>
+          <w14:ligatures w14:val="none"/>
+        </w:rPr>
+        <w:t>Bảng 2.1.</w:t>
+      </w:r>
+      <w:r>
+        <w:rPr>
+          <w:rFonts w:eastAsia="Times New Roman" w:cs="Times New Roman"/>
+          <w:kern w:val="0"/>
+          <w:szCs w:val="28"/>
+          <w14:ligatures w14:val="none"/>
+        </w:rPr>
+        <w:t xml:space="preserve"> Đặc tả use case Đăng ký</w:t>
+      </w:r>
+    </w:p>
+    <w:tbl>
+      <w:tblPr>
+        <w:tblStyle w:val="TableGrid"/>
+        <w:tblW w:w="0" w:type="auto"/>
+        <w:tblLook w:val="04A0" w:firstRow="1" w:lastRow="0" w:firstColumn="1" w:lastColumn="0" w:noHBand="0" w:noVBand="1"/>
+      </w:tblPr>
+      <w:tblGrid>
+        <w:gridCol w:w="2547"/>
+        <w:gridCol w:w="6515"/>
+      </w:tblGrid>
+      <w:tr>
+        <w:trPr>
+          <w:trHeight w:val="482"/>
+        </w:trPr>
+        <w:tc>
+          <w:tcPr>
+            <w:tcW w:w="2547" w:type="dxa"/>
+            <w:vAlign w:val="center"/>
+          </w:tcPr>
+          <w:p>
+            <w:pPr>
+              <w:jc w:val="center"/>
+              <w:rPr>
+                <w:rFonts w:cs="Times New Roman"/>
+                <w:szCs w:val="28"/>
+              </w:rPr>
+            </w:pPr>
+            <w:r>
+              <w:rPr>
+                <w:rFonts w:cs="Times New Roman"/>
+                <w:szCs w:val="28"/>
+              </w:rPr>
+              <w:t>Tên usecase</w:t>
+            </w:r>
+          </w:p>
+        </w:tc>
+        <w:tc>
+          <w:tcPr>
+            <w:tcW w:w="6515" w:type="dxa"/>
+            <w:vAlign w:val="center"/>
+          </w:tcPr>
+          <w:p>
+            <w:pPr>
+              <w:jc w:val="center"/>
+              <w:rPr>
+                <w:rFonts w:cs="Times New Roman"/>
+                <w:szCs w:val="28"/>
+              </w:rPr>
+            </w:pPr>
+            <w:r>
+              <w:rPr>
+                <w:rFonts w:cs="Times New Roman"/>
+                <w:szCs w:val="28"/>
+              </w:rPr>
+              <w:t>Đăng ký</w:t>
+            </w:r>
+          </w:p>
+        </w:tc>
+      </w:tr>
+      <w:tr>
+        <w:trPr>
+          <w:trHeight w:val="482"/>
+        </w:trPr>
+        <w:tc>
+          <w:tcPr>
+            <w:tcW w:w="2547" w:type="dxa"/>
+            <w:vAlign w:val="center"/>
+          </w:tcPr>
+          <w:p>
+            <w:pPr>
+              <w:jc w:val="center"/>
+              <w:rPr>
+                <w:rFonts w:cs="Times New Roman"/>
+                <w:szCs w:val="28"/>
+              </w:rPr>
+            </w:pPr>
+            <w:r>
+              <w:rPr>
+                <w:rFonts w:cs="Times New Roman"/>
+                <w:szCs w:val="28"/>
+              </w:rPr>
+              <w:t>Mô tả</w:t>
+            </w:r>
+          </w:p>
+        </w:tc>
+        <w:tc>
+          <w:tcPr>
+            <w:tcW w:w="6515" w:type="dxa"/>
+            <w:vAlign w:val="center"/>
+          </w:tcPr>
+          <w:p>
+            <w:pPr>
+              <w:jc w:val="left"/>
+              <w:rPr>
+                <w:rFonts w:cs="Times New Roman"/>
+                <w:szCs w:val="28"/>
+              </w:rPr>
+            </w:pPr>
+            <w:r>
+              <w:rPr>
+                <w:rFonts w:cs="Times New Roman"/>
+                <w:szCs w:val="28"/>
+              </w:rPr>
+              <w:t>Use</w:t>
+            </w:r>
+            <w:r>
+              <w:rPr>
+                <w:rFonts w:cs="Times New Roman"/>
+                <w:szCs w:val="28"/>
+              </w:rPr>
+              <w:t xml:space="preserve"> </w:t>
+            </w:r>
+            <w:r>
+              <w:rPr>
+                <w:rFonts w:cs="Times New Roman"/>
+                <w:szCs w:val="28"/>
+              </w:rPr>
+              <w:t>case cho phép khách hàng đăng ký tài khoản tại website</w:t>
+            </w:r>
+          </w:p>
+        </w:tc>
+      </w:tr>
+      <w:tr>
+        <w:trPr>
+          <w:trHeight w:val="482"/>
+        </w:trPr>
+        <w:tc>
+          <w:tcPr>
+            <w:tcW w:w="2547" w:type="dxa"/>
+            <w:vAlign w:val="center"/>
+          </w:tcPr>
+          <w:p>
+            <w:pPr>
+              <w:jc w:val="center"/>
+              <w:rPr>
+                <w:rFonts w:cs="Times New Roman"/>
+                <w:szCs w:val="28"/>
+              </w:rPr>
+            </w:pPr>
+            <w:r>
+              <w:rPr>
+                <w:rFonts w:cs="Times New Roman"/>
+                <w:szCs w:val="28"/>
+              </w:rPr>
+              <w:t>Actor</w:t>
+            </w:r>
+          </w:p>
+        </w:tc>
+        <w:tc>
+          <w:tcPr>
+            <w:tcW w:w="6515" w:type="dxa"/>
+            <w:vAlign w:val="center"/>
+          </w:tcPr>
+          <w:p>
+            <w:pPr>
+              <w:jc w:val="left"/>
+              <w:rPr>
+                <w:rFonts w:cs="Times New Roman"/>
+                <w:szCs w:val="28"/>
+              </w:rPr>
+            </w:pPr>
+            <w:r>
+              <w:rPr>
+                <w:rFonts w:cs="Times New Roman"/>
+                <w:szCs w:val="28"/>
+              </w:rPr>
+              <w:t>Khách hàng</w:t>
+            </w:r>
+          </w:p>
+        </w:tc>
+      </w:tr>
+      <w:tr>
+        <w:trPr>
+          <w:trHeight w:val="482"/>
+        </w:trPr>
+        <w:tc>
+          <w:tcPr>
+            <w:tcW w:w="2547" w:type="dxa"/>
+            <w:vAlign w:val="center"/>
+          </w:tcPr>
+          <w:p>
+            <w:pPr>
+              <w:jc w:val="center"/>
+              <w:rPr>
+                <w:rFonts w:cs="Times New Roman"/>
+                <w:szCs w:val="28"/>
+              </w:rPr>
+            </w:pPr>
+            <w:r>
+              <w:rPr>
+                <w:rFonts w:cs="Times New Roman"/>
+                <w:szCs w:val="28"/>
+              </w:rPr>
+              <w:t>Điều kiện kích hoạt</w:t>
+            </w:r>
+          </w:p>
+        </w:tc>
+        <w:tc>
+          <w:tcPr>
+            <w:tcW w:w="6515" w:type="dxa"/>
+            <w:vAlign w:val="center"/>
+          </w:tcPr>
+          <w:p>
+            <w:pPr>
+              <w:jc w:val="left"/>
+              <w:rPr>
+                <w:rFonts w:cs="Times New Roman"/>
+                <w:szCs w:val="28"/>
+              </w:rPr>
+            </w:pPr>
+            <w:r>
+              <w:rPr>
+                <w:rFonts w:cs="Times New Roman"/>
+                <w:szCs w:val="28"/>
+              </w:rPr>
+              <w:t>Người dùng chọn chức năng đăng ký từ hệ thống</w:t>
+            </w:r>
+          </w:p>
+        </w:tc>
+      </w:tr>
+      <w:tr>
+        <w:trPr>
+          <w:trHeight w:val="482"/>
+        </w:trPr>
+        <w:tc>
+          <w:tcPr>
+            <w:tcW w:w="2547" w:type="dxa"/>
+            <w:vAlign w:val="center"/>
+          </w:tcPr>
+          <w:p>
+            <w:pPr>
+              <w:jc w:val="center"/>
+              <w:rPr>
+                <w:rFonts w:cs="Times New Roman"/>
+                <w:szCs w:val="28"/>
+              </w:rPr>
+            </w:pPr>
+            <w:r>
+              <w:rPr>
+                <w:rFonts w:cs="Times New Roman"/>
+                <w:szCs w:val="28"/>
+              </w:rPr>
+              <w:t>Tiền điều kiện</w:t>
+            </w:r>
+          </w:p>
+        </w:tc>
+        <w:tc>
+          <w:tcPr>
+            <w:tcW w:w="6515" w:type="dxa"/>
+            <w:vAlign w:val="center"/>
+          </w:tcPr>
+          <w:p>
+            <w:pPr>
+              <w:jc w:val="left"/>
+              <w:rPr>
+                <w:rFonts w:cs="Times New Roman"/>
+                <w:szCs w:val="28"/>
+              </w:rPr>
+            </w:pPr>
+            <w:r>
+              <w:rPr>
+                <w:rFonts w:cs="Times New Roman"/>
+                <w:szCs w:val="28"/>
+              </w:rPr>
+              <w:t>Người dùng chưa có tài khoản trên hệ thống</w:t>
+            </w:r>
+          </w:p>
+        </w:tc>
+      </w:tr>
+      <w:tr>
+        <w:trPr>
+          <w:trHeight w:val="482"/>
+        </w:trPr>
+        <w:tc>
+          <w:tcPr>
+            <w:tcW w:w="2547" w:type="dxa"/>
+            <w:vAlign w:val="center"/>
+          </w:tcPr>
+          <w:p>
+            <w:pPr>
+              <w:jc w:val="center"/>
+              <w:rPr>
+                <w:rFonts w:cs="Times New Roman"/>
+                <w:szCs w:val="28"/>
+              </w:rPr>
+            </w:pPr>
+            <w:r>
+              <w:rPr>
+                <w:rFonts w:cs="Times New Roman"/>
+                <w:szCs w:val="28"/>
+              </w:rPr>
+              <w:t>Hậu điều kiện</w:t>
+            </w:r>
+          </w:p>
+        </w:tc>
+        <w:tc>
+          <w:tcPr>
+            <w:tcW w:w="6515" w:type="dxa"/>
+            <w:vAlign w:val="center"/>
+          </w:tcPr>
+          <w:p>
+            <w:pPr>
+              <w:jc w:val="left"/>
+              <w:rPr>
+                <w:rFonts w:cs="Times New Roman"/>
+                <w:szCs w:val="28"/>
+              </w:rPr>
+            </w:pPr>
+            <w:r>
+              <w:rPr>
+                <w:rFonts w:cs="Times New Roman"/>
+                <w:szCs w:val="28"/>
+              </w:rPr>
+              <w:t>Đăng ký thành công</w:t>
+            </w:r>
+          </w:p>
+        </w:tc>
+      </w:tr>
+      <w:tr>
+        <w:trPr>
+          <w:trHeight w:val="482"/>
+        </w:trPr>
+        <w:tc>
+          <w:tcPr>
+            <w:tcW w:w="2547" w:type="dxa"/>
+            <w:vAlign w:val="center"/>
+          </w:tcPr>
+          <w:p>
+            <w:pPr>
+              <w:jc w:val="center"/>
+              <w:rPr>
+                <w:rFonts w:cs="Times New Roman"/>
+                <w:szCs w:val="28"/>
+              </w:rPr>
+            </w:pPr>
+            <w:r>
+              <w:rPr>
+                <w:rFonts w:cs="Times New Roman"/>
+                <w:szCs w:val="28"/>
+              </w:rPr>
+              <w:t>Luồng cơ bản</w:t>
+            </w:r>
+          </w:p>
+        </w:tc>
+        <w:tc>
+          <w:tcPr>
+            <w:tcW w:w="6515" w:type="dxa"/>
+            <w:vAlign w:val="center"/>
+          </w:tcPr>
+          <w:tbl>
+            <w:tblPr>
+              <w:tblStyle w:val="TableGrid"/>
+              <w:tblW w:w="0" w:type="auto"/>
+              <w:tblLook w:val="04A0" w:firstRow="1" w:lastRow="0" w:firstColumn="1" w:lastColumn="0" w:noHBand="0" w:noVBand="1"/>
+            </w:tblPr>
+            <w:tblGrid>
+              <w:gridCol w:w="984"/>
+              <w:gridCol w:w="2114"/>
+              <w:gridCol w:w="3191"/>
+            </w:tblGrid>
+            <w:tr>
+              <w:trPr>
+                <w:trHeight w:val="482"/>
+              </w:trPr>
+              <w:tc>
+                <w:tcPr>
+                  <w:tcW w:w="1015" w:type="dxa"/>
+                  <w:vAlign w:val="center"/>
+                </w:tcPr>
+                <w:p>
+                  <w:pPr>
+                    <w:jc w:val="center"/>
+                    <w:rPr>
+                      <w:rFonts w:cs="Times New Roman"/>
+                      <w:szCs w:val="28"/>
+                    </w:rPr>
+                  </w:pPr>
+                  <w:r>
+                    <w:rPr>
+                      <w:rFonts w:cs="Times New Roman"/>
+                      <w:szCs w:val="28"/>
+                    </w:rPr>
+                    <w:t>STT</w:t>
+                  </w:r>
+                </w:p>
+              </w:tc>
+              <w:tc>
+                <w:tcPr>
+                  <w:tcW w:w="2252" w:type="dxa"/>
+                  <w:vAlign w:val="center"/>
+                </w:tcPr>
+                <w:p>
+                  <w:pPr>
+                    <w:jc w:val="center"/>
+                    <w:rPr>
+                      <w:rFonts w:cs="Times New Roman"/>
+                      <w:szCs w:val="28"/>
+                    </w:rPr>
+                  </w:pPr>
+                  <w:r>
+                    <w:rPr>
+                      <w:rFonts w:cs="Times New Roman"/>
+                      <w:szCs w:val="28"/>
+                    </w:rPr>
+                    <w:t>Tác nhân</w:t>
+                  </w:r>
+                </w:p>
+              </w:tc>
+              <w:tc>
+                <w:tcPr>
+                  <w:tcW w:w="3447" w:type="dxa"/>
+                  <w:vAlign w:val="center"/>
+                </w:tcPr>
+                <w:p>
+                  <w:pPr>
+                    <w:jc w:val="center"/>
+                    <w:rPr>
+                      <w:rFonts w:cs="Times New Roman"/>
+                      <w:szCs w:val="28"/>
+                    </w:rPr>
+                  </w:pPr>
+                  <w:r>
+                    <w:rPr>
+                      <w:rFonts w:cs="Times New Roman"/>
+                      <w:szCs w:val="28"/>
+                    </w:rPr>
+                    <w:t>Hành động</w:t>
+                  </w:r>
+                </w:p>
+              </w:tc>
+            </w:tr>
+            <w:tr>
+              <w:trPr>
+                <w:trHeight w:val="482"/>
+              </w:trPr>
+              <w:tc>
+                <w:tcPr>
+                  <w:tcW w:w="1015" w:type="dxa"/>
+                  <w:vAlign w:val="center"/>
+                </w:tcPr>
+                <w:p>
+                  <w:pPr>
+                    <w:jc w:val="center"/>
+                    <w:rPr>
+                      <w:rFonts w:cs="Times New Roman"/>
+                      <w:szCs w:val="28"/>
+                    </w:rPr>
+                  </w:pPr>
+                  <w:r>
+                    <w:rPr>
+                      <w:rFonts w:cs="Times New Roman"/>
+                      <w:szCs w:val="28"/>
+                    </w:rPr>
+                    <w:t>1</w:t>
+                  </w:r>
+                </w:p>
+              </w:tc>
+              <w:tc>
+                <w:tcPr>
+                  <w:tcW w:w="2252" w:type="dxa"/>
+                  <w:vAlign w:val="center"/>
+                </w:tcPr>
+                <w:p>
+                  <w:pPr>
+                    <w:jc w:val="center"/>
+                    <w:rPr>
+                      <w:rFonts w:cs="Times New Roman"/>
+                      <w:szCs w:val="28"/>
+                    </w:rPr>
+                  </w:pPr>
+                  <w:r>
+                    <w:rPr>
+                      <w:rFonts w:cs="Times New Roman"/>
+                      <w:szCs w:val="28"/>
+                    </w:rPr>
+                    <w:t>Khách hàng</w:t>
+                  </w:r>
+                </w:p>
+              </w:tc>
+              <w:tc>
+                <w:tcPr>
+                  <w:tcW w:w="3447" w:type="dxa"/>
+                  <w:vAlign w:val="center"/>
+                </w:tcPr>
+                <w:p>
+                  <w:pPr>
+                    <w:rPr>
+                      <w:rFonts w:cs="Times New Roman"/>
+                      <w:szCs w:val="28"/>
+                    </w:rPr>
+                  </w:pPr>
+                  <w:r>
+                    <w:rPr>
+                      <w:rFonts w:cs="Times New Roman"/>
+                      <w:szCs w:val="28"/>
+                    </w:rPr>
+                    <w:t>Chọn chức năng đăng ký</w:t>
+                  </w:r>
+                </w:p>
+              </w:tc>
+            </w:tr>
+            <w:tr>
+              <w:trPr>
+                <w:trHeight w:val="482"/>
+              </w:trPr>
+              <w:tc>
+                <w:tcPr>
+                  <w:tcW w:w="1015" w:type="dxa"/>
+                  <w:vAlign w:val="center"/>
+                </w:tcPr>
+                <w:p>
+                  <w:pPr>
+                    <w:jc w:val="center"/>
+                    <w:rPr>
+                      <w:rFonts w:cs="Times New Roman"/>
+                      <w:szCs w:val="28"/>
+                    </w:rPr>
+                  </w:pPr>
+                  <w:r>
+                    <w:rPr>
+                      <w:rFonts w:cs="Times New Roman"/>
+                      <w:szCs w:val="28"/>
+                    </w:rPr>
+                    <w:t>2</w:t>
+                  </w:r>
+                </w:p>
+              </w:tc>
+              <w:tc>
+                <w:tcPr>
+                  <w:tcW w:w="2252" w:type="dxa"/>
+                  <w:vAlign w:val="center"/>
+                </w:tcPr>
+                <w:p>
+                  <w:pPr>
+                    <w:jc w:val="center"/>
+                    <w:rPr>
+                      <w:rFonts w:cs="Times New Roman"/>
+                      <w:szCs w:val="28"/>
+                    </w:rPr>
+                  </w:pPr>
+                  <w:r>
+                    <w:rPr>
+                      <w:rFonts w:cs="Times New Roman"/>
+                      <w:szCs w:val="28"/>
+                    </w:rPr>
+                    <w:t>Hệ thống</w:t>
+                  </w:r>
+                </w:p>
+              </w:tc>
+              <w:tc>
+                <w:tcPr>
+                  <w:tcW w:w="3447" w:type="dxa"/>
+                  <w:vAlign w:val="center"/>
+                </w:tcPr>
+                <w:p>
+                  <w:pPr>
+                    <w:rPr>
+                      <w:rFonts w:cs="Times New Roman"/>
+                      <w:szCs w:val="28"/>
+                    </w:rPr>
+                  </w:pPr>
+                  <w:r>
+                    <w:rPr>
+                      <w:rFonts w:cs="Times New Roman"/>
+                      <w:szCs w:val="28"/>
+                    </w:rPr>
+                    <w:t>Hiển thị form đăng ký</w:t>
+                  </w:r>
+                </w:p>
+              </w:tc>
+            </w:tr>
+            <w:tr>
+              <w:trPr>
+                <w:trHeight w:val="482"/>
+              </w:trPr>
+              <w:tc>
+                <w:tcPr>
+                  <w:tcW w:w="1015" w:type="dxa"/>
+                  <w:vAlign w:val="center"/>
+                </w:tcPr>
+                <w:p>
+                  <w:pPr>
+                    <w:jc w:val="center"/>
+                    <w:rPr>
+                      <w:rFonts w:cs="Times New Roman"/>
+                      <w:szCs w:val="28"/>
+                    </w:rPr>
+                  </w:pPr>
+                  <w:r>
+                    <w:rPr>
+                      <w:rFonts w:cs="Times New Roman"/>
+                      <w:szCs w:val="28"/>
+                    </w:rPr>
+                    <w:t>3</w:t>
+                  </w:r>
+                </w:p>
+              </w:tc>
+              <w:tc>
+                <w:tcPr>
+                  <w:tcW w:w="2252" w:type="dxa"/>
+                  <w:vAlign w:val="center"/>
+                </w:tcPr>
+                <w:p>
+                  <w:pPr>
+                    <w:jc w:val="center"/>
+                    <w:rPr>
+                      <w:rFonts w:cs="Times New Roman"/>
+                      <w:szCs w:val="28"/>
+                    </w:rPr>
+                  </w:pPr>
+                  <w:r>
+                    <w:rPr>
+                      <w:rFonts w:cs="Times New Roman"/>
+                      <w:szCs w:val="28"/>
+                    </w:rPr>
+                    <w:t>Khách hàng</w:t>
+                  </w:r>
+                </w:p>
+              </w:tc>
+              <w:tc>
+                <w:tcPr>
+                  <w:tcW w:w="3447" w:type="dxa"/>
+                  <w:vAlign w:val="center"/>
+                </w:tcPr>
+                <w:p>
+                  <w:pPr>
+                    <w:rPr>
+                      <w:rFonts w:cs="Times New Roman"/>
+                      <w:szCs w:val="28"/>
+                    </w:rPr>
+                  </w:pPr>
+                  <w:r>
+                    <w:rPr>
+                      <w:rFonts w:cs="Times New Roman"/>
+                      <w:szCs w:val="28"/>
+                    </w:rPr>
+                    <w:t>Nhập thông tin đăng ký</w:t>
+                  </w:r>
+                </w:p>
+              </w:tc>
+            </w:tr>
+            <w:tr>
+              <w:trPr>
+                <w:trHeight w:val="482"/>
+              </w:trPr>
+              <w:tc>
+                <w:tcPr>
+                  <w:tcW w:w="1015" w:type="dxa"/>
+                  <w:vAlign w:val="center"/>
+                </w:tcPr>
+                <w:p>
+                  <w:pPr>
+                    <w:jc w:val="center"/>
+                    <w:rPr>
+                      <w:rFonts w:cs="Times New Roman"/>
+                      <w:szCs w:val="28"/>
+                    </w:rPr>
+                  </w:pPr>
+                  <w:r>
+                    <w:rPr>
+                      <w:rFonts w:cs="Times New Roman"/>
+                      <w:szCs w:val="28"/>
+                    </w:rPr>
+                    <w:t>4</w:t>
+                  </w:r>
+                </w:p>
+              </w:tc>
+              <w:tc>
+                <w:tcPr>
+                  <w:tcW w:w="2252" w:type="dxa"/>
+                  <w:vAlign w:val="center"/>
+                </w:tcPr>
+                <w:p>
+                  <w:pPr>
+                    <w:jc w:val="center"/>
+                    <w:rPr>
+                      <w:rFonts w:cs="Times New Roman"/>
+                      <w:szCs w:val="28"/>
+                    </w:rPr>
+                  </w:pPr>
+                  <w:r>
+                    <w:rPr>
+                      <w:rFonts w:cs="Times New Roman"/>
+                      <w:szCs w:val="28"/>
+                    </w:rPr>
+                    <w:t>Khách hàng</w:t>
+                  </w:r>
+                </w:p>
+              </w:tc>
+              <w:tc>
+                <w:tcPr>
+                  <w:tcW w:w="3447" w:type="dxa"/>
+                  <w:vAlign w:val="center"/>
+                </w:tcPr>
+                <w:p>
+                  <w:pPr>
+                    <w:rPr>
+                      <w:rFonts w:cs="Times New Roman"/>
+                      <w:szCs w:val="28"/>
+                    </w:rPr>
+                  </w:pPr>
+                  <w:r>
+                    <w:rPr>
+                      <w:rFonts w:cs="Times New Roman"/>
+                      <w:szCs w:val="28"/>
+                    </w:rPr>
+                    <w:t>Nhấn nút đăng ký</w:t>
+                  </w:r>
+                </w:p>
+              </w:tc>
+            </w:tr>
+            <w:tr>
+              <w:trPr>
+                <w:trHeight w:val="886"/>
+              </w:trPr>
+              <w:tc>
+                <w:tcPr>
+                  <w:tcW w:w="1015" w:type="dxa"/>
+                  <w:vAlign w:val="center"/>
+                </w:tcPr>
+                <w:p>
+                  <w:pPr>
+                    <w:jc w:val="center"/>
+                    <w:rPr>
+                      <w:rFonts w:cs="Times New Roman"/>
+                      <w:szCs w:val="28"/>
+                    </w:rPr>
+                  </w:pPr>
+                  <w:r>
+                    <w:rPr>
+                      <w:rFonts w:cs="Times New Roman"/>
+                      <w:szCs w:val="28"/>
+                    </w:rPr>
+                    <w:t>5</w:t>
+                  </w:r>
+                </w:p>
+              </w:tc>
+              <w:tc>
+                <w:tcPr>
+                  <w:tcW w:w="2252" w:type="dxa"/>
+                  <w:vAlign w:val="center"/>
+                </w:tcPr>
+                <w:p>
+                  <w:pPr>
+                    <w:jc w:val="center"/>
+                    <w:rPr>
+                      <w:rFonts w:cs="Times New Roman"/>
+                      <w:szCs w:val="28"/>
+                    </w:rPr>
+                  </w:pPr>
+                  <w:r>
+                    <w:rPr>
+                      <w:rFonts w:cs="Times New Roman"/>
+                      <w:szCs w:val="28"/>
+                    </w:rPr>
+                    <w:t>Hệ thống</w:t>
+                  </w:r>
+                </w:p>
+              </w:tc>
+              <w:tc>
+                <w:tcPr>
+                  <w:tcW w:w="3447" w:type="dxa"/>
+                  <w:vAlign w:val="center"/>
+                </w:tcPr>
+                <w:p>
+                  <w:pPr>
+                    <w:rPr>
+                      <w:rFonts w:cs="Times New Roman"/>
+                      <w:szCs w:val="28"/>
+                    </w:rPr>
+                  </w:pPr>
+                  <w:r>
+                    <w:rPr>
+                      <w:rFonts w:cs="Times New Roman"/>
+                      <w:szCs w:val="28"/>
+                    </w:rPr>
+                    <w:t>Kiểm tra tính hợp lệ và đầy đủ của các trường khách hàng nhập</w:t>
+                  </w:r>
+                </w:p>
+              </w:tc>
+            </w:tr>
+            <w:tr>
+              <w:trPr>
+                <w:trHeight w:val="482"/>
+              </w:trPr>
+              <w:tc>
+                <w:tcPr>
+                  <w:tcW w:w="1015" w:type="dxa"/>
+                  <w:vAlign w:val="center"/>
+                </w:tcPr>
+                <w:p>
+                  <w:pPr>
+                    <w:jc w:val="center"/>
+                    <w:rPr>
+                      <w:rFonts w:cs="Times New Roman"/>
+                      <w:szCs w:val="28"/>
+                    </w:rPr>
+                  </w:pPr>
+                  <w:r>
+                    <w:rPr>
+                      <w:rFonts w:cs="Times New Roman"/>
+                      <w:szCs w:val="28"/>
+                    </w:rPr>
+                    <w:t>6</w:t>
+                  </w:r>
+                </w:p>
+              </w:tc>
+              <w:tc>
+                <w:tcPr>
+                  <w:tcW w:w="2252" w:type="dxa"/>
+                  <w:vAlign w:val="center"/>
+                </w:tcPr>
+                <w:p>
+                  <w:pPr>
+                    <w:jc w:val="center"/>
+                    <w:rPr>
+                      <w:rFonts w:cs="Times New Roman"/>
+                      <w:szCs w:val="28"/>
+                    </w:rPr>
+                  </w:pPr>
+                  <w:r>
+                    <w:rPr>
+                      <w:rFonts w:cs="Times New Roman"/>
+                      <w:szCs w:val="28"/>
+                    </w:rPr>
+                    <w:t>Hệ thống</w:t>
+                  </w:r>
+                </w:p>
+              </w:tc>
+              <w:tc>
+                <w:tcPr>
+                  <w:tcW w:w="3447" w:type="dxa"/>
+                  <w:vAlign w:val="center"/>
+                </w:tcPr>
+                <w:p>
+                  <w:pPr>
+                    <w:rPr>
+                      <w:rFonts w:cs="Times New Roman"/>
+                      <w:szCs w:val="28"/>
+                    </w:rPr>
+                  </w:pPr>
+                  <w:r>
+                    <w:rPr>
+                      <w:rFonts w:cs="Times New Roman"/>
+                      <w:szCs w:val="28"/>
+                    </w:rPr>
+                    <w:t>Kiểm tra mật khẩu giống xác nhận mật khẩu</w:t>
+                  </w:r>
+                </w:p>
+              </w:tc>
+            </w:tr>
+            <w:tr>
+              <w:trPr>
+                <w:trHeight w:val="482"/>
+              </w:trPr>
+              <w:tc>
+                <w:tcPr>
+                  <w:tcW w:w="1015" w:type="dxa"/>
+                  <w:vAlign w:val="center"/>
+                </w:tcPr>
+                <w:p>
+                  <w:pPr>
+                    <w:jc w:val="center"/>
+                    <w:rPr>
+                      <w:rFonts w:cs="Times New Roman"/>
+                      <w:szCs w:val="28"/>
+                    </w:rPr>
+                  </w:pPr>
+                  <w:r>
+                    <w:rPr>
+                      <w:rFonts w:cs="Times New Roman"/>
+                      <w:szCs w:val="28"/>
+                    </w:rPr>
+                    <w:t>7</w:t>
+                  </w:r>
+                </w:p>
+              </w:tc>
+              <w:tc>
+                <w:tcPr>
+                  <w:tcW w:w="2252" w:type="dxa"/>
+                  <w:vAlign w:val="center"/>
+                </w:tcPr>
+                <w:p>
+                  <w:pPr>
+                    <w:jc w:val="center"/>
+                    <w:rPr>
+                      <w:rFonts w:cs="Times New Roman"/>
+                      <w:szCs w:val="28"/>
+                    </w:rPr>
+                  </w:pPr>
+                  <w:r>
+                    <w:rPr>
+                      <w:rFonts w:cs="Times New Roman"/>
+                      <w:szCs w:val="28"/>
+                    </w:rPr>
+                    <w:t>Hệ thống</w:t>
+                  </w:r>
+                </w:p>
+              </w:tc>
+              <w:tc>
+                <w:tcPr>
+                  <w:tcW w:w="3447" w:type="dxa"/>
+                  <w:vAlign w:val="center"/>
+                </w:tcPr>
+                <w:p>
+                  <w:pPr>
+                    <w:rPr>
+                      <w:rFonts w:cs="Times New Roman"/>
+                      <w:szCs w:val="28"/>
+                    </w:rPr>
+                  </w:pPr>
+                  <w:r>
+                    <w:rPr>
+                      <w:rFonts w:cs="Times New Roman"/>
+                      <w:szCs w:val="28"/>
+                    </w:rPr>
+                    <w:t>Kiểm tra email đã tồn tại hay chưa</w:t>
+                  </w:r>
+                </w:p>
+              </w:tc>
+            </w:tr>
+            <w:tr>
+              <w:trPr>
+                <w:trHeight w:val="482"/>
+              </w:trPr>
+              <w:tc>
+                <w:tcPr>
+                  <w:tcW w:w="1015" w:type="dxa"/>
+                  <w:vAlign w:val="center"/>
+                </w:tcPr>
+                <w:p>
+                  <w:pPr>
+                    <w:jc w:val="center"/>
+                    <w:rPr>
+                      <w:rFonts w:cs="Times New Roman"/>
+                      <w:szCs w:val="28"/>
+                    </w:rPr>
+                  </w:pPr>
+                  <w:r>
+                    <w:rPr>
+                      <w:rFonts w:cs="Times New Roman"/>
+                      <w:szCs w:val="28"/>
+                    </w:rPr>
+                    <w:lastRenderedPageBreak/>
+                    <w:t>8</w:t>
+                  </w:r>
+                </w:p>
+              </w:tc>
+              <w:tc>
+                <w:tcPr>
+                  <w:tcW w:w="2252" w:type="dxa"/>
+                  <w:vAlign w:val="center"/>
+                </w:tcPr>
+                <w:p>
+                  <w:pPr>
+                    <w:jc w:val="center"/>
+                    <w:rPr>
+                      <w:rFonts w:cs="Times New Roman"/>
+                      <w:szCs w:val="28"/>
+                    </w:rPr>
+                  </w:pPr>
+                  <w:r>
+                    <w:rPr>
+                      <w:rFonts w:cs="Times New Roman"/>
+                      <w:szCs w:val="28"/>
+                    </w:rPr>
+                    <w:t>Hệ thống</w:t>
+                  </w:r>
+                </w:p>
+              </w:tc>
+              <w:tc>
+                <w:tcPr>
+                  <w:tcW w:w="3447" w:type="dxa"/>
+                  <w:vAlign w:val="center"/>
+                </w:tcPr>
+                <w:p>
+                  <w:pPr>
+                    <w:rPr>
+                      <w:rFonts w:cs="Times New Roman"/>
+                      <w:szCs w:val="28"/>
+                    </w:rPr>
+                  </w:pPr>
+                  <w:r>
+                    <w:rPr>
+                      <w:rFonts w:cs="Times New Roman"/>
+                      <w:szCs w:val="28"/>
+                    </w:rPr>
+                    <w:t>Thông báo và chuyển đến trang chủ</w:t>
+                  </w:r>
+                </w:p>
+              </w:tc>
+            </w:tr>
+          </w:tbl>
+          <w:p>
+            <w:pPr>
+              <w:jc w:val="left"/>
+              <w:rPr>
+                <w:rFonts w:cs="Times New Roman"/>
+                <w:szCs w:val="28"/>
+              </w:rPr>
+            </w:pPr>
+          </w:p>
+        </w:tc>
+      </w:tr>
+      <w:tr>
+        <w:trPr>
+          <w:trHeight w:val="2833"/>
+        </w:trPr>
+        <w:tc>
+          <w:tcPr>
+            <w:tcW w:w="2547" w:type="dxa"/>
+            <w:vAlign w:val="center"/>
+          </w:tcPr>
+          <w:p>
+            <w:pPr>
+              <w:jc w:val="center"/>
+              <w:rPr>
+                <w:rFonts w:cs="Times New Roman"/>
+                <w:szCs w:val="28"/>
+              </w:rPr>
+            </w:pPr>
+            <w:r>
+              <w:rPr>
+                <w:rFonts w:cs="Times New Roman"/>
+                <w:szCs w:val="28"/>
+              </w:rPr>
+              <w:lastRenderedPageBreak/>
+              <w:t>Luồng rẽ nhánh</w:t>
+            </w:r>
+          </w:p>
+        </w:tc>
+        <w:tc>
+          <w:tcPr>
+            <w:tcW w:w="6515" w:type="dxa"/>
+            <w:vAlign w:val="center"/>
+          </w:tcPr>
+          <w:tbl>
+            <w:tblPr>
+              <w:tblStyle w:val="TableGrid"/>
+              <w:tblW w:w="0" w:type="auto"/>
+              <w:tblLook w:val="04A0" w:firstRow="1" w:lastRow="0" w:firstColumn="1" w:lastColumn="0" w:noHBand="0" w:noVBand="1"/>
+            </w:tblPr>
+            <w:tblGrid>
+              <w:gridCol w:w="985"/>
+              <w:gridCol w:w="2109"/>
+              <w:gridCol w:w="3195"/>
+            </w:tblGrid>
+            <w:tr>
+              <w:trPr>
+                <w:trHeight w:val="482"/>
+              </w:trPr>
+              <w:tc>
+                <w:tcPr>
+                  <w:tcW w:w="1016" w:type="dxa"/>
+                  <w:vAlign w:val="center"/>
+                </w:tcPr>
+                <w:p>
+                  <w:pPr>
+                    <w:jc w:val="center"/>
+                    <w:rPr>
+                      <w:rFonts w:cs="Times New Roman"/>
+                      <w:szCs w:val="28"/>
+                    </w:rPr>
+                  </w:pPr>
+                  <w:r>
+                    <w:rPr>
+                      <w:rFonts w:cs="Times New Roman"/>
+                      <w:szCs w:val="28"/>
+                    </w:rPr>
+                    <w:t>STT</w:t>
+                  </w:r>
+                </w:p>
+              </w:tc>
+              <w:tc>
+                <w:tcPr>
+                  <w:tcW w:w="2251" w:type="dxa"/>
+                  <w:vAlign w:val="center"/>
+                </w:tcPr>
+                <w:p>
+                  <w:pPr>
+                    <w:jc w:val="center"/>
+                    <w:rPr>
+                      <w:rFonts w:cs="Times New Roman"/>
+                      <w:szCs w:val="28"/>
+                    </w:rPr>
+                  </w:pPr>
+                  <w:r>
+                    <w:rPr>
+                      <w:rFonts w:cs="Times New Roman"/>
+                      <w:szCs w:val="28"/>
+                    </w:rPr>
+                    <w:t>Tác nhân</w:t>
+                  </w:r>
+                </w:p>
+              </w:tc>
+              <w:tc>
+                <w:tcPr>
+                  <w:tcW w:w="3447" w:type="dxa"/>
+                  <w:vAlign w:val="center"/>
+                </w:tcPr>
+                <w:p>
+                  <w:pPr>
+                    <w:jc w:val="center"/>
+                    <w:rPr>
+                      <w:rFonts w:cs="Times New Roman"/>
+                      <w:szCs w:val="28"/>
+                    </w:rPr>
+                  </w:pPr>
+                  <w:r>
+                    <w:rPr>
+                      <w:rFonts w:cs="Times New Roman"/>
+                      <w:szCs w:val="28"/>
+                    </w:rPr>
+                    <w:t>Hành động</w:t>
+                  </w:r>
+                </w:p>
+              </w:tc>
+            </w:tr>
+            <w:tr>
+              <w:trPr>
+                <w:trHeight w:val="482"/>
+              </w:trPr>
+              <w:tc>
+                <w:tcPr>
+                  <w:tcW w:w="1016" w:type="dxa"/>
+                  <w:vAlign w:val="center"/>
+                </w:tcPr>
+                <w:p>
+                  <w:pPr>
+                    <w:jc w:val="center"/>
+                    <w:rPr>
+                      <w:rFonts w:cs="Times New Roman"/>
+                      <w:szCs w:val="28"/>
+                    </w:rPr>
+                  </w:pPr>
+                  <w:r>
+                    <w:rPr>
+                      <w:rFonts w:cs="Times New Roman"/>
+                      <w:szCs w:val="28"/>
+                    </w:rPr>
+                    <w:t>5a</w:t>
+                  </w:r>
+                </w:p>
+              </w:tc>
+              <w:tc>
+                <w:tcPr>
+                  <w:tcW w:w="2251" w:type="dxa"/>
+                  <w:vAlign w:val="center"/>
+                </w:tcPr>
+                <w:p>
+                  <w:pPr>
+                    <w:jc w:val="center"/>
+                    <w:rPr>
+                      <w:rFonts w:cs="Times New Roman"/>
+                      <w:szCs w:val="28"/>
+                    </w:rPr>
+                  </w:pPr>
+                  <w:r>
+                    <w:rPr>
+                      <w:rFonts w:cs="Times New Roman"/>
+                      <w:szCs w:val="28"/>
+                    </w:rPr>
+                    <w:t>Hệ thống</w:t>
+                  </w:r>
+                </w:p>
+              </w:tc>
+              <w:tc>
+                <w:tcPr>
+                  <w:tcW w:w="3447" w:type="dxa"/>
+                  <w:vAlign w:val="center"/>
+                </w:tcPr>
+                <w:p>
+                  <w:pPr>
+                    <w:rPr>
+                      <w:rFonts w:cs="Times New Roman"/>
+                      <w:szCs w:val="28"/>
+                    </w:rPr>
+                  </w:pPr>
+                  <w:r>
+                    <w:rPr>
+                      <w:rFonts w:cs="Times New Roman"/>
+                      <w:szCs w:val="28"/>
+                    </w:rPr>
+                    <w:t>Thông báo lỗi: “vui lòng điền đầy đủ thông tin” nếu nhập thiếu trong các trường trên</w:t>
+                  </w:r>
+                </w:p>
+              </w:tc>
+            </w:tr>
+            <w:tr>
+              <w:trPr>
+                <w:trHeight w:val="482"/>
+              </w:trPr>
+              <w:tc>
+                <w:tcPr>
+                  <w:tcW w:w="1016" w:type="dxa"/>
+                  <w:vAlign w:val="center"/>
+                </w:tcPr>
+                <w:p>
+                  <w:pPr>
+                    <w:jc w:val="center"/>
+                    <w:rPr>
+                      <w:rFonts w:cs="Times New Roman"/>
+                      <w:szCs w:val="28"/>
+                    </w:rPr>
+                  </w:pPr>
+                  <w:r>
+                    <w:rPr>
+                      <w:rFonts w:cs="Times New Roman"/>
+                      <w:szCs w:val="28"/>
+                    </w:rPr>
+                    <w:t>6a</w:t>
+                  </w:r>
+                </w:p>
+              </w:tc>
+              <w:tc>
+                <w:tcPr>
+                  <w:tcW w:w="2251" w:type="dxa"/>
+                  <w:vAlign w:val="center"/>
+                </w:tcPr>
+                <w:p>
+                  <w:pPr>
+                    <w:jc w:val="center"/>
+                    <w:rPr>
+                      <w:rFonts w:cs="Times New Roman"/>
+                      <w:szCs w:val="28"/>
+                    </w:rPr>
+                  </w:pPr>
+                  <w:r>
+                    <w:rPr>
+                      <w:rFonts w:cs="Times New Roman"/>
+                      <w:szCs w:val="28"/>
+                    </w:rPr>
+                    <w:t>Hệ thống</w:t>
+                  </w:r>
+                </w:p>
+              </w:tc>
+              <w:tc>
+                <w:tcPr>
+                  <w:tcW w:w="3447" w:type="dxa"/>
+                  <w:vAlign w:val="center"/>
+                </w:tcPr>
+                <w:p>
+                  <w:pPr>
+                    <w:rPr>
+                      <w:rFonts w:cs="Times New Roman"/>
+                      <w:szCs w:val="28"/>
+                    </w:rPr>
+                  </w:pPr>
+                  <w:r>
+                    <w:rPr>
+                      <w:rFonts w:cs="Times New Roman"/>
+                      <w:szCs w:val="28"/>
+                    </w:rPr>
+                    <w:t>Thông báo lỗi: “mật khẩu không trùng nhau” nếu nhập mật khẩu và xác nhận mật khẩu khác nhau</w:t>
+                  </w:r>
+                </w:p>
+              </w:tc>
+            </w:tr>
+            <w:tr>
+              <w:trPr>
+                <w:trHeight w:val="482"/>
+              </w:trPr>
+              <w:tc>
+                <w:tcPr>
+                  <w:tcW w:w="1016" w:type="dxa"/>
+                  <w:vAlign w:val="center"/>
+                </w:tcPr>
+                <w:p>
+                  <w:pPr>
+                    <w:jc w:val="center"/>
+                    <w:rPr>
+                      <w:rFonts w:cs="Times New Roman"/>
+                      <w:szCs w:val="28"/>
+                    </w:rPr>
+                  </w:pPr>
+                  <w:r>
+                    <w:rPr>
+                      <w:rFonts w:cs="Times New Roman"/>
+                      <w:szCs w:val="28"/>
+                    </w:rPr>
+                    <w:t>7a</w:t>
+                  </w:r>
+                </w:p>
+              </w:tc>
+              <w:tc>
+                <w:tcPr>
+                  <w:tcW w:w="2251" w:type="dxa"/>
+                  <w:vAlign w:val="center"/>
+                </w:tcPr>
+                <w:p>
+                  <w:pPr>
+                    <w:jc w:val="center"/>
+                    <w:rPr>
+                      <w:rFonts w:cs="Times New Roman"/>
+                      <w:szCs w:val="28"/>
+                    </w:rPr>
+                  </w:pPr>
+                  <w:r>
+                    <w:rPr>
+                      <w:rFonts w:cs="Times New Roman"/>
+                      <w:szCs w:val="28"/>
+                    </w:rPr>
+                    <w:t>Hệ thống</w:t>
+                  </w:r>
+                </w:p>
+              </w:tc>
+              <w:tc>
+                <w:tcPr>
+                  <w:tcW w:w="3447" w:type="dxa"/>
+                  <w:vAlign w:val="center"/>
+                </w:tcPr>
+                <w:p>
+                  <w:pPr>
+                    <w:rPr>
+                      <w:rFonts w:cs="Times New Roman"/>
+                      <w:szCs w:val="28"/>
+                    </w:rPr>
+                  </w:pPr>
+                  <w:r>
+                    <w:rPr>
+                      <w:rFonts w:cs="Times New Roman"/>
+                      <w:szCs w:val="28"/>
+                    </w:rPr>
+                    <w:t xml:space="preserve">Thông báo lỗi: “email đã tồn tại” nếu email này đã được đăng ký tài khoản </w:t>
+                  </w:r>
+                </w:p>
+              </w:tc>
+            </w:tr>
+          </w:tbl>
+          <w:p>
+            <w:pPr>
+              <w:jc w:val="left"/>
+              <w:rPr>
+                <w:rFonts w:cs="Times New Roman"/>
+                <w:szCs w:val="28"/>
+              </w:rPr>
+            </w:pPr>
+          </w:p>
+        </w:tc>
+      </w:tr>
+    </w:tbl>
+    <w:p>
+      <w:pPr>
+        <w:pStyle w:val="ListParagraph"/>
+        <w:numPr>
+          <w:ilvl w:val="0"/>
+          <w:numId w:val="107"/>
+        </w:numPr>
+        <w:spacing w:before="100" w:beforeAutospacing="1" w:after="100" w:afterAutospacing="1" w:line="360" w:lineRule="auto"/>
+        <w:ind w:left="360"/>
+        <w:rPr>
+          <w:rFonts w:ascii="Times New Roman" w:eastAsia="Times New Roman" w:hAnsi="Times New Roman" w:cs="Times New Roman"/>
+          <w:kern w:val="0"/>
+          <w:sz w:val="28"/>
+          <w:szCs w:val="28"/>
+          <w14:ligatures w14:val="none"/>
+        </w:rPr>
+      </w:pPr>
+      <w:r>
+        <w:rPr>
+          <w:rFonts w:ascii="Times New Roman" w:eastAsia="Times New Roman" w:hAnsi="Times New Roman" w:cs="Times New Roman"/>
+          <w:kern w:val="0"/>
+          <w:sz w:val="28"/>
+          <w:szCs w:val="28"/>
+          <w14:ligatures w14:val="none"/>
+        </w:rPr>
+        <w:t>Use case Đăng nhập</w:t>
+      </w:r>
+    </w:p>
+    <w:p>
+      <w:pPr>
+        <w:pStyle w:val="ListParagraph"/>
+        <w:spacing w:before="100" w:beforeAutospacing="1" w:after="100" w:afterAutospacing="1"/>
+        <w:ind w:left="360"/>
+        <w:rPr>
+          <w:rFonts w:eastAsia="Times New Roman" w:cs="Times New Roman"/>
+          <w:kern w:val="0"/>
+          <w:szCs w:val="28"/>
+          <w14:ligatures w14:val="none"/>
+        </w:rPr>
+      </w:pPr>
+      <w:r>
+        <w:rPr>
+          <w:rFonts w:eastAsia="Times New Roman" w:cs="Times New Roman"/>
+          <w:kern w:val="0"/>
+          <w:szCs w:val="28"/>
+          <w14:ligatures w14:val="none"/>
+        </w:rPr>
+        <w:drawing>
+          <wp:inline distT="0" distB="0" distL="0" distR="0" wp14:anchorId="56FA8554" wp14:editId="63D9C9E5">
+            <wp:extent cx="6106377" cy="1810003"/>
+            <wp:effectExtent l="0" t="0" r="0" b="0"/>
+            <wp:docPr id="705357972" name="Picture 1"/>
+            <wp:cNvGraphicFramePr>
+              <a:graphicFrameLocks xmlns:a="http://schemas.openxmlformats.org/drawingml/2006/main" noChangeAspect="1"/>
+            </wp:cNvGraphicFramePr>
+            <a:graphic xmlns:a="http://schemas.openxmlformats.org/drawingml/2006/main">
+              <a:graphicData uri="http://schemas.openxmlformats.org/drawingml/2006/picture">
+                <pic:pic xmlns:pic="http://schemas.openxmlformats.org/drawingml/2006/picture">
+                  <pic:nvPicPr>
+                    <pic:cNvPr id="705357972" name=""/>
+                    <pic:cNvPicPr/>
+                  </pic:nvPicPr>
+                  <pic:blipFill>
+                    <a:blip r:embed="rId19"/>
+                    <a:stretch>
+                      <a:fillRect/>
+                    </a:stretch>
+                  </pic:blipFill>
+                  <pic:spPr>
+                    <a:xfrm>
+                      <a:off x="0" y="0"/>
+                      <a:ext cx="6106377" cy="1810003"/>
+                    </a:xfrm>
+                    <a:prstGeom prst="rect">
+                      <a:avLst/>
+                    </a:prstGeom>
+                  </pic:spPr>
+                </pic:pic>
+              </a:graphicData>
+            </a:graphic>
+          </wp:inline>
+        </w:drawing>
+      </w:r>
     </w:p>
     <w:p>
       <w:pPr>
@@ -8166,6 +9762,7 @@
           <w:rFonts w:cs="Times New Roman"/>
           <w:b/>
           <w:bCs/>
+          <w:noProof/>
           <w:szCs w:val="28"/>
         </w:rPr>
         <w:lastRenderedPageBreak/>
@@ -8185,7 +9782,7 @@
                     <pic:cNvPicPr/>
                   </pic:nvPicPr>
                   <pic:blipFill>
-                    <a:blip r:embed="rId18"/>
+                    <a:blip r:embed="rId20"/>
                     <a:stretch>
                       <a:fillRect/>
                     </a:stretch>
@@ -8582,8 +10179,8 @@
   <w:abstractNum w:abstractNumId="1" w15:restartNumberingAfterBreak="0">
     <w:nsid w:val="01471D1B"/>
     <w:multiLevelType w:val="hybridMultilevel"/>
-    <w:tmpl w:val="FCB2E814"/>
-    <w:lvl w:ilvl="0" w:tplc="ED8CBDE2">
+    <w:tmpl w:val="A178248C"/>
+    <w:lvl w:ilvl="0" w:tplc="61822482">
       <w:start w:val="1"/>
       <w:numFmt w:val="bullet"/>
       <w:lvlText w:val="-"/>
@@ -8593,6 +10190,8 @@
       </w:pPr>
       <w:rPr>
         <w:rFonts w:ascii="Times New Roman" w:eastAsiaTheme="minorHAnsi" w:hAnsi="Times New Roman" w:cs="Times New Roman" w:hint="default"/>
+        <w:sz w:val="28"/>
+        <w:szCs w:val="28"/>
       </w:rPr>
     </w:lvl>
     <w:lvl w:ilvl="1" w:tplc="6068F57A">
@@ -14881,6 +16480,119 @@
     </w:lvl>
   </w:abstractNum>
   <w:abstractNum w:abstractNumId="55" w15:restartNumberingAfterBreak="0">
+    <w:nsid w:val="473F083B"/>
+    <w:multiLevelType w:val="hybridMultilevel"/>
+    <w:tmpl w:val="BF9A0652"/>
+    <w:lvl w:ilvl="0" w:tplc="ED8CBDE2">
+      <w:start w:val="1"/>
+      <w:numFmt w:val="bullet"/>
+      <w:lvlText w:val="-"/>
+      <w:lvlJc w:val="left"/>
+      <w:pPr>
+        <w:ind w:left="1224" w:hanging="360"/>
+      </w:pPr>
+      <w:rPr>
+        <w:rFonts w:ascii="Times New Roman" w:eastAsiaTheme="minorHAnsi" w:hAnsi="Times New Roman" w:cs="Times New Roman" w:hint="default"/>
+      </w:rPr>
+    </w:lvl>
+    <w:lvl w:ilvl="1" w:tplc="04090003" w:tentative="1">
+      <w:start w:val="1"/>
+      <w:numFmt w:val="bullet"/>
+      <w:lvlText w:val="o"/>
+      <w:lvlJc w:val="left"/>
+      <w:pPr>
+        <w:ind w:left="1944" w:hanging="360"/>
+      </w:pPr>
+      <w:rPr>
+        <w:rFonts w:ascii="Courier New" w:hAnsi="Courier New" w:cs="Courier New" w:hint="default"/>
+      </w:rPr>
+    </w:lvl>
+    <w:lvl w:ilvl="2" w:tplc="04090005" w:tentative="1">
+      <w:start w:val="1"/>
+      <w:numFmt w:val="bullet"/>
+      <w:lvlText w:val=""/>
+      <w:lvlJc w:val="left"/>
+      <w:pPr>
+        <w:ind w:left="2664" w:hanging="360"/>
+      </w:pPr>
+      <w:rPr>
+        <w:rFonts w:ascii="Wingdings" w:hAnsi="Wingdings" w:hint="default"/>
+      </w:rPr>
+    </w:lvl>
+    <w:lvl w:ilvl="3" w:tplc="04090001" w:tentative="1">
+      <w:start w:val="1"/>
+      <w:numFmt w:val="bullet"/>
+      <w:lvlText w:val=""/>
+      <w:lvlJc w:val="left"/>
+      <w:pPr>
+        <w:ind w:left="3384" w:hanging="360"/>
+      </w:pPr>
+      <w:rPr>
+        <w:rFonts w:ascii="Symbol" w:hAnsi="Symbol" w:hint="default"/>
+      </w:rPr>
+    </w:lvl>
+    <w:lvl w:ilvl="4" w:tplc="04090003" w:tentative="1">
+      <w:start w:val="1"/>
+      <w:numFmt w:val="bullet"/>
+      <w:lvlText w:val="o"/>
+      <w:lvlJc w:val="left"/>
+      <w:pPr>
+        <w:ind w:left="4104" w:hanging="360"/>
+      </w:pPr>
+      <w:rPr>
+        <w:rFonts w:ascii="Courier New" w:hAnsi="Courier New" w:cs="Courier New" w:hint="default"/>
+      </w:rPr>
+    </w:lvl>
+    <w:lvl w:ilvl="5" w:tplc="04090005" w:tentative="1">
+      <w:start w:val="1"/>
+      <w:numFmt w:val="bullet"/>
+      <w:lvlText w:val=""/>
+      <w:lvlJc w:val="left"/>
+      <w:pPr>
+        <w:ind w:left="4824" w:hanging="360"/>
+      </w:pPr>
+      <w:rPr>
+        <w:rFonts w:ascii="Wingdings" w:hAnsi="Wingdings" w:hint="default"/>
+      </w:rPr>
+    </w:lvl>
+    <w:lvl w:ilvl="6" w:tplc="04090001" w:tentative="1">
+      <w:start w:val="1"/>
+      <w:numFmt w:val="bullet"/>
+      <w:lvlText w:val=""/>
+      <w:lvlJc w:val="left"/>
+      <w:pPr>
+        <w:ind w:left="5544" w:hanging="360"/>
+      </w:pPr>
+      <w:rPr>
+        <w:rFonts w:ascii="Symbol" w:hAnsi="Symbol" w:hint="default"/>
+      </w:rPr>
+    </w:lvl>
+    <w:lvl w:ilvl="7" w:tplc="04090003" w:tentative="1">
+      <w:start w:val="1"/>
+      <w:numFmt w:val="bullet"/>
+      <w:lvlText w:val="o"/>
+      <w:lvlJc w:val="left"/>
+      <w:pPr>
+        <w:ind w:left="6264" w:hanging="360"/>
+      </w:pPr>
+      <w:rPr>
+        <w:rFonts w:ascii="Courier New" w:hAnsi="Courier New" w:cs="Courier New" w:hint="default"/>
+      </w:rPr>
+    </w:lvl>
+    <w:lvl w:ilvl="8" w:tplc="04090005" w:tentative="1">
+      <w:start w:val="1"/>
+      <w:numFmt w:val="bullet"/>
+      <w:lvlText w:val=""/>
+      <w:lvlJc w:val="left"/>
+      <w:pPr>
+        <w:ind w:left="6984" w:hanging="360"/>
+      </w:pPr>
+      <w:rPr>
+        <w:rFonts w:ascii="Wingdings" w:hAnsi="Wingdings" w:hint="default"/>
+      </w:rPr>
+    </w:lvl>
+  </w:abstractNum>
+  <w:abstractNum w:abstractNumId="56" w15:restartNumberingAfterBreak="0">
     <w:nsid w:val="47AB3524"/>
     <w:multiLevelType w:val="multilevel"/>
     <w:tmpl w:val="D8C0FDE4"/>
@@ -15029,7 +16741,7 @@
       </w:rPr>
     </w:lvl>
   </w:abstractNum>
-  <w:abstractNum w:abstractNumId="56" w15:restartNumberingAfterBreak="0">
+  <w:abstractNum w:abstractNumId="57" w15:restartNumberingAfterBreak="0">
     <w:nsid w:val="47BE0CB6"/>
     <w:multiLevelType w:val="hybridMultilevel"/>
     <w:tmpl w:val="06BE0C3C"/>
@@ -15142,7 +16854,122 @@
       </w:rPr>
     </w:lvl>
   </w:abstractNum>
-  <w:abstractNum w:abstractNumId="57" w15:restartNumberingAfterBreak="0">
+  <w:abstractNum w:abstractNumId="58" w15:restartNumberingAfterBreak="0">
+    <w:nsid w:val="487D1E3C"/>
+    <w:multiLevelType w:val="hybridMultilevel"/>
+    <w:tmpl w:val="A23A2280"/>
+    <w:lvl w:ilvl="0" w:tplc="04090001">
+      <w:start w:val="1"/>
+      <w:numFmt w:val="bullet"/>
+      <w:lvlText w:val=""/>
+      <w:lvlJc w:val="left"/>
+      <w:pPr>
+        <w:ind w:left="720" w:hanging="360"/>
+      </w:pPr>
+      <w:rPr>
+        <w:rFonts w:ascii="Symbol" w:hAnsi="Symbol" w:hint="default"/>
+        <w:sz w:val="28"/>
+        <w:szCs w:val="28"/>
+      </w:rPr>
+    </w:lvl>
+    <w:lvl w:ilvl="1" w:tplc="04090003">
+      <w:start w:val="1"/>
+      <w:numFmt w:val="bullet"/>
+      <w:lvlText w:val="o"/>
+      <w:lvlJc w:val="left"/>
+      <w:pPr>
+        <w:ind w:left="1440" w:hanging="360"/>
+      </w:pPr>
+      <w:rPr>
+        <w:rFonts w:ascii="Courier New" w:hAnsi="Courier New" w:cs="Courier New" w:hint="default"/>
+      </w:rPr>
+    </w:lvl>
+    <w:lvl w:ilvl="2" w:tplc="04090005" w:tentative="1">
+      <w:start w:val="1"/>
+      <w:numFmt w:val="bullet"/>
+      <w:lvlText w:val=""/>
+      <w:lvlJc w:val="left"/>
+      <w:pPr>
+        <w:ind w:left="2160" w:hanging="360"/>
+      </w:pPr>
+      <w:rPr>
+        <w:rFonts w:ascii="Wingdings" w:hAnsi="Wingdings" w:hint="default"/>
+      </w:rPr>
+    </w:lvl>
+    <w:lvl w:ilvl="3" w:tplc="04090001" w:tentative="1">
+      <w:start w:val="1"/>
+      <w:numFmt w:val="bullet"/>
+      <w:lvlText w:val=""/>
+      <w:lvlJc w:val="left"/>
+      <w:pPr>
+        <w:ind w:left="2880" w:hanging="360"/>
+      </w:pPr>
+      <w:rPr>
+        <w:rFonts w:ascii="Symbol" w:hAnsi="Symbol" w:hint="default"/>
+      </w:rPr>
+    </w:lvl>
+    <w:lvl w:ilvl="4" w:tplc="04090003" w:tentative="1">
+      <w:start w:val="1"/>
+      <w:numFmt w:val="bullet"/>
+      <w:lvlText w:val="o"/>
+      <w:lvlJc w:val="left"/>
+      <w:pPr>
+        <w:ind w:left="3600" w:hanging="360"/>
+      </w:pPr>
+      <w:rPr>
+        <w:rFonts w:ascii="Courier New" w:hAnsi="Courier New" w:cs="Courier New" w:hint="default"/>
+      </w:rPr>
+    </w:lvl>
+    <w:lvl w:ilvl="5" w:tplc="04090005" w:tentative="1">
+      <w:start w:val="1"/>
+      <w:numFmt w:val="bullet"/>
+      <w:lvlText w:val=""/>
+      <w:lvlJc w:val="left"/>
+      <w:pPr>
+        <w:ind w:left="4320" w:hanging="360"/>
+      </w:pPr>
+      <w:rPr>
+        <w:rFonts w:ascii="Wingdings" w:hAnsi="Wingdings" w:hint="default"/>
+      </w:rPr>
+    </w:lvl>
+    <w:lvl w:ilvl="6" w:tplc="04090001" w:tentative="1">
+      <w:start w:val="1"/>
+      <w:numFmt w:val="bullet"/>
+      <w:lvlText w:val=""/>
+      <w:lvlJc w:val="left"/>
+      <w:pPr>
+        <w:ind w:left="5040" w:hanging="360"/>
+      </w:pPr>
+      <w:rPr>
+        <w:rFonts w:ascii="Symbol" w:hAnsi="Symbol" w:hint="default"/>
+      </w:rPr>
+    </w:lvl>
+    <w:lvl w:ilvl="7" w:tplc="04090003" w:tentative="1">
+      <w:start w:val="1"/>
+      <w:numFmt w:val="bullet"/>
+      <w:lvlText w:val="o"/>
+      <w:lvlJc w:val="left"/>
+      <w:pPr>
+        <w:ind w:left="5760" w:hanging="360"/>
+      </w:pPr>
+      <w:rPr>
+        <w:rFonts w:ascii="Courier New" w:hAnsi="Courier New" w:cs="Courier New" w:hint="default"/>
+      </w:rPr>
+    </w:lvl>
+    <w:lvl w:ilvl="8" w:tplc="04090005" w:tentative="1">
+      <w:start w:val="1"/>
+      <w:numFmt w:val="bullet"/>
+      <w:lvlText w:val=""/>
+      <w:lvlJc w:val="left"/>
+      <w:pPr>
+        <w:ind w:left="6480" w:hanging="360"/>
+      </w:pPr>
+      <w:rPr>
+        <w:rFonts w:ascii="Wingdings" w:hAnsi="Wingdings" w:hint="default"/>
+      </w:rPr>
+    </w:lvl>
+  </w:abstractNum>
+  <w:abstractNum w:abstractNumId="59" w15:restartNumberingAfterBreak="0">
     <w:nsid w:val="488C5B7A"/>
     <w:multiLevelType w:val="multilevel"/>
     <w:tmpl w:val="38EC0B56"/>
@@ -15291,7 +17118,7 @@
       </w:rPr>
     </w:lvl>
   </w:abstractNum>
-  <w:abstractNum w:abstractNumId="58" w15:restartNumberingAfterBreak="0">
+  <w:abstractNum w:abstractNumId="60" w15:restartNumberingAfterBreak="0">
     <w:nsid w:val="4A69536E"/>
     <w:multiLevelType w:val="hybridMultilevel"/>
     <w:tmpl w:val="F654A396"/>
@@ -15404,7 +17231,7 @@
       </w:rPr>
     </w:lvl>
   </w:abstractNum>
-  <w:abstractNum w:abstractNumId="59" w15:restartNumberingAfterBreak="0">
+  <w:abstractNum w:abstractNumId="61" w15:restartNumberingAfterBreak="0">
     <w:nsid w:val="4A9B69CC"/>
     <w:multiLevelType w:val="multilevel"/>
     <w:tmpl w:val="0D40C516"/>
@@ -15521,7 +17348,7 @@
       </w:rPr>
     </w:lvl>
   </w:abstractNum>
-  <w:abstractNum w:abstractNumId="60" w15:restartNumberingAfterBreak="0">
+  <w:abstractNum w:abstractNumId="62" w15:restartNumberingAfterBreak="0">
     <w:nsid w:val="4B5E22E3"/>
     <w:multiLevelType w:val="hybridMultilevel"/>
     <w:tmpl w:val="D9F0445A"/>
@@ -15634,7 +17461,7 @@
       </w:rPr>
     </w:lvl>
   </w:abstractNum>
-  <w:abstractNum w:abstractNumId="61" w15:restartNumberingAfterBreak="0">
+  <w:abstractNum w:abstractNumId="63" w15:restartNumberingAfterBreak="0">
     <w:nsid w:val="4CCE4811"/>
     <w:multiLevelType w:val="hybridMultilevel"/>
     <w:tmpl w:val="D8663E00"/>
@@ -15747,7 +17574,7 @@
       </w:rPr>
     </w:lvl>
   </w:abstractNum>
-  <w:abstractNum w:abstractNumId="62" w15:restartNumberingAfterBreak="0">
+  <w:abstractNum w:abstractNumId="64" w15:restartNumberingAfterBreak="0">
     <w:nsid w:val="4FA52FF0"/>
     <w:multiLevelType w:val="hybridMultilevel"/>
     <w:tmpl w:val="92F8D024"/>
@@ -15860,7 +17687,7 @@
       </w:rPr>
     </w:lvl>
   </w:abstractNum>
-  <w:abstractNum w:abstractNumId="63" w15:restartNumberingAfterBreak="0">
+  <w:abstractNum w:abstractNumId="65" w15:restartNumberingAfterBreak="0">
     <w:nsid w:val="511A1448"/>
     <w:multiLevelType w:val="multilevel"/>
     <w:tmpl w:val="951E1AAE"/>
@@ -16009,7 +17836,7 @@
       </w:rPr>
     </w:lvl>
   </w:abstractNum>
-  <w:abstractNum w:abstractNumId="64" w15:restartNumberingAfterBreak="0">
+  <w:abstractNum w:abstractNumId="66" w15:restartNumberingAfterBreak="0">
     <w:nsid w:val="519F132E"/>
     <w:multiLevelType w:val="multilevel"/>
     <w:tmpl w:val="24C03798"/>
@@ -16158,7 +17985,7 @@
       </w:rPr>
     </w:lvl>
   </w:abstractNum>
-  <w:abstractNum w:abstractNumId="65" w15:restartNumberingAfterBreak="0">
+  <w:abstractNum w:abstractNumId="67" w15:restartNumberingAfterBreak="0">
     <w:nsid w:val="52B11A94"/>
     <w:multiLevelType w:val="multilevel"/>
     <w:tmpl w:val="B25616E0"/>
@@ -16307,7 +18134,7 @@
       </w:rPr>
     </w:lvl>
   </w:abstractNum>
-  <w:abstractNum w:abstractNumId="66" w15:restartNumberingAfterBreak="0">
+  <w:abstractNum w:abstractNumId="68" w15:restartNumberingAfterBreak="0">
     <w:nsid w:val="52DD3BC0"/>
     <w:multiLevelType w:val="hybridMultilevel"/>
     <w:tmpl w:val="711CB12E"/>
@@ -16420,7 +18247,7 @@
       </w:rPr>
     </w:lvl>
   </w:abstractNum>
-  <w:abstractNum w:abstractNumId="67" w15:restartNumberingAfterBreak="0">
+  <w:abstractNum w:abstractNumId="69" w15:restartNumberingAfterBreak="0">
     <w:nsid w:val="53BD4C0A"/>
     <w:multiLevelType w:val="hybridMultilevel"/>
     <w:tmpl w:val="D3C4BDB0"/>
@@ -16533,7 +18360,7 @@
       </w:rPr>
     </w:lvl>
   </w:abstractNum>
-  <w:abstractNum w:abstractNumId="68" w15:restartNumberingAfterBreak="0">
+  <w:abstractNum w:abstractNumId="70" w15:restartNumberingAfterBreak="0">
     <w:nsid w:val="545D2E6C"/>
     <w:multiLevelType w:val="multilevel"/>
     <w:tmpl w:val="0409001D"/>
@@ -16619,7 +18446,7 @@
       </w:pPr>
     </w:lvl>
   </w:abstractNum>
-  <w:abstractNum w:abstractNumId="69" w15:restartNumberingAfterBreak="0">
+  <w:abstractNum w:abstractNumId="71" w15:restartNumberingAfterBreak="0">
     <w:nsid w:val="54EF16D5"/>
     <w:multiLevelType w:val="multilevel"/>
     <w:tmpl w:val="396A0A8A"/>
@@ -16768,7 +18595,7 @@
       </w:rPr>
     </w:lvl>
   </w:abstractNum>
-  <w:abstractNum w:abstractNumId="70" w15:restartNumberingAfterBreak="0">
+  <w:abstractNum w:abstractNumId="72" w15:restartNumberingAfterBreak="0">
     <w:nsid w:val="56E84306"/>
     <w:multiLevelType w:val="multilevel"/>
     <w:tmpl w:val="E2580EE6"/>
@@ -16917,7 +18744,7 @@
       </w:rPr>
     </w:lvl>
   </w:abstractNum>
-  <w:abstractNum w:abstractNumId="71" w15:restartNumberingAfterBreak="0">
+  <w:abstractNum w:abstractNumId="73" w15:restartNumberingAfterBreak="0">
     <w:nsid w:val="57CA2FCD"/>
     <w:multiLevelType w:val="hybridMultilevel"/>
     <w:tmpl w:val="0D30584A"/>
@@ -17030,7 +18857,7 @@
       </w:rPr>
     </w:lvl>
   </w:abstractNum>
-  <w:abstractNum w:abstractNumId="72" w15:restartNumberingAfterBreak="0">
+  <w:abstractNum w:abstractNumId="74" w15:restartNumberingAfterBreak="0">
     <w:nsid w:val="591833FF"/>
     <w:multiLevelType w:val="hybridMultilevel"/>
     <w:tmpl w:val="0DA039A8"/>
@@ -17143,7 +18970,7 @@
       </w:rPr>
     </w:lvl>
   </w:abstractNum>
-  <w:abstractNum w:abstractNumId="73" w15:restartNumberingAfterBreak="0">
+  <w:abstractNum w:abstractNumId="75" w15:restartNumberingAfterBreak="0">
     <w:nsid w:val="59863968"/>
     <w:multiLevelType w:val="hybridMultilevel"/>
     <w:tmpl w:val="1CD2F66A"/>
@@ -17256,7 +19083,7 @@
       </w:rPr>
     </w:lvl>
   </w:abstractNum>
-  <w:abstractNum w:abstractNumId="74" w15:restartNumberingAfterBreak="0">
+  <w:abstractNum w:abstractNumId="76" w15:restartNumberingAfterBreak="0">
     <w:nsid w:val="5C3C2648"/>
     <w:multiLevelType w:val="multilevel"/>
     <w:tmpl w:val="8EF85192"/>
@@ -17371,7 +19198,7 @@
       </w:rPr>
     </w:lvl>
   </w:abstractNum>
-  <w:abstractNum w:abstractNumId="75" w15:restartNumberingAfterBreak="0">
+  <w:abstractNum w:abstractNumId="77" w15:restartNumberingAfterBreak="0">
     <w:nsid w:val="5D3925B8"/>
     <w:multiLevelType w:val="multilevel"/>
     <w:tmpl w:val="7B32B7D4"/>
@@ -17520,7 +19347,7 @@
       </w:rPr>
     </w:lvl>
   </w:abstractNum>
-  <w:abstractNum w:abstractNumId="76" w15:restartNumberingAfterBreak="0">
+  <w:abstractNum w:abstractNumId="78" w15:restartNumberingAfterBreak="0">
     <w:nsid w:val="5E396B53"/>
     <w:multiLevelType w:val="hybridMultilevel"/>
     <w:tmpl w:val="563A7F42"/>
@@ -17633,7 +19460,7 @@
       </w:rPr>
     </w:lvl>
   </w:abstractNum>
-  <w:abstractNum w:abstractNumId="77" w15:restartNumberingAfterBreak="0">
+  <w:abstractNum w:abstractNumId="79" w15:restartNumberingAfterBreak="0">
     <w:nsid w:val="5EEA7F5B"/>
     <w:multiLevelType w:val="multilevel"/>
     <w:tmpl w:val="1C4CE37C"/>
@@ -17749,7 +19576,7 @@
       </w:rPr>
     </w:lvl>
   </w:abstractNum>
-  <w:abstractNum w:abstractNumId="78" w15:restartNumberingAfterBreak="0">
+  <w:abstractNum w:abstractNumId="80" w15:restartNumberingAfterBreak="0">
     <w:nsid w:val="5F27161E"/>
     <w:multiLevelType w:val="multilevel"/>
     <w:tmpl w:val="1D7C6A4E"/>
@@ -17840,7 +19667,7 @@
       </w:pPr>
     </w:lvl>
   </w:abstractNum>
-  <w:abstractNum w:abstractNumId="79" w15:restartNumberingAfterBreak="0">
+  <w:abstractNum w:abstractNumId="81" w15:restartNumberingAfterBreak="0">
     <w:nsid w:val="5F615958"/>
     <w:multiLevelType w:val="hybridMultilevel"/>
     <w:tmpl w:val="9CA4B8DC"/>
@@ -17953,7 +19780,7 @@
       </w:rPr>
     </w:lvl>
   </w:abstractNum>
-  <w:abstractNum w:abstractNumId="80" w15:restartNumberingAfterBreak="0">
+  <w:abstractNum w:abstractNumId="82" w15:restartNumberingAfterBreak="0">
     <w:nsid w:val="602B2211"/>
     <w:multiLevelType w:val="hybridMultilevel"/>
     <w:tmpl w:val="3C1C4C1E"/>
@@ -18066,7 +19893,7 @@
       </w:rPr>
     </w:lvl>
   </w:abstractNum>
-  <w:abstractNum w:abstractNumId="81" w15:restartNumberingAfterBreak="0">
+  <w:abstractNum w:abstractNumId="83" w15:restartNumberingAfterBreak="0">
     <w:nsid w:val="615D79EE"/>
     <w:multiLevelType w:val="hybridMultilevel"/>
     <w:tmpl w:val="84A4EB44"/>
@@ -18158,7 +19985,7 @@
       </w:pPr>
     </w:lvl>
   </w:abstractNum>
-  <w:abstractNum w:abstractNumId="82" w15:restartNumberingAfterBreak="0">
+  <w:abstractNum w:abstractNumId="84" w15:restartNumberingAfterBreak="0">
     <w:nsid w:val="647B1BF4"/>
     <w:multiLevelType w:val="multilevel"/>
     <w:tmpl w:val="332A3DA6"/>
@@ -18307,7 +20134,7 @@
       </w:rPr>
     </w:lvl>
   </w:abstractNum>
-  <w:abstractNum w:abstractNumId="83" w15:restartNumberingAfterBreak="0">
+  <w:abstractNum w:abstractNumId="85" w15:restartNumberingAfterBreak="0">
     <w:nsid w:val="64C23E25"/>
     <w:multiLevelType w:val="hybridMultilevel"/>
     <w:tmpl w:val="884AF1EC"/>
@@ -18420,7 +20247,7 @@
       </w:rPr>
     </w:lvl>
   </w:abstractNum>
-  <w:abstractNum w:abstractNumId="84" w15:restartNumberingAfterBreak="0">
+  <w:abstractNum w:abstractNumId="86" w15:restartNumberingAfterBreak="0">
     <w:nsid w:val="692B5425"/>
     <w:multiLevelType w:val="hybridMultilevel"/>
     <w:tmpl w:val="D2EE6D60"/>
@@ -18533,7 +20360,7 @@
       </w:rPr>
     </w:lvl>
   </w:abstractNum>
-  <w:abstractNum w:abstractNumId="85" w15:restartNumberingAfterBreak="0">
+  <w:abstractNum w:abstractNumId="87" w15:restartNumberingAfterBreak="0">
     <w:nsid w:val="6A656A67"/>
     <w:multiLevelType w:val="multilevel"/>
     <w:tmpl w:val="B0E6E492"/>
@@ -18650,7 +20477,7 @@
       </w:rPr>
     </w:lvl>
   </w:abstractNum>
-  <w:abstractNum w:abstractNumId="86" w15:restartNumberingAfterBreak="0">
+  <w:abstractNum w:abstractNumId="88" w15:restartNumberingAfterBreak="0">
     <w:nsid w:val="6AD40C1C"/>
     <w:multiLevelType w:val="hybridMultilevel"/>
     <w:tmpl w:val="7916DF22"/>
@@ -18763,7 +20590,7 @@
       </w:rPr>
     </w:lvl>
   </w:abstractNum>
-  <w:abstractNum w:abstractNumId="87" w15:restartNumberingAfterBreak="0">
+  <w:abstractNum w:abstractNumId="89" w15:restartNumberingAfterBreak="0">
     <w:nsid w:val="6AD70D9C"/>
     <w:multiLevelType w:val="multilevel"/>
     <w:tmpl w:val="994201D2"/>
@@ -18912,7 +20739,7 @@
       </w:rPr>
     </w:lvl>
   </w:abstractNum>
-  <w:abstractNum w:abstractNumId="88" w15:restartNumberingAfterBreak="0">
+  <w:abstractNum w:abstractNumId="90" w15:restartNumberingAfterBreak="0">
     <w:nsid w:val="6B225413"/>
     <w:multiLevelType w:val="hybridMultilevel"/>
     <w:tmpl w:val="334EC6B4"/>
@@ -19025,7 +20852,7 @@
       </w:rPr>
     </w:lvl>
   </w:abstractNum>
-  <w:abstractNum w:abstractNumId="89" w15:restartNumberingAfterBreak="0">
+  <w:abstractNum w:abstractNumId="91" w15:restartNumberingAfterBreak="0">
     <w:nsid w:val="6C4C65F9"/>
     <w:multiLevelType w:val="hybridMultilevel"/>
     <w:tmpl w:val="AE466748"/>
@@ -19138,7 +20965,7 @@
       </w:rPr>
     </w:lvl>
   </w:abstractNum>
-  <w:abstractNum w:abstractNumId="90" w15:restartNumberingAfterBreak="0">
+  <w:abstractNum w:abstractNumId="92" w15:restartNumberingAfterBreak="0">
     <w:nsid w:val="6CA671F2"/>
     <w:multiLevelType w:val="hybridMultilevel"/>
     <w:tmpl w:val="467096E2"/>
@@ -19251,7 +21078,7 @@
       </w:rPr>
     </w:lvl>
   </w:abstractNum>
-  <w:abstractNum w:abstractNumId="91" w15:restartNumberingAfterBreak="0">
+  <w:abstractNum w:abstractNumId="93" w15:restartNumberingAfterBreak="0">
     <w:nsid w:val="6D12144A"/>
     <w:multiLevelType w:val="hybridMultilevel"/>
     <w:tmpl w:val="5812FE6C"/>
@@ -19366,7 +21193,7 @@
       </w:rPr>
     </w:lvl>
   </w:abstractNum>
-  <w:abstractNum w:abstractNumId="92" w15:restartNumberingAfterBreak="0">
+  <w:abstractNum w:abstractNumId="94" w15:restartNumberingAfterBreak="0">
     <w:nsid w:val="6F554E02"/>
     <w:multiLevelType w:val="hybridMultilevel"/>
     <w:tmpl w:val="F6B05FD6"/>
@@ -19479,7 +21306,7 @@
       </w:rPr>
     </w:lvl>
   </w:abstractNum>
-  <w:abstractNum w:abstractNumId="93" w15:restartNumberingAfterBreak="0">
+  <w:abstractNum w:abstractNumId="95" w15:restartNumberingAfterBreak="0">
     <w:nsid w:val="71046F1C"/>
     <w:multiLevelType w:val="hybridMultilevel"/>
     <w:tmpl w:val="AFFE4198"/>
@@ -19565,7 +21392,7 @@
       </w:pPr>
     </w:lvl>
   </w:abstractNum>
-  <w:abstractNum w:abstractNumId="94" w15:restartNumberingAfterBreak="0">
+  <w:abstractNum w:abstractNumId="96" w15:restartNumberingAfterBreak="0">
     <w:nsid w:val="71AE776A"/>
     <w:multiLevelType w:val="hybridMultilevel"/>
     <w:tmpl w:val="C90C69E6"/>
@@ -19678,7 +21505,7 @@
       </w:rPr>
     </w:lvl>
   </w:abstractNum>
-  <w:abstractNum w:abstractNumId="95" w15:restartNumberingAfterBreak="0">
+  <w:abstractNum w:abstractNumId="97" w15:restartNumberingAfterBreak="0">
     <w:nsid w:val="742862AC"/>
     <w:multiLevelType w:val="hybridMultilevel"/>
     <w:tmpl w:val="7E2CE0AC"/>
@@ -19791,7 +21618,7 @@
       </w:rPr>
     </w:lvl>
   </w:abstractNum>
-  <w:abstractNum w:abstractNumId="96" w15:restartNumberingAfterBreak="0">
+  <w:abstractNum w:abstractNumId="98" w15:restartNumberingAfterBreak="0">
     <w:nsid w:val="74C1615C"/>
     <w:multiLevelType w:val="multilevel"/>
     <w:tmpl w:val="B2B2C77C"/>
@@ -19940,7 +21767,7 @@
       </w:rPr>
     </w:lvl>
   </w:abstractNum>
-  <w:abstractNum w:abstractNumId="97" w15:restartNumberingAfterBreak="0">
+  <w:abstractNum w:abstractNumId="99" w15:restartNumberingAfterBreak="0">
     <w:nsid w:val="7593511B"/>
     <w:multiLevelType w:val="hybridMultilevel"/>
     <w:tmpl w:val="A03E1904"/>
@@ -20053,7 +21880,7 @@
       </w:rPr>
     </w:lvl>
   </w:abstractNum>
-  <w:abstractNum w:abstractNumId="98" w15:restartNumberingAfterBreak="0">
+  <w:abstractNum w:abstractNumId="100" w15:restartNumberingAfterBreak="0">
     <w:nsid w:val="76B1450A"/>
     <w:multiLevelType w:val="hybridMultilevel"/>
     <w:tmpl w:val="9F5E61D6"/>
@@ -20166,7 +21993,7 @@
       </w:rPr>
     </w:lvl>
   </w:abstractNum>
-  <w:abstractNum w:abstractNumId="99" w15:restartNumberingAfterBreak="0">
+  <w:abstractNum w:abstractNumId="101" w15:restartNumberingAfterBreak="0">
     <w:nsid w:val="77AF587E"/>
     <w:multiLevelType w:val="hybridMultilevel"/>
     <w:tmpl w:val="5ABA2F72"/>
@@ -20279,7 +22106,7 @@
       </w:rPr>
     </w:lvl>
   </w:abstractNum>
-  <w:abstractNum w:abstractNumId="100" w15:restartNumberingAfterBreak="0">
+  <w:abstractNum w:abstractNumId="102" w15:restartNumberingAfterBreak="0">
     <w:nsid w:val="79BB46D3"/>
     <w:multiLevelType w:val="hybridMultilevel"/>
     <w:tmpl w:val="84A89DCA"/>
@@ -20392,7 +22219,7 @@
       </w:rPr>
     </w:lvl>
   </w:abstractNum>
-  <w:abstractNum w:abstractNumId="101" w15:restartNumberingAfterBreak="0">
+  <w:abstractNum w:abstractNumId="103" w15:restartNumberingAfterBreak="0">
     <w:nsid w:val="7D81138E"/>
     <w:multiLevelType w:val="hybridMultilevel"/>
     <w:tmpl w:val="BE5E9228"/>
@@ -20505,7 +22332,7 @@
       </w:rPr>
     </w:lvl>
   </w:abstractNum>
-  <w:abstractNum w:abstractNumId="102" w15:restartNumberingAfterBreak="0">
+  <w:abstractNum w:abstractNumId="104" w15:restartNumberingAfterBreak="0">
     <w:nsid w:val="7DCF324D"/>
     <w:multiLevelType w:val="multilevel"/>
     <w:tmpl w:val="F2728A3E"/>
@@ -20654,7 +22481,7 @@
       </w:rPr>
     </w:lvl>
   </w:abstractNum>
-  <w:abstractNum w:abstractNumId="103" w15:restartNumberingAfterBreak="0">
+  <w:abstractNum w:abstractNumId="105" w15:restartNumberingAfterBreak="0">
     <w:nsid w:val="7EB40652"/>
     <w:multiLevelType w:val="hybridMultilevel"/>
     <w:tmpl w:val="395E3FC2"/>
@@ -20767,7 +22594,7 @@
       </w:rPr>
     </w:lvl>
   </w:abstractNum>
-  <w:abstractNum w:abstractNumId="104" w15:restartNumberingAfterBreak="0">
+  <w:abstractNum w:abstractNumId="106" w15:restartNumberingAfterBreak="0">
     <w:nsid w:val="7FC0420B"/>
     <w:multiLevelType w:val="multilevel"/>
     <w:tmpl w:val="BD224E36"/>
@@ -20917,34 +22744,34 @@
     </w:lvl>
   </w:abstractNum>
   <w:num w:numId="1" w16cid:durableId="16472654">
-    <w:abstractNumId w:val="56"/>
+    <w:abstractNumId w:val="57"/>
   </w:num>
   <w:num w:numId="2" w16cid:durableId="474107344">
-    <w:abstractNumId w:val="60"/>
+    <w:abstractNumId w:val="62"/>
   </w:num>
   <w:num w:numId="3" w16cid:durableId="78334890">
     <w:abstractNumId w:val="34"/>
   </w:num>
   <w:num w:numId="4" w16cid:durableId="663047288">
-    <w:abstractNumId w:val="67"/>
+    <w:abstractNumId w:val="69"/>
   </w:num>
   <w:num w:numId="5" w16cid:durableId="1917864107">
-    <w:abstractNumId w:val="88"/>
+    <w:abstractNumId w:val="90"/>
   </w:num>
   <w:num w:numId="6" w16cid:durableId="1262374931">
     <w:abstractNumId w:val="28"/>
   </w:num>
   <w:num w:numId="7" w16cid:durableId="2060779700">
-    <w:abstractNumId w:val="103"/>
+    <w:abstractNumId w:val="105"/>
   </w:num>
   <w:num w:numId="8" w16cid:durableId="855117122">
-    <w:abstractNumId w:val="95"/>
+    <w:abstractNumId w:val="97"/>
   </w:num>
   <w:num w:numId="9" w16cid:durableId="271479742">
     <w:abstractNumId w:val="12"/>
   </w:num>
   <w:num w:numId="10" w16cid:durableId="794982584">
-    <w:abstractNumId w:val="78"/>
+    <w:abstractNumId w:val="80"/>
   </w:num>
   <w:num w:numId="11" w16cid:durableId="1659533364">
     <w:abstractNumId w:val="50"/>
@@ -20953,7 +22780,7 @@
     <w:abstractNumId w:val="17"/>
   </w:num>
   <w:num w:numId="13" w16cid:durableId="1722745676">
-    <w:abstractNumId w:val="75"/>
+    <w:abstractNumId w:val="77"/>
   </w:num>
   <w:num w:numId="14" w16cid:durableId="1263495166">
     <w:abstractNumId w:val="46"/>
@@ -20965,37 +22792,37 @@
     <w:abstractNumId w:val="53"/>
   </w:num>
   <w:num w:numId="17" w16cid:durableId="596988358">
-    <w:abstractNumId w:val="80"/>
+    <w:abstractNumId w:val="82"/>
   </w:num>
   <w:num w:numId="18" w16cid:durableId="1611665888">
-    <w:abstractNumId w:val="90"/>
+    <w:abstractNumId w:val="92"/>
   </w:num>
   <w:num w:numId="19" w16cid:durableId="858356303">
-    <w:abstractNumId w:val="92"/>
+    <w:abstractNumId w:val="94"/>
   </w:num>
   <w:num w:numId="20" w16cid:durableId="1737556929">
     <w:abstractNumId w:val="44"/>
   </w:num>
   <w:num w:numId="21" w16cid:durableId="152720794">
-    <w:abstractNumId w:val="65"/>
+    <w:abstractNumId w:val="67"/>
   </w:num>
   <w:num w:numId="22" w16cid:durableId="2012676297">
     <w:abstractNumId w:val="41"/>
   </w:num>
   <w:num w:numId="23" w16cid:durableId="1986473364">
-    <w:abstractNumId w:val="66"/>
+    <w:abstractNumId w:val="68"/>
   </w:num>
   <w:num w:numId="24" w16cid:durableId="1082796112">
     <w:abstractNumId w:val="33"/>
   </w:num>
   <w:num w:numId="25" w16cid:durableId="1743482052">
-    <w:abstractNumId w:val="101"/>
+    <w:abstractNumId w:val="103"/>
   </w:num>
   <w:num w:numId="26" w16cid:durableId="416562630">
     <w:abstractNumId w:val="27"/>
   </w:num>
   <w:num w:numId="27" w16cid:durableId="1725328977">
-    <w:abstractNumId w:val="69"/>
+    <w:abstractNumId w:val="71"/>
   </w:num>
   <w:num w:numId="28" w16cid:durableId="407267082">
     <w:abstractNumId w:val="52"/>
@@ -21004,7 +22831,7 @@
     <w:abstractNumId w:val="49"/>
   </w:num>
   <w:num w:numId="30" w16cid:durableId="1369069652">
-    <w:abstractNumId w:val="83"/>
+    <w:abstractNumId w:val="85"/>
   </w:num>
   <w:num w:numId="31" w16cid:durableId="1820875177">
     <w:abstractNumId w:val="0"/>
@@ -21013,19 +22840,19 @@
     <w:abstractNumId w:val="47"/>
   </w:num>
   <w:num w:numId="33" w16cid:durableId="1731489935">
-    <w:abstractNumId w:val="79"/>
+    <w:abstractNumId w:val="81"/>
   </w:num>
   <w:num w:numId="34" w16cid:durableId="1570382015">
-    <w:abstractNumId w:val="91"/>
+    <w:abstractNumId w:val="93"/>
   </w:num>
   <w:num w:numId="35" w16cid:durableId="198665017">
-    <w:abstractNumId w:val="87"/>
+    <w:abstractNumId w:val="89"/>
   </w:num>
   <w:num w:numId="36" w16cid:durableId="849218135">
-    <w:abstractNumId w:val="82"/>
+    <w:abstractNumId w:val="84"/>
   </w:num>
   <w:num w:numId="37" w16cid:durableId="1097949248">
-    <w:abstractNumId w:val="63"/>
+    <w:abstractNumId w:val="65"/>
   </w:num>
   <w:num w:numId="38" w16cid:durableId="69893469">
     <w:abstractNumId w:val="35"/>
@@ -21037,7 +22864,7 @@
     <w:abstractNumId w:val="14"/>
   </w:num>
   <w:num w:numId="41" w16cid:durableId="986057243">
-    <w:abstractNumId w:val="93"/>
+    <w:abstractNumId w:val="95"/>
   </w:num>
   <w:num w:numId="42" w16cid:durableId="1616711810">
     <w:abstractNumId w:val="2"/>
@@ -21049,16 +22876,16 @@
     <w:abstractNumId w:val="16"/>
   </w:num>
   <w:num w:numId="45" w16cid:durableId="2059549952">
-    <w:abstractNumId w:val="81"/>
+    <w:abstractNumId w:val="83"/>
   </w:num>
   <w:num w:numId="46" w16cid:durableId="272330097">
-    <w:abstractNumId w:val="59"/>
+    <w:abstractNumId w:val="61"/>
   </w:num>
   <w:num w:numId="47" w16cid:durableId="1832478516">
     <w:abstractNumId w:val="6"/>
   </w:num>
   <w:num w:numId="48" w16cid:durableId="1159271990">
-    <w:abstractNumId w:val="73"/>
+    <w:abstractNumId w:val="75"/>
   </w:num>
   <w:num w:numId="49" w16cid:durableId="497816647">
     <w:abstractNumId w:val="11"/>
@@ -21070,7 +22897,7 @@
     <w:abstractNumId w:val="13"/>
   </w:num>
   <w:num w:numId="52" w16cid:durableId="35467820">
-    <w:abstractNumId w:val="97"/>
+    <w:abstractNumId w:val="99"/>
   </w:num>
   <w:num w:numId="53" w16cid:durableId="1381399087">
     <w:abstractNumId w:val="40"/>
@@ -21082,7 +22909,7 @@
     <w:abstractNumId w:val="29"/>
   </w:num>
   <w:num w:numId="56" w16cid:durableId="696272846">
-    <w:abstractNumId w:val="86"/>
+    <w:abstractNumId w:val="88"/>
   </w:num>
   <w:num w:numId="57" w16cid:durableId="618537635">
     <w:abstractNumId w:val="1"/>
@@ -21094,13 +22921,13 @@
     <w:abstractNumId w:val="31"/>
   </w:num>
   <w:num w:numId="60" w16cid:durableId="457794745">
-    <w:abstractNumId w:val="76"/>
+    <w:abstractNumId w:val="78"/>
   </w:num>
   <w:num w:numId="61" w16cid:durableId="1250770177">
-    <w:abstractNumId w:val="96"/>
+    <w:abstractNumId w:val="98"/>
   </w:num>
   <w:num w:numId="62" w16cid:durableId="2136436360">
-    <w:abstractNumId w:val="104"/>
+    <w:abstractNumId w:val="106"/>
   </w:num>
   <w:num w:numId="63" w16cid:durableId="1713842776">
     <w:abstractNumId w:val="39"/>
@@ -21109,7 +22936,7 @@
     <w:abstractNumId w:val="30"/>
   </w:num>
   <w:num w:numId="65" w16cid:durableId="1352760554">
-    <w:abstractNumId w:val="55"/>
+    <w:abstractNumId w:val="56"/>
   </w:num>
   <w:num w:numId="66" w16cid:durableId="1674601797">
     <w:abstractNumId w:val="4"/>
@@ -21118,7 +22945,7 @@
     <w:abstractNumId w:val="54"/>
   </w:num>
   <w:num w:numId="68" w16cid:durableId="166137303">
-    <w:abstractNumId w:val="70"/>
+    <w:abstractNumId w:val="72"/>
   </w:num>
   <w:num w:numId="69" w16cid:durableId="1455052208">
     <w:abstractNumId w:val="3"/>
@@ -21133,7 +22960,7 @@
     <w:abstractNumId w:val="7"/>
   </w:num>
   <w:num w:numId="73" w16cid:durableId="111023841">
-    <w:abstractNumId w:val="99"/>
+    <w:abstractNumId w:val="101"/>
   </w:num>
   <w:num w:numId="74" w16cid:durableId="1402943525">
     <w:abstractNumId w:val="26"/>
@@ -21145,7 +22972,7 @@
     <w:abstractNumId w:val="18"/>
   </w:num>
   <w:num w:numId="77" w16cid:durableId="398014656">
-    <w:abstractNumId w:val="62"/>
+    <w:abstractNumId w:val="64"/>
   </w:num>
   <w:num w:numId="78" w16cid:durableId="1903193">
     <w:abstractNumId w:val="19"/>
@@ -21154,25 +22981,25 @@
     <w:abstractNumId w:val="51"/>
   </w:num>
   <w:num w:numId="80" w16cid:durableId="275449147">
-    <w:abstractNumId w:val="61"/>
+    <w:abstractNumId w:val="63"/>
   </w:num>
   <w:num w:numId="81" w16cid:durableId="2138986380">
     <w:abstractNumId w:val="48"/>
   </w:num>
   <w:num w:numId="82" w16cid:durableId="84309683">
-    <w:abstractNumId w:val="64"/>
+    <w:abstractNumId w:val="66"/>
   </w:num>
   <w:num w:numId="83" w16cid:durableId="1898927409">
     <w:abstractNumId w:val="10"/>
   </w:num>
   <w:num w:numId="84" w16cid:durableId="1865750490">
-    <w:abstractNumId w:val="102"/>
+    <w:abstractNumId w:val="104"/>
   </w:num>
   <w:num w:numId="85" w16cid:durableId="591860705">
     <w:abstractNumId w:val="36"/>
   </w:num>
   <w:num w:numId="86" w16cid:durableId="641617779">
-    <w:abstractNumId w:val="57"/>
+    <w:abstractNumId w:val="59"/>
   </w:num>
   <w:num w:numId="87" w16cid:durableId="868029539">
     <w:abstractNumId w:val="37"/>
@@ -21184,52 +23011,58 @@
     <w:abstractNumId w:val="5"/>
   </w:num>
   <w:num w:numId="90" w16cid:durableId="661006447">
-    <w:abstractNumId w:val="84"/>
+    <w:abstractNumId w:val="86"/>
   </w:num>
   <w:num w:numId="91" w16cid:durableId="970986844">
     <w:abstractNumId w:val="25"/>
   </w:num>
   <w:num w:numId="92" w16cid:durableId="883105378">
-    <w:abstractNumId w:val="58"/>
+    <w:abstractNumId w:val="60"/>
   </w:num>
   <w:num w:numId="93" w16cid:durableId="1452700069">
     <w:abstractNumId w:val="15"/>
   </w:num>
   <w:num w:numId="94" w16cid:durableId="856891770">
-    <w:abstractNumId w:val="94"/>
+    <w:abstractNumId w:val="96"/>
   </w:num>
   <w:num w:numId="95" w16cid:durableId="32511509">
-    <w:abstractNumId w:val="72"/>
+    <w:abstractNumId w:val="74"/>
   </w:num>
   <w:num w:numId="96" w16cid:durableId="664863529">
-    <w:abstractNumId w:val="98"/>
+    <w:abstractNumId w:val="100"/>
   </w:num>
   <w:num w:numId="97" w16cid:durableId="2075619043">
-    <w:abstractNumId w:val="74"/>
+    <w:abstractNumId w:val="76"/>
   </w:num>
   <w:num w:numId="98" w16cid:durableId="1529292767">
-    <w:abstractNumId w:val="77"/>
+    <w:abstractNumId w:val="79"/>
   </w:num>
   <w:num w:numId="99" w16cid:durableId="1422601795">
-    <w:abstractNumId w:val="68"/>
+    <w:abstractNumId w:val="70"/>
   </w:num>
   <w:num w:numId="100" w16cid:durableId="507058386">
-    <w:abstractNumId w:val="85"/>
+    <w:abstractNumId w:val="87"/>
   </w:num>
   <w:num w:numId="101" w16cid:durableId="1110860258">
-    <w:abstractNumId w:val="71"/>
+    <w:abstractNumId w:val="73"/>
   </w:num>
   <w:num w:numId="102" w16cid:durableId="1493370777">
     <w:abstractNumId w:val="23"/>
   </w:num>
   <w:num w:numId="103" w16cid:durableId="1276255266">
-    <w:abstractNumId w:val="89"/>
+    <w:abstractNumId w:val="91"/>
   </w:num>
   <w:num w:numId="104" w16cid:durableId="997460355">
     <w:abstractNumId w:val="22"/>
   </w:num>
   <w:num w:numId="105" w16cid:durableId="607390556">
-    <w:abstractNumId w:val="100"/>
+    <w:abstractNumId w:val="102"/>
+  </w:num>
+  <w:num w:numId="106" w16cid:durableId="541022739">
+    <w:abstractNumId w:val="58"/>
+  </w:num>
+  <w:num w:numId="107" w16cid:durableId="2035961562">
+    <w:abstractNumId w:val="55"/>
   </w:num>
 </w:numbering>
 </file>
@@ -21408,7 +23241,7 @@
     <w:lsdException w:name="Table Web 2" w:semiHidden="1" w:unhideWhenUsed="1"/>
     <w:lsdException w:name="Table Web 3" w:semiHidden="1" w:unhideWhenUsed="1"/>
     <w:lsdException w:name="Balloon Text" w:semiHidden="1" w:unhideWhenUsed="1"/>
-    <w:lsdException w:name="Table Grid" w:uiPriority="39"/>
+    <w:lsdException w:name="Table Grid" w:uiPriority="59"/>
     <w:lsdException w:name="Table Theme" w:semiHidden="1" w:unhideWhenUsed="1"/>
     <w:lsdException w:name="Placeholder Text" w:semiHidden="1"/>
     <w:lsdException w:name="No Spacing" w:uiPriority="1" w:qFormat="1"/>
@@ -22379,6 +24212,31 @@
       <w:vertAlign w:val="superscript"/>
     </w:rPr>
   </w:style>
+  <w:style w:type="table" w:styleId="TableGrid">
+    <w:name w:val="Table Grid"/>
+    <w:basedOn w:val="TableNormal"/>
+    <w:uiPriority w:val="59"/>
+    <w:rsid w:val="00BA1B7D"/>
+    <w:pPr>
+      <w:spacing w:after="0" w:line="240" w:lineRule="auto"/>
+      <w:jc w:val="center"/>
+    </w:pPr>
+    <w:rPr>
+      <w:rFonts w:eastAsia="Batang"/>
+      <w:sz w:val="22"/>
+      <w:szCs w:val="22"/>
+    </w:rPr>
+    <w:tblPr>
+      <w:tblBorders>
+        <w:top w:val="single" w:sz="4" w:space="0" w:color="auto"/>
+        <w:left w:val="single" w:sz="4" w:space="0" w:color="auto"/>
+        <w:bottom w:val="single" w:sz="4" w:space="0" w:color="auto"/>
+        <w:right w:val="single" w:sz="4" w:space="0" w:color="auto"/>
+        <w:insideH w:val="single" w:sz="4" w:space="0" w:color="auto"/>
+        <w:insideV w:val="single" w:sz="4" w:space="0" w:color="auto"/>
+      </w:tblBorders>
+    </w:tblPr>
+  </w:style>
 </w:styles>
 </file>
 

</xml_diff>